<commit_message>
Update WENO3 for no-flux bdy condition
</commit_message>
<xml_diff>
--- a/doc/xz.docx
+++ b/doc/xz.docx
@@ -10,12 +10,14 @@
           <w:rFonts w:ascii="Times New Roman" w:eastAsia="仿宋" w:hAnsi="Times New Roman" w:cs="Times New Roman"/>
         </w:rPr>
       </w:pPr>
+      <w:proofErr w:type="spellStart"/>
       <w:r>
         <w:rPr>
           <w:rFonts w:ascii="Times New Roman" w:eastAsia="仿宋" w:hAnsi="Times New Roman" w:cs="Times New Roman"/>
         </w:rPr>
         <w:t>xz</w:t>
       </w:r>
+      <w:proofErr w:type="spellEnd"/>
       <w:r>
         <w:rPr>
           <w:rFonts w:ascii="Times New Roman" w:eastAsia="仿宋" w:hAnsi="Times New Roman" w:cs="Times New Roman"/>
@@ -35635,4213 +35637,6 @@
         </m:oMath>
       </m:oMathPara>
     </w:p>
-    <w:p>
-      <w:pPr>
-        <w:pStyle w:val="1"/>
-      </w:pPr>
-      <w:r>
-        <w:rPr>
-          <w:rFonts w:hint="eastAsia"/>
-        </w:rPr>
-        <w:t>无通量边界推导尝试</w:t>
-      </w:r>
-    </w:p>
-    <w:p>
-      <w:pPr>
-        <w:spacing w:line="360" w:lineRule="auto"/>
-        <w:jc w:val="right"/>
-        <w:rPr>
-          <w:rFonts w:ascii="Times New Roman" w:eastAsia="仿宋" w:hAnsi="Times New Roman" w:cs="Times New Roman"/>
-          <w:szCs w:val="21"/>
-        </w:rPr>
-      </w:pPr>
-      <m:oMathPara>
-        <m:oMath>
-          <m:d>
-            <m:dPr>
-              <m:begChr m:val="{"/>
-              <m:endChr m:val=""/>
-              <m:ctrlPr>
-                <w:rPr>
-                  <w:rFonts w:ascii="Cambria Math" w:eastAsia="仿宋" w:hAnsi="Cambria Math" w:cs="Times New Roman"/>
-                  <w:i/>
-                  <w:szCs w:val="21"/>
-                </w:rPr>
-              </m:ctrlPr>
-            </m:dPr>
-            <m:e>
-              <m:eqArr>
-                <m:eqArrPr>
-                  <m:ctrlPr>
-                    <w:rPr>
-                      <w:rFonts w:ascii="Cambria Math" w:eastAsia="仿宋" w:hAnsi="Cambria Math" w:cs="Times New Roman"/>
-                      <w:i/>
-                      <w:szCs w:val="21"/>
-                    </w:rPr>
-                  </m:ctrlPr>
-                </m:eqArrPr>
-                <m:e>
-                  <m:f>
-                    <m:fPr>
-                      <m:ctrlPr>
-                        <w:rPr>
-                          <w:rFonts w:ascii="Cambria Math" w:eastAsia="仿宋" w:hAnsi="Cambria Math" w:cs="Times New Roman"/>
-                          <w:i/>
-                          <w:szCs w:val="21"/>
-                        </w:rPr>
-                      </m:ctrlPr>
-                    </m:fPr>
-                    <m:num>
-                      <m:r>
-                        <w:rPr>
-                          <w:rFonts w:ascii="Cambria Math" w:eastAsia="仿宋" w:hAnsi="Cambria Math" w:cs="Times New Roman"/>
-                          <w:szCs w:val="21"/>
-                        </w:rPr>
-                        <m:t>∂</m:t>
-                      </m:r>
-                      <m:rad>
-                        <m:radPr>
-                          <m:degHide m:val="1"/>
-                          <m:ctrlPr>
-                            <w:rPr>
-                              <w:rFonts w:ascii="Cambria Math" w:eastAsia="仿宋" w:hAnsi="Cambria Math" w:cs="Times New Roman"/>
-                              <w:i/>
-                              <w:szCs w:val="21"/>
-                            </w:rPr>
-                          </m:ctrlPr>
-                        </m:radPr>
-                        <m:deg/>
-                        <m:e>
-                          <m:r>
-                            <w:rPr>
-                              <w:rFonts w:ascii="Cambria Math" w:eastAsia="仿宋" w:hAnsi="Cambria Math" w:cs="Times New Roman"/>
-                              <w:szCs w:val="21"/>
-                            </w:rPr>
-                            <m:t>G</m:t>
-                          </m:r>
-                        </m:e>
-                      </m:rad>
-                      <m:sSub>
-                        <m:sSubPr>
-                          <m:ctrlPr>
-                            <w:rPr>
-                              <w:rFonts w:ascii="Cambria Math" w:eastAsia="仿宋" w:hAnsi="Cambria Math" w:cs="Times New Roman"/>
-                              <w:i/>
-                              <w:szCs w:val="21"/>
-                            </w:rPr>
-                          </m:ctrlPr>
-                        </m:sSubPr>
-                        <m:e>
-                          <m:r>
-                            <w:rPr>
-                              <w:rFonts w:ascii="Cambria Math" w:eastAsia="仿宋" w:hAnsi="Cambria Math" w:cs="Times New Roman"/>
-                              <w:szCs w:val="21"/>
-                            </w:rPr>
-                            <m:t>ρ</m:t>
-                          </m:r>
-                        </m:e>
-                        <m:sub>
-                          <m:r>
-                            <w:rPr>
-                              <w:rFonts w:ascii="Cambria Math" w:eastAsia="仿宋" w:hAnsi="Cambria Math" w:cs="Times New Roman"/>
-                              <w:szCs w:val="21"/>
-                            </w:rPr>
-                            <m:t>d</m:t>
-                          </m:r>
-                        </m:sub>
-                      </m:sSub>
-                    </m:num>
-                    <m:den>
-                      <m:r>
-                        <w:rPr>
-                          <w:rFonts w:ascii="Cambria Math" w:eastAsia="仿宋" w:hAnsi="Cambria Math" w:cs="Times New Roman"/>
-                          <w:szCs w:val="21"/>
-                        </w:rPr>
-                        <m:t>∂t</m:t>
-                      </m:r>
-                    </m:den>
-                  </m:f>
-                  <m:r>
-                    <w:rPr>
-                      <w:rFonts w:ascii="Cambria Math" w:eastAsia="仿宋" w:hAnsi="Cambria Math" w:cs="Times New Roman"/>
-                      <w:szCs w:val="21"/>
-                    </w:rPr>
-                    <m:t>+</m:t>
-                  </m:r>
-                  <m:f>
-                    <m:fPr>
-                      <m:ctrlPr>
-                        <w:rPr>
-                          <w:rFonts w:ascii="Cambria Math" w:eastAsia="仿宋" w:hAnsi="Cambria Math" w:cs="Times New Roman"/>
-                          <w:i/>
-                          <w:szCs w:val="21"/>
-                        </w:rPr>
-                      </m:ctrlPr>
-                    </m:fPr>
-                    <m:num>
-                      <m:r>
-                        <w:rPr>
-                          <w:rFonts w:ascii="Cambria Math" w:eastAsia="仿宋" w:hAnsi="Cambria Math" w:cs="Times New Roman"/>
-                          <w:szCs w:val="21"/>
-                        </w:rPr>
-                        <m:t>∂</m:t>
-                      </m:r>
-                      <m:rad>
-                        <m:radPr>
-                          <m:degHide m:val="1"/>
-                          <m:ctrlPr>
-                            <w:rPr>
-                              <w:rFonts w:ascii="Cambria Math" w:eastAsia="仿宋" w:hAnsi="Cambria Math" w:cs="Times New Roman"/>
-                              <w:i/>
-                              <w:szCs w:val="21"/>
-                            </w:rPr>
-                          </m:ctrlPr>
-                        </m:radPr>
-                        <m:deg/>
-                        <m:e>
-                          <m:r>
-                            <w:rPr>
-                              <w:rFonts w:ascii="Cambria Math" w:eastAsia="仿宋" w:hAnsi="Cambria Math" w:cs="Times New Roman"/>
-                              <w:szCs w:val="21"/>
-                            </w:rPr>
-                            <m:t>G</m:t>
-                          </m:r>
-                        </m:e>
-                      </m:rad>
-                      <m:sSub>
-                        <m:sSubPr>
-                          <m:ctrlPr>
-                            <w:rPr>
-                              <w:rFonts w:ascii="Cambria Math" w:eastAsia="仿宋" w:hAnsi="Cambria Math" w:cs="Times New Roman"/>
-                              <w:i/>
-                              <w:szCs w:val="21"/>
-                            </w:rPr>
-                          </m:ctrlPr>
-                        </m:sSubPr>
-                        <m:e>
-                          <m:r>
-                            <w:rPr>
-                              <w:rFonts w:ascii="Cambria Math" w:eastAsia="仿宋" w:hAnsi="Cambria Math" w:cs="Times New Roman"/>
-                              <w:szCs w:val="21"/>
-                            </w:rPr>
-                            <m:t>ρ</m:t>
-                          </m:r>
-                        </m:e>
-                        <m:sub>
-                          <m:r>
-                            <w:rPr>
-                              <w:rFonts w:ascii="Cambria Math" w:eastAsia="仿宋" w:hAnsi="Cambria Math" w:cs="Times New Roman"/>
-                              <w:szCs w:val="21"/>
-                            </w:rPr>
-                            <m:t>d</m:t>
-                          </m:r>
-                        </m:sub>
-                      </m:sSub>
-                      <m:r>
-                        <w:rPr>
-                          <w:rFonts w:ascii="Cambria Math" w:eastAsia="仿宋" w:hAnsi="Cambria Math" w:cs="Times New Roman"/>
-                          <w:szCs w:val="21"/>
-                        </w:rPr>
-                        <m:t>u</m:t>
-                      </m:r>
-                    </m:num>
-                    <m:den>
-                      <m:r>
-                        <w:rPr>
-                          <w:rFonts w:ascii="Cambria Math" w:eastAsia="仿宋" w:hAnsi="Cambria Math" w:cs="Times New Roman"/>
-                          <w:szCs w:val="21"/>
-                        </w:rPr>
-                        <m:t>∂x</m:t>
-                      </m:r>
-                    </m:den>
-                  </m:f>
-                  <m:r>
-                    <w:rPr>
-                      <w:rFonts w:ascii="Cambria Math" w:eastAsia="仿宋" w:hAnsi="Cambria Math" w:cs="Times New Roman"/>
-                      <w:szCs w:val="21"/>
-                    </w:rPr>
-                    <m:t>+</m:t>
-                  </m:r>
-                  <m:f>
-                    <m:fPr>
-                      <m:ctrlPr>
-                        <w:rPr>
-                          <w:rFonts w:ascii="Cambria Math" w:eastAsia="仿宋" w:hAnsi="Cambria Math" w:cs="Times New Roman"/>
-                          <w:i/>
-                          <w:szCs w:val="21"/>
-                        </w:rPr>
-                      </m:ctrlPr>
-                    </m:fPr>
-                    <m:num>
-                      <m:r>
-                        <w:rPr>
-                          <w:rFonts w:ascii="Cambria Math" w:eastAsia="仿宋" w:hAnsi="Cambria Math" w:cs="Times New Roman"/>
-                          <w:szCs w:val="21"/>
-                        </w:rPr>
-                        <m:t>∂</m:t>
-                      </m:r>
-                      <m:rad>
-                        <m:radPr>
-                          <m:degHide m:val="1"/>
-                          <m:ctrlPr>
-                            <w:rPr>
-                              <w:rFonts w:ascii="Cambria Math" w:eastAsia="仿宋" w:hAnsi="Cambria Math" w:cs="Times New Roman"/>
-                              <w:i/>
-                              <w:szCs w:val="21"/>
-                            </w:rPr>
-                          </m:ctrlPr>
-                        </m:radPr>
-                        <m:deg/>
-                        <m:e>
-                          <m:r>
-                            <w:rPr>
-                              <w:rFonts w:ascii="Cambria Math" w:eastAsia="仿宋" w:hAnsi="Cambria Math" w:cs="Times New Roman"/>
-                              <w:szCs w:val="21"/>
-                            </w:rPr>
-                            <m:t>G</m:t>
-                          </m:r>
-                        </m:e>
-                      </m:rad>
-                      <m:sSub>
-                        <m:sSubPr>
-                          <m:ctrlPr>
-                            <w:rPr>
-                              <w:rFonts w:ascii="Cambria Math" w:eastAsia="仿宋" w:hAnsi="Cambria Math" w:cs="Times New Roman"/>
-                              <w:i/>
-                              <w:szCs w:val="21"/>
-                            </w:rPr>
-                          </m:ctrlPr>
-                        </m:sSubPr>
-                        <m:e>
-                          <m:r>
-                            <w:rPr>
-                              <w:rFonts w:ascii="Cambria Math" w:eastAsia="仿宋" w:hAnsi="Cambria Math" w:cs="Times New Roman"/>
-                              <w:szCs w:val="21"/>
-                            </w:rPr>
-                            <m:t>ρ</m:t>
-                          </m:r>
-                        </m:e>
-                        <m:sub>
-                          <m:r>
-                            <w:rPr>
-                              <w:rFonts w:ascii="Cambria Math" w:eastAsia="仿宋" w:hAnsi="Cambria Math" w:cs="Times New Roman"/>
-                              <w:szCs w:val="21"/>
-                            </w:rPr>
-                            <m:t>d</m:t>
-                          </m:r>
-                        </m:sub>
-                      </m:sSub>
-                      <m:acc>
-                        <m:accPr>
-                          <m:chr m:val="̇"/>
-                          <m:ctrlPr>
-                            <w:rPr>
-                              <w:rFonts w:ascii="Cambria Math" w:eastAsia="仿宋" w:hAnsi="Cambria Math" w:cs="Times New Roman"/>
-                              <w:i/>
-                              <w:szCs w:val="21"/>
-                            </w:rPr>
-                          </m:ctrlPr>
-                        </m:accPr>
-                        <m:e>
-                          <m:r>
-                            <w:rPr>
-                              <w:rFonts w:ascii="Cambria Math" w:eastAsia="仿宋" w:hAnsi="Cambria Math" w:cs="Times New Roman"/>
-                              <w:szCs w:val="21"/>
-                            </w:rPr>
-                            <m:t>η</m:t>
-                          </m:r>
-                        </m:e>
-                      </m:acc>
-                    </m:num>
-                    <m:den>
-                      <m:r>
-                        <w:rPr>
-                          <w:rFonts w:ascii="Cambria Math" w:eastAsia="仿宋" w:hAnsi="Cambria Math" w:cs="Times New Roman"/>
-                          <w:szCs w:val="21"/>
-                        </w:rPr>
-                        <m:t>∂η</m:t>
-                      </m:r>
-                    </m:den>
-                  </m:f>
-                  <m:r>
-                    <w:rPr>
-                      <w:rFonts w:ascii="Cambria Math" w:eastAsia="仿宋" w:hAnsi="Cambria Math" w:cs="Times New Roman"/>
-                      <w:szCs w:val="21"/>
-                    </w:rPr>
-                    <m:t>=0</m:t>
-                  </m:r>
-                </m:e>
-                <m:e>
-                  <m:f>
-                    <m:fPr>
-                      <m:ctrlPr>
-                        <w:rPr>
-                          <w:rFonts w:ascii="Cambria Math" w:eastAsia="仿宋" w:hAnsi="Cambria Math" w:cs="Times New Roman"/>
-                          <w:i/>
-                          <w:szCs w:val="21"/>
-                        </w:rPr>
-                      </m:ctrlPr>
-                    </m:fPr>
-                    <m:num>
-                      <m:r>
-                        <w:rPr>
-                          <w:rFonts w:ascii="Cambria Math" w:eastAsia="仿宋" w:hAnsi="Cambria Math" w:cs="Times New Roman"/>
-                          <w:szCs w:val="21"/>
-                        </w:rPr>
-                        <m:t>∂</m:t>
-                      </m:r>
-                      <m:rad>
-                        <m:radPr>
-                          <m:degHide m:val="1"/>
-                          <m:ctrlPr>
-                            <w:rPr>
-                              <w:rFonts w:ascii="Cambria Math" w:eastAsia="仿宋" w:hAnsi="Cambria Math" w:cs="Times New Roman"/>
-                              <w:i/>
-                              <w:szCs w:val="21"/>
-                            </w:rPr>
-                          </m:ctrlPr>
-                        </m:radPr>
-                        <m:deg/>
-                        <m:e>
-                          <m:r>
-                            <w:rPr>
-                              <w:rFonts w:ascii="Cambria Math" w:eastAsia="仿宋" w:hAnsi="Cambria Math" w:cs="Times New Roman"/>
-                              <w:szCs w:val="21"/>
-                            </w:rPr>
-                            <m:t>G</m:t>
-                          </m:r>
-                        </m:e>
-                      </m:rad>
-                      <m:r>
-                        <w:rPr>
-                          <w:rFonts w:ascii="Cambria Math" w:eastAsia="仿宋" w:hAnsi="Cambria Math" w:cs="Times New Roman"/>
-                          <w:szCs w:val="21"/>
-                        </w:rPr>
-                        <m:t>ρu</m:t>
-                      </m:r>
-                    </m:num>
-                    <m:den>
-                      <m:r>
-                        <w:rPr>
-                          <w:rFonts w:ascii="Cambria Math" w:eastAsia="仿宋" w:hAnsi="Cambria Math" w:cs="Times New Roman"/>
-                          <w:szCs w:val="21"/>
-                        </w:rPr>
-                        <m:t>∂t</m:t>
-                      </m:r>
-                    </m:den>
-                  </m:f>
-                  <m:r>
-                    <w:rPr>
-                      <w:rFonts w:ascii="Cambria Math" w:eastAsia="仿宋" w:hAnsi="Cambria Math" w:cs="Times New Roman"/>
-                      <w:szCs w:val="21"/>
-                    </w:rPr>
-                    <m:t>+</m:t>
-                  </m:r>
-                  <m:f>
-                    <m:fPr>
-                      <m:ctrlPr>
-                        <w:rPr>
-                          <w:rFonts w:ascii="Cambria Math" w:eastAsia="仿宋" w:hAnsi="Cambria Math" w:cs="Times New Roman"/>
-                          <w:i/>
-                          <w:szCs w:val="21"/>
-                        </w:rPr>
-                      </m:ctrlPr>
-                    </m:fPr>
-                    <m:num>
-                      <m:r>
-                        <w:rPr>
-                          <w:rFonts w:ascii="Cambria Math" w:eastAsia="仿宋" w:hAnsi="Cambria Math" w:cs="Times New Roman"/>
-                          <w:szCs w:val="21"/>
-                        </w:rPr>
-                        <m:t>∂</m:t>
-                      </m:r>
-                      <m:rad>
-                        <m:radPr>
-                          <m:degHide m:val="1"/>
-                          <m:ctrlPr>
-                            <w:rPr>
-                              <w:rFonts w:ascii="Cambria Math" w:eastAsia="仿宋" w:hAnsi="Cambria Math" w:cs="Times New Roman"/>
-                              <w:i/>
-                              <w:szCs w:val="21"/>
-                            </w:rPr>
-                          </m:ctrlPr>
-                        </m:radPr>
-                        <m:deg/>
-                        <m:e>
-                          <m:r>
-                            <w:rPr>
-                              <w:rFonts w:ascii="Cambria Math" w:eastAsia="仿宋" w:hAnsi="Cambria Math" w:cs="Times New Roman"/>
-                              <w:szCs w:val="21"/>
-                            </w:rPr>
-                            <m:t>G</m:t>
-                          </m:r>
-                        </m:e>
-                      </m:rad>
-                      <m:d>
-                        <m:dPr>
-                          <m:ctrlPr>
-                            <w:rPr>
-                              <w:rFonts w:ascii="Cambria Math" w:eastAsia="仿宋" w:hAnsi="Cambria Math" w:cs="Times New Roman"/>
-                              <w:i/>
-                              <w:szCs w:val="21"/>
-                            </w:rPr>
-                          </m:ctrlPr>
-                        </m:dPr>
-                        <m:e>
-                          <m:r>
-                            <w:rPr>
-                              <w:rFonts w:ascii="Cambria Math" w:eastAsia="仿宋" w:hAnsi="Cambria Math" w:cs="Times New Roman"/>
-                              <w:szCs w:val="21"/>
-                            </w:rPr>
-                            <m:t>ρ</m:t>
-                          </m:r>
-                          <m:sSup>
-                            <m:sSupPr>
-                              <m:ctrlPr>
-                                <w:rPr>
-                                  <w:rFonts w:ascii="Cambria Math" w:eastAsia="仿宋" w:hAnsi="Cambria Math" w:cs="Times New Roman"/>
-                                  <w:i/>
-                                  <w:szCs w:val="21"/>
-                                </w:rPr>
-                              </m:ctrlPr>
-                            </m:sSupPr>
-                            <m:e>
-                              <m:r>
-                                <w:rPr>
-                                  <w:rFonts w:ascii="Cambria Math" w:eastAsia="仿宋" w:hAnsi="Cambria Math" w:cs="Times New Roman"/>
-                                  <w:szCs w:val="21"/>
-                                </w:rPr>
-                                <m:t>u</m:t>
-                              </m:r>
-                            </m:e>
-                            <m:sup>
-                              <m:r>
-                                <w:rPr>
-                                  <w:rFonts w:ascii="Cambria Math" w:eastAsia="仿宋" w:hAnsi="Cambria Math" w:cs="Times New Roman"/>
-                                  <w:szCs w:val="21"/>
-                                </w:rPr>
-                                <m:t>2</m:t>
-                              </m:r>
-                            </m:sup>
-                          </m:sSup>
-                          <m:r>
-                            <w:rPr>
-                              <w:rFonts w:ascii="Cambria Math" w:eastAsia="仿宋" w:hAnsi="Cambria Math" w:cs="Times New Roman"/>
-                              <w:szCs w:val="21"/>
-                            </w:rPr>
-                            <m:t>+p</m:t>
-                          </m:r>
-                        </m:e>
-                      </m:d>
-                    </m:num>
-                    <m:den>
-                      <m:r>
-                        <w:rPr>
-                          <w:rFonts w:ascii="Cambria Math" w:eastAsia="仿宋" w:hAnsi="Cambria Math" w:cs="Times New Roman"/>
-                          <w:szCs w:val="21"/>
-                        </w:rPr>
-                        <m:t>∂x</m:t>
-                      </m:r>
-                    </m:den>
-                  </m:f>
-                  <m:r>
-                    <w:rPr>
-                      <w:rFonts w:ascii="Cambria Math" w:eastAsia="仿宋" w:hAnsi="Cambria Math" w:cs="Times New Roman"/>
-                      <w:szCs w:val="21"/>
-                    </w:rPr>
-                    <m:t>+</m:t>
-                  </m:r>
-                  <m:f>
-                    <m:fPr>
-                      <m:ctrlPr>
-                        <w:rPr>
-                          <w:rFonts w:ascii="Cambria Math" w:eastAsia="仿宋" w:hAnsi="Cambria Math" w:cs="Times New Roman"/>
-                          <w:i/>
-                          <w:szCs w:val="21"/>
-                        </w:rPr>
-                      </m:ctrlPr>
-                    </m:fPr>
-                    <m:num>
-                      <m:r>
-                        <w:rPr>
-                          <w:rFonts w:ascii="Cambria Math" w:eastAsia="仿宋" w:hAnsi="Cambria Math" w:cs="Times New Roman"/>
-                          <w:szCs w:val="21"/>
-                        </w:rPr>
-                        <m:t>∂</m:t>
-                      </m:r>
-                      <m:rad>
-                        <m:radPr>
-                          <m:degHide m:val="1"/>
-                          <m:ctrlPr>
-                            <w:rPr>
-                              <w:rFonts w:ascii="Cambria Math" w:eastAsia="仿宋" w:hAnsi="Cambria Math" w:cs="Times New Roman"/>
-                              <w:i/>
-                              <w:szCs w:val="21"/>
-                            </w:rPr>
-                          </m:ctrlPr>
-                        </m:radPr>
-                        <m:deg/>
-                        <m:e>
-                          <m:r>
-                            <w:rPr>
-                              <w:rFonts w:ascii="Cambria Math" w:eastAsia="仿宋" w:hAnsi="Cambria Math" w:cs="Times New Roman"/>
-                              <w:szCs w:val="21"/>
-                            </w:rPr>
-                            <m:t>G</m:t>
-                          </m:r>
-                        </m:e>
-                      </m:rad>
-                      <m:d>
-                        <m:dPr>
-                          <m:ctrlPr>
-                            <w:rPr>
-                              <w:rFonts w:ascii="Cambria Math" w:eastAsia="仿宋" w:hAnsi="Cambria Math" w:cs="Times New Roman"/>
-                              <w:i/>
-                              <w:szCs w:val="21"/>
-                            </w:rPr>
-                          </m:ctrlPr>
-                        </m:dPr>
-                        <m:e>
-                          <m:r>
-                            <w:rPr>
-                              <w:rFonts w:ascii="Cambria Math" w:eastAsia="仿宋" w:hAnsi="Cambria Math" w:cs="Times New Roman"/>
-                              <w:szCs w:val="21"/>
-                            </w:rPr>
-                            <m:t>ρu</m:t>
-                          </m:r>
-                          <m:acc>
-                            <m:accPr>
-                              <m:chr m:val="̇"/>
-                              <m:ctrlPr>
-                                <w:rPr>
-                                  <w:rFonts w:ascii="Cambria Math" w:eastAsia="仿宋" w:hAnsi="Cambria Math" w:cs="Times New Roman"/>
-                                  <w:i/>
-                                  <w:szCs w:val="21"/>
-                                </w:rPr>
-                              </m:ctrlPr>
-                            </m:accPr>
-                            <m:e>
-                              <m:r>
-                                <w:rPr>
-                                  <w:rFonts w:ascii="Cambria Math" w:eastAsia="仿宋" w:hAnsi="Cambria Math" w:cs="Times New Roman"/>
-                                  <w:szCs w:val="21"/>
-                                </w:rPr>
-                                <m:t>η</m:t>
-                              </m:r>
-                            </m:e>
-                          </m:acc>
-                          <m:r>
-                            <w:rPr>
-                              <w:rFonts w:ascii="Cambria Math" w:eastAsia="仿宋" w:hAnsi="Cambria Math" w:cs="Times New Roman"/>
-                              <w:szCs w:val="21"/>
-                            </w:rPr>
-                            <m:t>+</m:t>
-                          </m:r>
-                          <m:sSup>
-                            <m:sSupPr>
-                              <m:ctrlPr>
-                                <w:rPr>
-                                  <w:rFonts w:ascii="Cambria Math" w:eastAsia="仿宋" w:hAnsi="Cambria Math" w:cs="Times New Roman"/>
-                                  <w:i/>
-                                  <w:szCs w:val="21"/>
-                                </w:rPr>
-                              </m:ctrlPr>
-                            </m:sSupPr>
-                            <m:e>
-                              <m:r>
-                                <w:rPr>
-                                  <w:rFonts w:ascii="Cambria Math" w:eastAsia="仿宋" w:hAnsi="Cambria Math" w:cs="Times New Roman"/>
-                                  <w:szCs w:val="21"/>
-                                </w:rPr>
-                                <m:t>G</m:t>
-                              </m:r>
-                            </m:e>
-                            <m:sup>
-                              <m:r>
-                                <w:rPr>
-                                  <w:rFonts w:ascii="Cambria Math" w:eastAsia="仿宋" w:hAnsi="Cambria Math" w:cs="Times New Roman"/>
-                                  <w:szCs w:val="21"/>
-                                </w:rPr>
-                                <m:t>13</m:t>
-                              </m:r>
-                            </m:sup>
-                          </m:sSup>
-                          <m:r>
-                            <w:rPr>
-                              <w:rFonts w:ascii="Cambria Math" w:eastAsia="仿宋" w:hAnsi="Cambria Math" w:cs="Times New Roman"/>
-                              <w:szCs w:val="21"/>
-                            </w:rPr>
-                            <m:t>p</m:t>
-                          </m:r>
-                        </m:e>
-                      </m:d>
-                    </m:num>
-                    <m:den>
-                      <m:r>
-                        <w:rPr>
-                          <w:rFonts w:ascii="Cambria Math" w:eastAsia="仿宋" w:hAnsi="Cambria Math" w:cs="Times New Roman"/>
-                          <w:szCs w:val="21"/>
-                        </w:rPr>
-                        <m:t>∂η</m:t>
-                      </m:r>
-                    </m:den>
-                  </m:f>
-                  <m:r>
-                    <w:rPr>
-                      <w:rFonts w:ascii="Cambria Math" w:eastAsia="仿宋" w:hAnsi="Cambria Math" w:cs="Times New Roman"/>
-                      <w:szCs w:val="21"/>
-                    </w:rPr>
-                    <m:t>=</m:t>
-                  </m:r>
-                  <m:rad>
-                    <m:radPr>
-                      <m:degHide m:val="1"/>
-                      <m:ctrlPr>
-                        <w:rPr>
-                          <w:rFonts w:ascii="Cambria Math" w:eastAsia="仿宋" w:hAnsi="Cambria Math" w:cs="Times New Roman"/>
-                          <w:i/>
-                          <w:szCs w:val="21"/>
-                        </w:rPr>
-                      </m:ctrlPr>
-                    </m:radPr>
-                    <m:deg/>
-                    <m:e>
-                      <m:r>
-                        <w:rPr>
-                          <w:rFonts w:ascii="Cambria Math" w:eastAsia="仿宋" w:hAnsi="Cambria Math" w:cs="Times New Roman"/>
-                          <w:szCs w:val="21"/>
-                        </w:rPr>
-                        <m:t>G</m:t>
-                      </m:r>
-                    </m:e>
-                  </m:rad>
-                  <m:sSub>
-                    <m:sSubPr>
-                      <m:ctrlPr>
-                        <w:rPr>
-                          <w:rFonts w:ascii="Cambria Math" w:eastAsia="仿宋" w:hAnsi="Cambria Math" w:cs="Times New Roman"/>
-                          <w:i/>
-                          <w:szCs w:val="21"/>
-                        </w:rPr>
-                      </m:ctrlPr>
-                    </m:sSubPr>
-                    <m:e>
-                      <m:r>
-                        <w:rPr>
-                          <w:rFonts w:ascii="Cambria Math" w:eastAsia="仿宋" w:hAnsi="Cambria Math" w:cs="Times New Roman"/>
-                          <w:szCs w:val="21"/>
-                        </w:rPr>
-                        <m:t>ρ</m:t>
-                      </m:r>
-                    </m:e>
-                    <m:sub>
-                      <m:r>
-                        <w:rPr>
-                          <w:rFonts w:ascii="Cambria Math" w:eastAsia="仿宋" w:hAnsi="Cambria Math" w:cs="Times New Roman"/>
-                          <w:szCs w:val="21"/>
-                        </w:rPr>
-                        <m:t>d</m:t>
-                      </m:r>
-                    </m:sub>
-                  </m:sSub>
-                  <m:sSub>
-                    <m:sSubPr>
-                      <m:ctrlPr>
-                        <w:rPr>
-                          <w:rFonts w:ascii="Cambria Math" w:eastAsia="仿宋" w:hAnsi="Cambria Math" w:cs="Times New Roman"/>
-                          <w:i/>
-                          <w:szCs w:val="21"/>
-                        </w:rPr>
-                      </m:ctrlPr>
-                    </m:sSubPr>
-                    <m:e>
-                      <m:r>
-                        <w:rPr>
-                          <w:rFonts w:ascii="Cambria Math" w:eastAsia="仿宋" w:hAnsi="Cambria Math" w:cs="Times New Roman"/>
-                          <w:szCs w:val="21"/>
-                        </w:rPr>
-                        <m:t>S</m:t>
-                      </m:r>
-                    </m:e>
-                    <m:sub>
-                      <m:r>
-                        <w:rPr>
-                          <w:rFonts w:ascii="Cambria Math" w:eastAsia="仿宋" w:hAnsi="Cambria Math" w:cs="Times New Roman"/>
-                          <w:szCs w:val="21"/>
-                        </w:rPr>
-                        <m:t>γ</m:t>
-                      </m:r>
-                    </m:sub>
-                  </m:sSub>
-                  <m:r>
-                    <w:rPr>
-                      <w:rFonts w:ascii="Cambria Math" w:eastAsia="仿宋" w:hAnsi="Cambria Math" w:cs="Times New Roman"/>
-                      <w:szCs w:val="21"/>
-                    </w:rPr>
-                    <m:t>u</m:t>
-                  </m:r>
-                </m:e>
-                <m:e>
-                  <m:f>
-                    <m:fPr>
-                      <m:ctrlPr>
-                        <w:rPr>
-                          <w:rFonts w:ascii="Cambria Math" w:eastAsia="仿宋" w:hAnsi="Cambria Math" w:cs="Times New Roman"/>
-                          <w:i/>
-                          <w:szCs w:val="21"/>
-                        </w:rPr>
-                      </m:ctrlPr>
-                    </m:fPr>
-                    <m:num>
-                      <m:r>
-                        <w:rPr>
-                          <w:rFonts w:ascii="Cambria Math" w:eastAsia="仿宋" w:hAnsi="Cambria Math" w:cs="Times New Roman"/>
-                          <w:szCs w:val="21"/>
-                        </w:rPr>
-                        <m:t>∂</m:t>
-                      </m:r>
-                      <m:rad>
-                        <m:radPr>
-                          <m:degHide m:val="1"/>
-                          <m:ctrlPr>
-                            <w:rPr>
-                              <w:rFonts w:ascii="Cambria Math" w:eastAsia="仿宋" w:hAnsi="Cambria Math" w:cs="Times New Roman"/>
-                              <w:i/>
-                              <w:szCs w:val="21"/>
-                            </w:rPr>
-                          </m:ctrlPr>
-                        </m:radPr>
-                        <m:deg/>
-                        <m:e>
-                          <m:r>
-                            <w:rPr>
-                              <w:rFonts w:ascii="Cambria Math" w:eastAsia="仿宋" w:hAnsi="Cambria Math" w:cs="Times New Roman"/>
-                              <w:szCs w:val="21"/>
-                            </w:rPr>
-                            <m:t>G</m:t>
-                          </m:r>
-                        </m:e>
-                      </m:rad>
-                      <m:r>
-                        <w:rPr>
-                          <w:rFonts w:ascii="Cambria Math" w:eastAsia="仿宋" w:hAnsi="Cambria Math" w:cs="Times New Roman"/>
-                          <w:szCs w:val="21"/>
-                        </w:rPr>
-                        <m:t>ρw</m:t>
-                      </m:r>
-                    </m:num>
-                    <m:den>
-                      <m:r>
-                        <w:rPr>
-                          <w:rFonts w:ascii="Cambria Math" w:eastAsia="仿宋" w:hAnsi="Cambria Math" w:cs="Times New Roman"/>
-                          <w:szCs w:val="21"/>
-                        </w:rPr>
-                        <m:t>∂t</m:t>
-                      </m:r>
-                    </m:den>
-                  </m:f>
-                  <m:r>
-                    <w:rPr>
-                      <w:rFonts w:ascii="Cambria Math" w:eastAsia="仿宋" w:hAnsi="Cambria Math" w:cs="Times New Roman"/>
-                      <w:szCs w:val="21"/>
-                    </w:rPr>
-                    <m:t>+</m:t>
-                  </m:r>
-                  <m:f>
-                    <m:fPr>
-                      <m:ctrlPr>
-                        <w:rPr>
-                          <w:rFonts w:ascii="Cambria Math" w:eastAsia="仿宋" w:hAnsi="Cambria Math" w:cs="Times New Roman"/>
-                          <w:i/>
-                          <w:szCs w:val="21"/>
-                        </w:rPr>
-                      </m:ctrlPr>
-                    </m:fPr>
-                    <m:num>
-                      <m:r>
-                        <w:rPr>
-                          <w:rFonts w:ascii="Cambria Math" w:eastAsia="仿宋" w:hAnsi="Cambria Math" w:cs="Times New Roman"/>
-                          <w:szCs w:val="21"/>
-                        </w:rPr>
-                        <m:t>∂</m:t>
-                      </m:r>
-                      <m:rad>
-                        <m:radPr>
-                          <m:degHide m:val="1"/>
-                          <m:ctrlPr>
-                            <w:rPr>
-                              <w:rFonts w:ascii="Cambria Math" w:eastAsia="仿宋" w:hAnsi="Cambria Math" w:cs="Times New Roman"/>
-                              <w:i/>
-                              <w:szCs w:val="21"/>
-                            </w:rPr>
-                          </m:ctrlPr>
-                        </m:radPr>
-                        <m:deg/>
-                        <m:e>
-                          <m:r>
-                            <w:rPr>
-                              <w:rFonts w:ascii="Cambria Math" w:eastAsia="仿宋" w:hAnsi="Cambria Math" w:cs="Times New Roman"/>
-                              <w:szCs w:val="21"/>
-                            </w:rPr>
-                            <m:t>G</m:t>
-                          </m:r>
-                        </m:e>
-                      </m:rad>
-                      <m:r>
-                        <w:rPr>
-                          <w:rFonts w:ascii="Cambria Math" w:eastAsia="仿宋" w:hAnsi="Cambria Math" w:cs="Times New Roman"/>
-                          <w:szCs w:val="21"/>
-                        </w:rPr>
-                        <m:t>ρwu</m:t>
-                      </m:r>
-                    </m:num>
-                    <m:den>
-                      <m:r>
-                        <w:rPr>
-                          <w:rFonts w:ascii="Cambria Math" w:eastAsia="仿宋" w:hAnsi="Cambria Math" w:cs="Times New Roman"/>
-                          <w:szCs w:val="21"/>
-                        </w:rPr>
-                        <m:t>∂x</m:t>
-                      </m:r>
-                    </m:den>
-                  </m:f>
-                  <m:r>
-                    <w:rPr>
-                      <w:rFonts w:ascii="Cambria Math" w:eastAsia="仿宋" w:hAnsi="Cambria Math" w:cs="Times New Roman"/>
-                      <w:szCs w:val="21"/>
-                    </w:rPr>
-                    <m:t>+</m:t>
-                  </m:r>
-                  <m:f>
-                    <m:fPr>
-                      <m:ctrlPr>
-                        <w:rPr>
-                          <w:rFonts w:ascii="Cambria Math" w:eastAsia="仿宋" w:hAnsi="Cambria Math" w:cs="Times New Roman"/>
-                          <w:i/>
-                          <w:szCs w:val="21"/>
-                        </w:rPr>
-                      </m:ctrlPr>
-                    </m:fPr>
-                    <m:num>
-                      <m:r>
-                        <w:rPr>
-                          <w:rFonts w:ascii="Cambria Math" w:eastAsia="仿宋" w:hAnsi="Cambria Math" w:cs="Times New Roman"/>
-                          <w:szCs w:val="21"/>
-                        </w:rPr>
-                        <m:t>∂</m:t>
-                      </m:r>
-                      <m:rad>
-                        <m:radPr>
-                          <m:degHide m:val="1"/>
-                          <m:ctrlPr>
-                            <w:rPr>
-                              <w:rFonts w:ascii="Cambria Math" w:eastAsia="仿宋" w:hAnsi="Cambria Math" w:cs="Times New Roman"/>
-                              <w:i/>
-                              <w:szCs w:val="21"/>
-                            </w:rPr>
-                          </m:ctrlPr>
-                        </m:radPr>
-                        <m:deg/>
-                        <m:e>
-                          <m:r>
-                            <w:rPr>
-                              <w:rFonts w:ascii="Cambria Math" w:eastAsia="仿宋" w:hAnsi="Cambria Math" w:cs="Times New Roman"/>
-                              <w:szCs w:val="21"/>
-                            </w:rPr>
-                            <m:t>G</m:t>
-                          </m:r>
-                        </m:e>
-                      </m:rad>
-                      <m:r>
-                        <w:rPr>
-                          <w:rFonts w:ascii="Cambria Math" w:eastAsia="仿宋" w:hAnsi="Cambria Math" w:cs="Times New Roman"/>
-                          <w:szCs w:val="21"/>
-                        </w:rPr>
-                        <m:t>ρw</m:t>
-                      </m:r>
-                      <m:acc>
-                        <m:accPr>
-                          <m:chr m:val="̇"/>
-                          <m:ctrlPr>
-                            <w:rPr>
-                              <w:rFonts w:ascii="Cambria Math" w:eastAsia="仿宋" w:hAnsi="Cambria Math" w:cs="Times New Roman"/>
-                              <w:i/>
-                              <w:szCs w:val="21"/>
-                            </w:rPr>
-                          </m:ctrlPr>
-                        </m:accPr>
-                        <m:e>
-                          <m:r>
-                            <w:rPr>
-                              <w:rFonts w:ascii="Cambria Math" w:eastAsia="仿宋" w:hAnsi="Cambria Math" w:cs="Times New Roman"/>
-                              <w:szCs w:val="21"/>
-                            </w:rPr>
-                            <m:t>η</m:t>
-                          </m:r>
-                        </m:e>
-                      </m:acc>
-                      <m:r>
-                        <w:rPr>
-                          <w:rFonts w:ascii="Cambria Math" w:eastAsia="仿宋" w:hAnsi="Cambria Math" w:cs="Times New Roman"/>
-                          <w:szCs w:val="21"/>
-                        </w:rPr>
-                        <m:t>+</m:t>
-                      </m:r>
-                      <m:sSup>
-                        <m:sSupPr>
-                          <m:ctrlPr>
-                            <w:rPr>
-                              <w:rFonts w:ascii="Cambria Math" w:eastAsia="仿宋" w:hAnsi="Cambria Math" w:cs="Times New Roman"/>
-                              <w:i/>
-                              <w:szCs w:val="21"/>
-                            </w:rPr>
-                          </m:ctrlPr>
-                        </m:sSupPr>
-                        <m:e>
-                          <m:r>
-                            <w:rPr>
-                              <w:rFonts w:ascii="Cambria Math" w:eastAsia="仿宋" w:hAnsi="Cambria Math" w:cs="Times New Roman"/>
-                              <w:szCs w:val="21"/>
-                            </w:rPr>
-                            <m:t>p</m:t>
-                          </m:r>
-                        </m:e>
-                        <m:sup>
-                          <m:r>
-                            <w:rPr>
-                              <w:rFonts w:ascii="Cambria Math" w:eastAsia="仿宋" w:hAnsi="Cambria Math" w:cs="Times New Roman"/>
-                              <w:szCs w:val="21"/>
-                            </w:rPr>
-                            <m:t>'</m:t>
-                          </m:r>
-                        </m:sup>
-                      </m:sSup>
-                    </m:num>
-                    <m:den>
-                      <m:r>
-                        <w:rPr>
-                          <w:rFonts w:ascii="Cambria Math" w:eastAsia="仿宋" w:hAnsi="Cambria Math" w:cs="Times New Roman"/>
-                          <w:szCs w:val="21"/>
-                        </w:rPr>
-                        <m:t>∂η</m:t>
-                      </m:r>
-                    </m:den>
-                  </m:f>
-                  <m:r>
-                    <w:rPr>
-                      <w:rFonts w:ascii="Cambria Math" w:eastAsia="仿宋" w:hAnsi="Cambria Math" w:cs="Times New Roman"/>
-                      <w:szCs w:val="21"/>
-                    </w:rPr>
-                    <m:t>=-</m:t>
-                  </m:r>
-                  <m:rad>
-                    <m:radPr>
-                      <m:degHide m:val="1"/>
-                      <m:ctrlPr>
-                        <w:rPr>
-                          <w:rFonts w:ascii="Cambria Math" w:eastAsia="仿宋" w:hAnsi="Cambria Math" w:cs="Times New Roman"/>
-                          <w:i/>
-                          <w:szCs w:val="21"/>
-                        </w:rPr>
-                      </m:ctrlPr>
-                    </m:radPr>
-                    <m:deg/>
-                    <m:e>
-                      <m:r>
-                        <w:rPr>
-                          <w:rFonts w:ascii="Cambria Math" w:eastAsia="仿宋" w:hAnsi="Cambria Math" w:cs="Times New Roman"/>
-                          <w:szCs w:val="21"/>
-                        </w:rPr>
-                        <m:t>G</m:t>
-                      </m:r>
-                    </m:e>
-                  </m:rad>
-                  <m:sSup>
-                    <m:sSupPr>
-                      <m:ctrlPr>
-                        <w:rPr>
-                          <w:rFonts w:ascii="Cambria Math" w:eastAsia="仿宋" w:hAnsi="Cambria Math" w:cs="Times New Roman"/>
-                          <w:i/>
-                          <w:szCs w:val="21"/>
-                        </w:rPr>
-                      </m:ctrlPr>
-                    </m:sSupPr>
-                    <m:e>
-                      <m:r>
-                        <w:rPr>
-                          <w:rFonts w:ascii="Cambria Math" w:eastAsia="仿宋" w:hAnsi="Cambria Math" w:cs="Times New Roman"/>
-                          <w:szCs w:val="21"/>
-                        </w:rPr>
-                        <m:t>ρ</m:t>
-                      </m:r>
-                    </m:e>
-                    <m:sup>
-                      <m:r>
-                        <w:rPr>
-                          <w:rFonts w:ascii="Cambria Math" w:eastAsia="仿宋" w:hAnsi="Cambria Math" w:cs="Times New Roman"/>
-                          <w:szCs w:val="21"/>
-                        </w:rPr>
-                        <m:t>'</m:t>
-                      </m:r>
-                    </m:sup>
-                  </m:sSup>
-                  <m:r>
-                    <w:rPr>
-                      <w:rFonts w:ascii="Cambria Math" w:eastAsia="仿宋" w:hAnsi="Cambria Math" w:cs="Times New Roman"/>
-                      <w:szCs w:val="21"/>
-                    </w:rPr>
-                    <m:t>g+</m:t>
-                  </m:r>
-                  <m:rad>
-                    <m:radPr>
-                      <m:degHide m:val="1"/>
-                      <m:ctrlPr>
-                        <w:rPr>
-                          <w:rFonts w:ascii="Cambria Math" w:eastAsia="仿宋" w:hAnsi="Cambria Math" w:cs="Times New Roman"/>
-                          <w:i/>
-                          <w:szCs w:val="21"/>
-                        </w:rPr>
-                      </m:ctrlPr>
-                    </m:radPr>
-                    <m:deg/>
-                    <m:e>
-                      <m:r>
-                        <w:rPr>
-                          <w:rFonts w:ascii="Cambria Math" w:eastAsia="仿宋" w:hAnsi="Cambria Math" w:cs="Times New Roman"/>
-                          <w:szCs w:val="21"/>
-                        </w:rPr>
-                        <m:t>G</m:t>
-                      </m:r>
-                    </m:e>
-                  </m:rad>
-                  <m:sSub>
-                    <m:sSubPr>
-                      <m:ctrlPr>
-                        <w:rPr>
-                          <w:rFonts w:ascii="Cambria Math" w:eastAsia="仿宋" w:hAnsi="Cambria Math" w:cs="Times New Roman"/>
-                          <w:i/>
-                          <w:szCs w:val="21"/>
-                        </w:rPr>
-                      </m:ctrlPr>
-                    </m:sSubPr>
-                    <m:e>
-                      <m:r>
-                        <w:rPr>
-                          <w:rFonts w:ascii="Cambria Math" w:eastAsia="仿宋" w:hAnsi="Cambria Math" w:cs="Times New Roman"/>
-                          <w:szCs w:val="21"/>
-                        </w:rPr>
-                        <m:t>ρ</m:t>
-                      </m:r>
-                    </m:e>
-                    <m:sub>
-                      <m:r>
-                        <w:rPr>
-                          <w:rFonts w:ascii="Cambria Math" w:eastAsia="仿宋" w:hAnsi="Cambria Math" w:cs="Times New Roman"/>
-                          <w:szCs w:val="21"/>
-                        </w:rPr>
-                        <m:t>d</m:t>
-                      </m:r>
-                    </m:sub>
-                  </m:sSub>
-                  <m:sSub>
-                    <m:sSubPr>
-                      <m:ctrlPr>
-                        <w:rPr>
-                          <w:rFonts w:ascii="Cambria Math" w:eastAsia="仿宋" w:hAnsi="Cambria Math" w:cs="Times New Roman"/>
-                          <w:i/>
-                          <w:szCs w:val="21"/>
-                        </w:rPr>
-                      </m:ctrlPr>
-                    </m:sSubPr>
-                    <m:e>
-                      <m:r>
-                        <w:rPr>
-                          <w:rFonts w:ascii="Cambria Math" w:eastAsia="仿宋" w:hAnsi="Cambria Math" w:cs="Times New Roman"/>
-                          <w:szCs w:val="21"/>
-                        </w:rPr>
-                        <m:t>S</m:t>
-                      </m:r>
-                    </m:e>
-                    <m:sub>
-                      <m:r>
-                        <w:rPr>
-                          <w:rFonts w:ascii="Cambria Math" w:eastAsia="仿宋" w:hAnsi="Cambria Math" w:cs="Times New Roman"/>
-                          <w:szCs w:val="21"/>
-                        </w:rPr>
-                        <m:t>γ</m:t>
-                      </m:r>
-                    </m:sub>
-                  </m:sSub>
-                  <m:r>
-                    <w:rPr>
-                      <w:rFonts w:ascii="Cambria Math" w:eastAsia="仿宋" w:hAnsi="Cambria Math" w:cs="Times New Roman"/>
-                      <w:szCs w:val="21"/>
-                    </w:rPr>
-                    <m:t>w</m:t>
-                  </m:r>
-                </m:e>
-                <m:e>
-                  <m:f>
-                    <m:fPr>
-                      <m:ctrlPr>
-                        <w:rPr>
-                          <w:rFonts w:ascii="Cambria Math" w:eastAsia="仿宋" w:hAnsi="Cambria Math" w:cs="Times New Roman"/>
-                          <w:i/>
-                          <w:szCs w:val="21"/>
-                        </w:rPr>
-                      </m:ctrlPr>
-                    </m:fPr>
-                    <m:num>
-                      <m:r>
-                        <w:rPr>
-                          <w:rFonts w:ascii="Cambria Math" w:eastAsia="仿宋" w:hAnsi="Cambria Math" w:cs="Times New Roman"/>
-                          <w:szCs w:val="21"/>
-                        </w:rPr>
-                        <m:t>∂</m:t>
-                      </m:r>
-                      <m:rad>
-                        <m:radPr>
-                          <m:degHide m:val="1"/>
-                          <m:ctrlPr>
-                            <w:rPr>
-                              <w:rFonts w:ascii="Cambria Math" w:eastAsia="仿宋" w:hAnsi="Cambria Math" w:cs="Times New Roman"/>
-                              <w:i/>
-                              <w:szCs w:val="21"/>
-                            </w:rPr>
-                          </m:ctrlPr>
-                        </m:radPr>
-                        <m:deg/>
-                        <m:e>
-                          <m:r>
-                            <w:rPr>
-                              <w:rFonts w:ascii="Cambria Math" w:eastAsia="仿宋" w:hAnsi="Cambria Math" w:cs="Times New Roman"/>
-                              <w:szCs w:val="21"/>
-                            </w:rPr>
-                            <m:t>G</m:t>
-                          </m:r>
-                        </m:e>
-                      </m:rad>
-                      <m:sSub>
-                        <m:sSubPr>
-                          <m:ctrlPr>
-                            <w:rPr>
-                              <w:rFonts w:ascii="Cambria Math" w:eastAsia="仿宋" w:hAnsi="Cambria Math" w:cs="Times New Roman"/>
-                              <w:i/>
-                              <w:szCs w:val="21"/>
-                            </w:rPr>
-                          </m:ctrlPr>
-                        </m:sSubPr>
-                        <m:e>
-                          <m:r>
-                            <w:rPr>
-                              <w:rFonts w:ascii="Cambria Math" w:eastAsia="仿宋" w:hAnsi="Cambria Math" w:cs="Times New Roman"/>
-                              <w:szCs w:val="21"/>
-                            </w:rPr>
-                            <m:t>ρ</m:t>
-                          </m:r>
-                        </m:e>
-                        <m:sub>
-                          <m:r>
-                            <w:rPr>
-                              <w:rFonts w:ascii="Cambria Math" w:eastAsia="仿宋" w:hAnsi="Cambria Math" w:cs="Times New Roman"/>
-                              <w:szCs w:val="21"/>
-                            </w:rPr>
-                            <m:t>d</m:t>
-                          </m:r>
-                        </m:sub>
-                      </m:sSub>
-                      <m:r>
-                        <w:rPr>
-                          <w:rFonts w:ascii="Cambria Math" w:eastAsia="仿宋" w:hAnsi="Cambria Math" w:cs="Times New Roman"/>
-                          <w:szCs w:val="21"/>
-                        </w:rPr>
-                        <m:t>θ</m:t>
-                      </m:r>
-                    </m:num>
-                    <m:den>
-                      <m:r>
-                        <w:rPr>
-                          <w:rFonts w:ascii="Cambria Math" w:eastAsia="仿宋" w:hAnsi="Cambria Math" w:cs="Times New Roman"/>
-                          <w:szCs w:val="21"/>
-                        </w:rPr>
-                        <m:t>∂t</m:t>
-                      </m:r>
-                    </m:den>
-                  </m:f>
-                  <m:r>
-                    <w:rPr>
-                      <w:rFonts w:ascii="Cambria Math" w:eastAsia="仿宋" w:hAnsi="Cambria Math" w:cs="Times New Roman"/>
-                      <w:szCs w:val="21"/>
-                    </w:rPr>
-                    <m:t>+</m:t>
-                  </m:r>
-                  <m:f>
-                    <m:fPr>
-                      <m:ctrlPr>
-                        <w:rPr>
-                          <w:rFonts w:ascii="Cambria Math" w:eastAsia="仿宋" w:hAnsi="Cambria Math" w:cs="Times New Roman"/>
-                          <w:i/>
-                          <w:szCs w:val="21"/>
-                        </w:rPr>
-                      </m:ctrlPr>
-                    </m:fPr>
-                    <m:num>
-                      <m:r>
-                        <w:rPr>
-                          <w:rFonts w:ascii="Cambria Math" w:eastAsia="仿宋" w:hAnsi="Cambria Math" w:cs="Times New Roman"/>
-                          <w:szCs w:val="21"/>
-                        </w:rPr>
-                        <m:t>∂</m:t>
-                      </m:r>
-                      <m:rad>
-                        <m:radPr>
-                          <m:degHide m:val="1"/>
-                          <m:ctrlPr>
-                            <w:rPr>
-                              <w:rFonts w:ascii="Cambria Math" w:eastAsia="仿宋" w:hAnsi="Cambria Math" w:cs="Times New Roman"/>
-                              <w:i/>
-                              <w:szCs w:val="21"/>
-                            </w:rPr>
-                          </m:ctrlPr>
-                        </m:radPr>
-                        <m:deg/>
-                        <m:e>
-                          <m:r>
-                            <w:rPr>
-                              <w:rFonts w:ascii="Cambria Math" w:eastAsia="仿宋" w:hAnsi="Cambria Math" w:cs="Times New Roman"/>
-                              <w:szCs w:val="21"/>
-                            </w:rPr>
-                            <m:t>G</m:t>
-                          </m:r>
-                        </m:e>
-                      </m:rad>
-                      <m:sSub>
-                        <m:sSubPr>
-                          <m:ctrlPr>
-                            <w:rPr>
-                              <w:rFonts w:ascii="Cambria Math" w:eastAsia="仿宋" w:hAnsi="Cambria Math" w:cs="Times New Roman"/>
-                              <w:i/>
-                              <w:szCs w:val="21"/>
-                            </w:rPr>
-                          </m:ctrlPr>
-                        </m:sSubPr>
-                        <m:e>
-                          <m:r>
-                            <w:rPr>
-                              <w:rFonts w:ascii="Cambria Math" w:eastAsia="仿宋" w:hAnsi="Cambria Math" w:cs="Times New Roman"/>
-                              <w:szCs w:val="21"/>
-                            </w:rPr>
-                            <m:t>ρ</m:t>
-                          </m:r>
-                        </m:e>
-                        <m:sub>
-                          <m:r>
-                            <w:rPr>
-                              <w:rFonts w:ascii="Cambria Math" w:eastAsia="仿宋" w:hAnsi="Cambria Math" w:cs="Times New Roman"/>
-                              <w:szCs w:val="21"/>
-                            </w:rPr>
-                            <m:t>d</m:t>
-                          </m:r>
-                        </m:sub>
-                      </m:sSub>
-                      <m:r>
-                        <w:rPr>
-                          <w:rFonts w:ascii="Cambria Math" w:eastAsia="仿宋" w:hAnsi="Cambria Math" w:cs="Times New Roman"/>
-                          <w:szCs w:val="21"/>
-                        </w:rPr>
-                        <m:t>θu</m:t>
-                      </m:r>
-                    </m:num>
-                    <m:den>
-                      <m:r>
-                        <w:rPr>
-                          <w:rFonts w:ascii="Cambria Math" w:eastAsia="仿宋" w:hAnsi="Cambria Math" w:cs="Times New Roman"/>
-                          <w:szCs w:val="21"/>
-                        </w:rPr>
-                        <m:t>∂x</m:t>
-                      </m:r>
-                    </m:den>
-                  </m:f>
-                  <m:r>
-                    <w:rPr>
-                      <w:rFonts w:ascii="Cambria Math" w:eastAsia="仿宋" w:hAnsi="Cambria Math" w:cs="Times New Roman"/>
-                      <w:szCs w:val="21"/>
-                    </w:rPr>
-                    <m:t>+</m:t>
-                  </m:r>
-                  <m:f>
-                    <m:fPr>
-                      <m:ctrlPr>
-                        <w:rPr>
-                          <w:rFonts w:ascii="Cambria Math" w:eastAsia="仿宋" w:hAnsi="Cambria Math" w:cs="Times New Roman"/>
-                          <w:i/>
-                          <w:szCs w:val="21"/>
-                        </w:rPr>
-                      </m:ctrlPr>
-                    </m:fPr>
-                    <m:num>
-                      <m:r>
-                        <w:rPr>
-                          <w:rFonts w:ascii="Cambria Math" w:eastAsia="仿宋" w:hAnsi="Cambria Math" w:cs="Times New Roman"/>
-                          <w:szCs w:val="21"/>
-                        </w:rPr>
-                        <m:t>∂</m:t>
-                      </m:r>
-                      <m:rad>
-                        <m:radPr>
-                          <m:degHide m:val="1"/>
-                          <m:ctrlPr>
-                            <w:rPr>
-                              <w:rFonts w:ascii="Cambria Math" w:eastAsia="仿宋" w:hAnsi="Cambria Math" w:cs="Times New Roman"/>
-                              <w:i/>
-                              <w:szCs w:val="21"/>
-                            </w:rPr>
-                          </m:ctrlPr>
-                        </m:radPr>
-                        <m:deg/>
-                        <m:e>
-                          <m:r>
-                            <w:rPr>
-                              <w:rFonts w:ascii="Cambria Math" w:eastAsia="仿宋" w:hAnsi="Cambria Math" w:cs="Times New Roman"/>
-                              <w:szCs w:val="21"/>
-                            </w:rPr>
-                            <m:t>G</m:t>
-                          </m:r>
-                        </m:e>
-                      </m:rad>
-                      <m:sSub>
-                        <m:sSubPr>
-                          <m:ctrlPr>
-                            <w:rPr>
-                              <w:rFonts w:ascii="Cambria Math" w:eastAsia="仿宋" w:hAnsi="Cambria Math" w:cs="Times New Roman"/>
-                              <w:i/>
-                              <w:szCs w:val="21"/>
-                            </w:rPr>
-                          </m:ctrlPr>
-                        </m:sSubPr>
-                        <m:e>
-                          <m:r>
-                            <w:rPr>
-                              <w:rFonts w:ascii="Cambria Math" w:eastAsia="仿宋" w:hAnsi="Cambria Math" w:cs="Times New Roman"/>
-                              <w:szCs w:val="21"/>
-                            </w:rPr>
-                            <m:t>ρ</m:t>
-                          </m:r>
-                        </m:e>
-                        <m:sub>
-                          <m:r>
-                            <w:rPr>
-                              <w:rFonts w:ascii="Cambria Math" w:eastAsia="仿宋" w:hAnsi="Cambria Math" w:cs="Times New Roman"/>
-                              <w:szCs w:val="21"/>
-                            </w:rPr>
-                            <m:t>d</m:t>
-                          </m:r>
-                        </m:sub>
-                      </m:sSub>
-                      <m:r>
-                        <w:rPr>
-                          <w:rFonts w:ascii="Cambria Math" w:eastAsia="仿宋" w:hAnsi="Cambria Math" w:cs="Times New Roman"/>
-                          <w:szCs w:val="21"/>
-                        </w:rPr>
-                        <m:t>θ</m:t>
-                      </m:r>
-                      <m:acc>
-                        <m:accPr>
-                          <m:chr m:val="̇"/>
-                          <m:ctrlPr>
-                            <w:rPr>
-                              <w:rFonts w:ascii="Cambria Math" w:eastAsia="仿宋" w:hAnsi="Cambria Math" w:cs="Times New Roman"/>
-                              <w:i/>
-                              <w:szCs w:val="21"/>
-                            </w:rPr>
-                          </m:ctrlPr>
-                        </m:accPr>
-                        <m:e>
-                          <m:r>
-                            <w:rPr>
-                              <w:rFonts w:ascii="Cambria Math" w:eastAsia="仿宋" w:hAnsi="Cambria Math" w:cs="Times New Roman"/>
-                              <w:szCs w:val="21"/>
-                            </w:rPr>
-                            <m:t>η</m:t>
-                          </m:r>
-                        </m:e>
-                      </m:acc>
-                    </m:num>
-                    <m:den>
-                      <m:r>
-                        <w:rPr>
-                          <w:rFonts w:ascii="Cambria Math" w:eastAsia="仿宋" w:hAnsi="Cambria Math" w:cs="Times New Roman"/>
-                          <w:szCs w:val="21"/>
-                        </w:rPr>
-                        <m:t>∂η</m:t>
-                      </m:r>
-                    </m:den>
-                  </m:f>
-                  <m:r>
-                    <w:rPr>
-                      <w:rFonts w:ascii="Cambria Math" w:eastAsia="仿宋" w:hAnsi="Cambria Math" w:cs="Times New Roman"/>
-                      <w:szCs w:val="21"/>
-                    </w:rPr>
-                    <m:t>=</m:t>
-                  </m:r>
-                  <m:rad>
-                    <m:radPr>
-                      <m:degHide m:val="1"/>
-                      <m:ctrlPr>
-                        <w:rPr>
-                          <w:rFonts w:ascii="Cambria Math" w:eastAsia="仿宋" w:hAnsi="Cambria Math" w:cs="Times New Roman"/>
-                          <w:i/>
-                          <w:szCs w:val="21"/>
-                        </w:rPr>
-                      </m:ctrlPr>
-                    </m:radPr>
-                    <m:deg/>
-                    <m:e>
-                      <m:r>
-                        <w:rPr>
-                          <w:rFonts w:ascii="Cambria Math" w:eastAsia="仿宋" w:hAnsi="Cambria Math" w:cs="Times New Roman"/>
-                          <w:szCs w:val="21"/>
-                        </w:rPr>
-                        <m:t>G</m:t>
-                      </m:r>
-                    </m:e>
-                  </m:rad>
-                  <m:sSub>
-                    <m:sSubPr>
-                      <m:ctrlPr>
-                        <w:rPr>
-                          <w:rFonts w:ascii="Cambria Math" w:eastAsia="仿宋" w:hAnsi="Cambria Math" w:cs="Times New Roman"/>
-                          <w:i/>
-                          <w:szCs w:val="21"/>
-                        </w:rPr>
-                      </m:ctrlPr>
-                    </m:sSubPr>
-                    <m:e>
-                      <m:r>
-                        <w:rPr>
-                          <w:rFonts w:ascii="Cambria Math" w:eastAsia="仿宋" w:hAnsi="Cambria Math" w:cs="Times New Roman"/>
-                          <w:szCs w:val="21"/>
-                        </w:rPr>
-                        <m:t>ρ</m:t>
-                      </m:r>
-                    </m:e>
-                    <m:sub>
-                      <m:r>
-                        <w:rPr>
-                          <w:rFonts w:ascii="Cambria Math" w:eastAsia="仿宋" w:hAnsi="Cambria Math" w:cs="Times New Roman"/>
-                          <w:szCs w:val="21"/>
-                        </w:rPr>
-                        <m:t>d</m:t>
-                      </m:r>
-                    </m:sub>
-                  </m:sSub>
-                  <m:f>
-                    <m:fPr>
-                      <m:ctrlPr>
-                        <w:rPr>
-                          <w:rFonts w:ascii="Cambria Math" w:eastAsia="仿宋" w:hAnsi="Cambria Math" w:cs="Times New Roman"/>
-                          <w:i/>
-                          <w:szCs w:val="21"/>
-                        </w:rPr>
-                      </m:ctrlPr>
-                    </m:fPr>
-                    <m:num>
-                      <m:r>
-                        <w:rPr>
-                          <w:rFonts w:ascii="Cambria Math" w:eastAsia="仿宋" w:hAnsi="Cambria Math" w:cs="Times New Roman"/>
-                          <w:szCs w:val="21"/>
-                        </w:rPr>
-                        <m:t>θ</m:t>
-                      </m:r>
-                    </m:num>
-                    <m:den>
-                      <m:sSub>
-                        <m:sSubPr>
-                          <m:ctrlPr>
-                            <w:rPr>
-                              <w:rFonts w:ascii="Cambria Math" w:eastAsia="仿宋" w:hAnsi="Cambria Math" w:cs="Times New Roman"/>
-                              <w:i/>
-                              <w:szCs w:val="21"/>
-                            </w:rPr>
-                          </m:ctrlPr>
-                        </m:sSubPr>
-                        <m:e>
-                          <m:r>
-                            <w:rPr>
-                              <w:rFonts w:ascii="Cambria Math" w:eastAsia="仿宋" w:hAnsi="Cambria Math" w:cs="Times New Roman"/>
-                              <w:szCs w:val="21"/>
-                            </w:rPr>
-                            <m:t>c</m:t>
-                          </m:r>
-                        </m:e>
-                        <m:sub>
-                          <m:r>
-                            <w:rPr>
-                              <w:rFonts w:ascii="Cambria Math" w:eastAsia="仿宋" w:hAnsi="Cambria Math" w:cs="Times New Roman"/>
-                              <w:szCs w:val="21"/>
-                            </w:rPr>
-                            <m:t>p</m:t>
-                          </m:r>
-                        </m:sub>
-                      </m:sSub>
-                    </m:den>
-                  </m:f>
-                  <m:acc>
-                    <m:accPr>
-                      <m:chr m:val="̇"/>
-                      <m:ctrlPr>
-                        <w:rPr>
-                          <w:rFonts w:ascii="Cambria Math" w:eastAsia="仿宋" w:hAnsi="Cambria Math" w:cs="Times New Roman"/>
-                          <w:i/>
-                          <w:szCs w:val="21"/>
-                        </w:rPr>
-                      </m:ctrlPr>
-                    </m:accPr>
-                    <m:e>
-                      <m:r>
-                        <w:rPr>
-                          <w:rFonts w:ascii="Cambria Math" w:eastAsia="仿宋" w:hAnsi="Cambria Math" w:cs="Times New Roman"/>
-                          <w:szCs w:val="21"/>
-                        </w:rPr>
-                        <m:t>Q</m:t>
-                      </m:r>
-                    </m:e>
-                  </m:acc>
-                </m:e>
-                <m:e>
-                  <m:f>
-                    <m:fPr>
-                      <m:ctrlPr>
-                        <w:rPr>
-                          <w:rFonts w:ascii="Cambria Math" w:eastAsia="仿宋" w:hAnsi="Cambria Math" w:cs="Times New Roman"/>
-                          <w:i/>
-                          <w:szCs w:val="21"/>
-                        </w:rPr>
-                      </m:ctrlPr>
-                    </m:fPr>
-                    <m:num>
-                      <m:r>
-                        <w:rPr>
-                          <w:rFonts w:ascii="Cambria Math" w:eastAsia="仿宋" w:hAnsi="Cambria Math" w:cs="Times New Roman"/>
-                          <w:szCs w:val="21"/>
-                        </w:rPr>
-                        <m:t>∂</m:t>
-                      </m:r>
-                      <m:rad>
-                        <m:radPr>
-                          <m:degHide m:val="1"/>
-                          <m:ctrlPr>
-                            <w:rPr>
-                              <w:rFonts w:ascii="Cambria Math" w:eastAsia="仿宋" w:hAnsi="Cambria Math" w:cs="Times New Roman"/>
-                              <w:i/>
-                              <w:szCs w:val="21"/>
-                            </w:rPr>
-                          </m:ctrlPr>
-                        </m:radPr>
-                        <m:deg/>
-                        <m:e>
-                          <m:r>
-                            <w:rPr>
-                              <w:rFonts w:ascii="Cambria Math" w:eastAsia="仿宋" w:hAnsi="Cambria Math" w:cs="Times New Roman"/>
-                              <w:szCs w:val="21"/>
-                            </w:rPr>
-                            <m:t>G</m:t>
-                          </m:r>
-                        </m:e>
-                      </m:rad>
-                      <m:sSub>
-                        <m:sSubPr>
-                          <m:ctrlPr>
-                            <w:rPr>
-                              <w:rFonts w:ascii="Cambria Math" w:eastAsia="仿宋" w:hAnsi="Cambria Math" w:cs="Times New Roman"/>
-                              <w:i/>
-                              <w:szCs w:val="21"/>
-                            </w:rPr>
-                          </m:ctrlPr>
-                        </m:sSubPr>
-                        <m:e>
-                          <m:r>
-                            <w:rPr>
-                              <w:rFonts w:ascii="Cambria Math" w:eastAsia="仿宋" w:hAnsi="Cambria Math" w:cs="Times New Roman"/>
-                              <w:szCs w:val="21"/>
-                            </w:rPr>
-                            <m:t>ρ</m:t>
-                          </m:r>
-                        </m:e>
-                        <m:sub>
-                          <m:r>
-                            <w:rPr>
-                              <w:rFonts w:ascii="Cambria Math" w:eastAsia="仿宋" w:hAnsi="Cambria Math" w:cs="Times New Roman"/>
-                              <w:szCs w:val="21"/>
-                            </w:rPr>
-                            <m:t>d</m:t>
-                          </m:r>
-                        </m:sub>
-                      </m:sSub>
-                      <m:r>
-                        <w:rPr>
-                          <w:rFonts w:ascii="Cambria Math" w:eastAsia="仿宋" w:hAnsi="Cambria Math" w:cs="Times New Roman"/>
-                          <w:szCs w:val="21"/>
-                        </w:rPr>
-                        <m:t>γ</m:t>
-                      </m:r>
-                    </m:num>
-                    <m:den>
-                      <m:r>
-                        <w:rPr>
-                          <w:rFonts w:ascii="Cambria Math" w:eastAsia="仿宋" w:hAnsi="Cambria Math" w:cs="Times New Roman"/>
-                          <w:szCs w:val="21"/>
-                        </w:rPr>
-                        <m:t>∂t</m:t>
-                      </m:r>
-                    </m:den>
-                  </m:f>
-                  <m:r>
-                    <w:rPr>
-                      <w:rFonts w:ascii="Cambria Math" w:eastAsia="仿宋" w:hAnsi="Cambria Math" w:cs="Times New Roman"/>
-                      <w:szCs w:val="21"/>
-                    </w:rPr>
-                    <m:t>+</m:t>
-                  </m:r>
-                  <m:f>
-                    <m:fPr>
-                      <m:ctrlPr>
-                        <w:rPr>
-                          <w:rFonts w:ascii="Cambria Math" w:eastAsia="仿宋" w:hAnsi="Cambria Math" w:cs="Times New Roman"/>
-                          <w:i/>
-                          <w:szCs w:val="21"/>
-                        </w:rPr>
-                      </m:ctrlPr>
-                    </m:fPr>
-                    <m:num>
-                      <m:r>
-                        <w:rPr>
-                          <w:rFonts w:ascii="Cambria Math" w:eastAsia="仿宋" w:hAnsi="Cambria Math" w:cs="Times New Roman"/>
-                          <w:szCs w:val="21"/>
-                        </w:rPr>
-                        <m:t>∂</m:t>
-                      </m:r>
-                      <m:rad>
-                        <m:radPr>
-                          <m:degHide m:val="1"/>
-                          <m:ctrlPr>
-                            <w:rPr>
-                              <w:rFonts w:ascii="Cambria Math" w:eastAsia="仿宋" w:hAnsi="Cambria Math" w:cs="Times New Roman"/>
-                              <w:i/>
-                              <w:szCs w:val="21"/>
-                            </w:rPr>
-                          </m:ctrlPr>
-                        </m:radPr>
-                        <m:deg/>
-                        <m:e>
-                          <m:r>
-                            <w:rPr>
-                              <w:rFonts w:ascii="Cambria Math" w:eastAsia="仿宋" w:hAnsi="Cambria Math" w:cs="Times New Roman"/>
-                              <w:szCs w:val="21"/>
-                            </w:rPr>
-                            <m:t>G</m:t>
-                          </m:r>
-                        </m:e>
-                      </m:rad>
-                      <m:sSub>
-                        <m:sSubPr>
-                          <m:ctrlPr>
-                            <w:rPr>
-                              <w:rFonts w:ascii="Cambria Math" w:eastAsia="仿宋" w:hAnsi="Cambria Math" w:cs="Times New Roman"/>
-                              <w:i/>
-                              <w:szCs w:val="21"/>
-                            </w:rPr>
-                          </m:ctrlPr>
-                        </m:sSubPr>
-                        <m:e>
-                          <m:r>
-                            <w:rPr>
-                              <w:rFonts w:ascii="Cambria Math" w:eastAsia="仿宋" w:hAnsi="Cambria Math" w:cs="Times New Roman"/>
-                              <w:szCs w:val="21"/>
-                            </w:rPr>
-                            <m:t>ρ</m:t>
-                          </m:r>
-                        </m:e>
-                        <m:sub>
-                          <m:r>
-                            <w:rPr>
-                              <w:rFonts w:ascii="Cambria Math" w:eastAsia="仿宋" w:hAnsi="Cambria Math" w:cs="Times New Roman"/>
-                              <w:szCs w:val="21"/>
-                            </w:rPr>
-                            <m:t>d</m:t>
-                          </m:r>
-                        </m:sub>
-                      </m:sSub>
-                      <m:r>
-                        <w:rPr>
-                          <w:rFonts w:ascii="Cambria Math" w:eastAsia="仿宋" w:hAnsi="Cambria Math" w:cs="Times New Roman"/>
-                          <w:szCs w:val="21"/>
-                        </w:rPr>
-                        <m:t>γu</m:t>
-                      </m:r>
-                    </m:num>
-                    <m:den>
-                      <m:r>
-                        <w:rPr>
-                          <w:rFonts w:ascii="Cambria Math" w:eastAsia="仿宋" w:hAnsi="Cambria Math" w:cs="Times New Roman"/>
-                          <w:szCs w:val="21"/>
-                        </w:rPr>
-                        <m:t>∂x</m:t>
-                      </m:r>
-                    </m:den>
-                  </m:f>
-                  <m:r>
-                    <w:rPr>
-                      <w:rFonts w:ascii="Cambria Math" w:eastAsia="仿宋" w:hAnsi="Cambria Math" w:cs="Times New Roman"/>
-                      <w:szCs w:val="21"/>
-                    </w:rPr>
-                    <m:t>+</m:t>
-                  </m:r>
-                  <m:f>
-                    <m:fPr>
-                      <m:ctrlPr>
-                        <w:rPr>
-                          <w:rFonts w:ascii="Cambria Math" w:eastAsia="仿宋" w:hAnsi="Cambria Math" w:cs="Times New Roman"/>
-                          <w:i/>
-                          <w:szCs w:val="21"/>
-                        </w:rPr>
-                      </m:ctrlPr>
-                    </m:fPr>
-                    <m:num>
-                      <m:r>
-                        <w:rPr>
-                          <w:rFonts w:ascii="Cambria Math" w:eastAsia="仿宋" w:hAnsi="Cambria Math" w:cs="Times New Roman"/>
-                          <w:szCs w:val="21"/>
-                        </w:rPr>
-                        <m:t>∂</m:t>
-                      </m:r>
-                      <m:rad>
-                        <m:radPr>
-                          <m:degHide m:val="1"/>
-                          <m:ctrlPr>
-                            <w:rPr>
-                              <w:rFonts w:ascii="Cambria Math" w:eastAsia="仿宋" w:hAnsi="Cambria Math" w:cs="Times New Roman"/>
-                              <w:i/>
-                              <w:szCs w:val="21"/>
-                            </w:rPr>
-                          </m:ctrlPr>
-                        </m:radPr>
-                        <m:deg/>
-                        <m:e>
-                          <m:r>
-                            <w:rPr>
-                              <w:rFonts w:ascii="Cambria Math" w:eastAsia="仿宋" w:hAnsi="Cambria Math" w:cs="Times New Roman"/>
-                              <w:szCs w:val="21"/>
-                            </w:rPr>
-                            <m:t>G</m:t>
-                          </m:r>
-                        </m:e>
-                      </m:rad>
-                      <m:sSub>
-                        <m:sSubPr>
-                          <m:ctrlPr>
-                            <w:rPr>
-                              <w:rFonts w:ascii="Cambria Math" w:eastAsia="仿宋" w:hAnsi="Cambria Math" w:cs="Times New Roman"/>
-                              <w:i/>
-                              <w:szCs w:val="21"/>
-                            </w:rPr>
-                          </m:ctrlPr>
-                        </m:sSubPr>
-                        <m:e>
-                          <m:r>
-                            <w:rPr>
-                              <w:rFonts w:ascii="Cambria Math" w:eastAsia="仿宋" w:hAnsi="Cambria Math" w:cs="Times New Roman"/>
-                              <w:szCs w:val="21"/>
-                            </w:rPr>
-                            <m:t>ρ</m:t>
-                          </m:r>
-                        </m:e>
-                        <m:sub>
-                          <m:r>
-                            <w:rPr>
-                              <w:rFonts w:ascii="Cambria Math" w:eastAsia="仿宋" w:hAnsi="Cambria Math" w:cs="Times New Roman"/>
-                              <w:szCs w:val="21"/>
-                            </w:rPr>
-                            <m:t>d</m:t>
-                          </m:r>
-                        </m:sub>
-                      </m:sSub>
-                      <m:r>
-                        <w:rPr>
-                          <w:rFonts w:ascii="Cambria Math" w:eastAsia="仿宋" w:hAnsi="Cambria Math" w:cs="Times New Roman"/>
-                          <w:szCs w:val="21"/>
-                        </w:rPr>
-                        <m:t>γ</m:t>
-                      </m:r>
-                      <m:acc>
-                        <m:accPr>
-                          <m:chr m:val="̇"/>
-                          <m:ctrlPr>
-                            <w:rPr>
-                              <w:rFonts w:ascii="Cambria Math" w:eastAsia="仿宋" w:hAnsi="Cambria Math" w:cs="Times New Roman"/>
-                              <w:i/>
-                              <w:szCs w:val="21"/>
-                            </w:rPr>
-                          </m:ctrlPr>
-                        </m:accPr>
-                        <m:e>
-                          <m:r>
-                            <w:rPr>
-                              <w:rFonts w:ascii="Cambria Math" w:eastAsia="仿宋" w:hAnsi="Cambria Math" w:cs="Times New Roman"/>
-                              <w:szCs w:val="21"/>
-                            </w:rPr>
-                            <m:t>η</m:t>
-                          </m:r>
-                        </m:e>
-                      </m:acc>
-                    </m:num>
-                    <m:den>
-                      <m:r>
-                        <w:rPr>
-                          <w:rFonts w:ascii="Cambria Math" w:eastAsia="仿宋" w:hAnsi="Cambria Math" w:cs="Times New Roman"/>
-                          <w:szCs w:val="21"/>
-                        </w:rPr>
-                        <m:t>∂η</m:t>
-                      </m:r>
-                    </m:den>
-                  </m:f>
-                  <m:r>
-                    <w:rPr>
-                      <w:rFonts w:ascii="Cambria Math" w:eastAsia="仿宋" w:hAnsi="Cambria Math" w:cs="Times New Roman"/>
-                      <w:szCs w:val="21"/>
-                    </w:rPr>
-                    <m:t>=</m:t>
-                  </m:r>
-                  <m:rad>
-                    <m:radPr>
-                      <m:degHide m:val="1"/>
-                      <m:ctrlPr>
-                        <w:rPr>
-                          <w:rFonts w:ascii="Cambria Math" w:eastAsia="仿宋" w:hAnsi="Cambria Math" w:cs="Times New Roman"/>
-                          <w:i/>
-                          <w:szCs w:val="21"/>
-                        </w:rPr>
-                      </m:ctrlPr>
-                    </m:radPr>
-                    <m:deg/>
-                    <m:e>
-                      <m:r>
-                        <w:rPr>
-                          <w:rFonts w:ascii="Cambria Math" w:eastAsia="仿宋" w:hAnsi="Cambria Math" w:cs="Times New Roman"/>
-                          <w:szCs w:val="21"/>
-                        </w:rPr>
-                        <m:t>G</m:t>
-                      </m:r>
-                    </m:e>
-                  </m:rad>
-                  <m:sSub>
-                    <m:sSubPr>
-                      <m:ctrlPr>
-                        <w:rPr>
-                          <w:rFonts w:ascii="Cambria Math" w:eastAsia="仿宋" w:hAnsi="Cambria Math" w:cs="Times New Roman"/>
-                          <w:i/>
-                          <w:szCs w:val="21"/>
-                        </w:rPr>
-                      </m:ctrlPr>
-                    </m:sSubPr>
-                    <m:e>
-                      <m:r>
-                        <w:rPr>
-                          <w:rFonts w:ascii="Cambria Math" w:eastAsia="仿宋" w:hAnsi="Cambria Math" w:cs="Times New Roman"/>
-                          <w:szCs w:val="21"/>
-                        </w:rPr>
-                        <m:t>ρ</m:t>
-                      </m:r>
-                    </m:e>
-                    <m:sub>
-                      <m:r>
-                        <w:rPr>
-                          <w:rFonts w:ascii="Cambria Math" w:eastAsia="仿宋" w:hAnsi="Cambria Math" w:cs="Times New Roman"/>
-                          <w:szCs w:val="21"/>
-                        </w:rPr>
-                        <m:t>d</m:t>
-                      </m:r>
-                    </m:sub>
-                  </m:sSub>
-                  <m:sSub>
-                    <m:sSubPr>
-                      <m:ctrlPr>
-                        <w:rPr>
-                          <w:rFonts w:ascii="Cambria Math" w:eastAsia="仿宋" w:hAnsi="Cambria Math" w:cs="Times New Roman"/>
-                          <w:i/>
-                          <w:szCs w:val="21"/>
-                        </w:rPr>
-                      </m:ctrlPr>
-                    </m:sSubPr>
-                    <m:e>
-                      <m:r>
-                        <w:rPr>
-                          <w:rFonts w:ascii="Cambria Math" w:eastAsia="仿宋" w:hAnsi="Cambria Math" w:cs="Times New Roman"/>
-                          <w:szCs w:val="21"/>
-                        </w:rPr>
-                        <m:t>S</m:t>
-                      </m:r>
-                    </m:e>
-                    <m:sub>
-                      <m:r>
-                        <w:rPr>
-                          <w:rFonts w:ascii="Cambria Math" w:eastAsia="仿宋" w:hAnsi="Cambria Math" w:cs="Times New Roman"/>
-                          <w:szCs w:val="21"/>
-                        </w:rPr>
-                        <m:t>γ</m:t>
-                      </m:r>
-                    </m:sub>
-                  </m:sSub>
-                  <m:ctrlPr>
-                    <w:rPr>
-                      <w:rFonts w:ascii="Cambria Math" w:eastAsia="Cambria Math" w:hAnsi="Cambria Math" w:cs="Cambria Math"/>
-                      <w:i/>
-                      <w:szCs w:val="21"/>
-                    </w:rPr>
-                  </m:ctrlPr>
-                </m:e>
-                <m:e>
-                  <m:r>
-                    <w:rPr>
-                      <w:rFonts w:ascii="Cambria Math" w:eastAsia="仿宋" w:hAnsi="Cambria Math" w:cs="Times New Roman"/>
-                      <w:szCs w:val="21"/>
-                    </w:rPr>
-                    <m:t>p=</m:t>
-                  </m:r>
-                  <m:sSub>
-                    <m:sSubPr>
-                      <m:ctrlPr>
-                        <w:rPr>
-                          <w:rFonts w:ascii="Cambria Math" w:eastAsia="仿宋" w:hAnsi="Cambria Math" w:cs="Times New Roman"/>
-                          <w:i/>
-                          <w:szCs w:val="21"/>
-                        </w:rPr>
-                      </m:ctrlPr>
-                    </m:sSubPr>
-                    <m:e>
-                      <m:r>
-                        <w:rPr>
-                          <w:rFonts w:ascii="Cambria Math" w:eastAsia="仿宋" w:hAnsi="Cambria Math" w:cs="Times New Roman"/>
-                          <w:szCs w:val="21"/>
-                        </w:rPr>
-                        <m:t>p</m:t>
-                      </m:r>
-                    </m:e>
-                    <m:sub>
-                      <m:r>
-                        <w:rPr>
-                          <w:rFonts w:ascii="Cambria Math" w:eastAsia="仿宋" w:hAnsi="Cambria Math" w:cs="Times New Roman"/>
-                          <w:szCs w:val="21"/>
-                        </w:rPr>
-                        <m:t>0</m:t>
-                      </m:r>
-                    </m:sub>
-                  </m:sSub>
-                  <m:sSup>
-                    <m:sSupPr>
-                      <m:ctrlPr>
-                        <w:rPr>
-                          <w:rFonts w:ascii="Cambria Math" w:eastAsia="仿宋" w:hAnsi="Cambria Math" w:cs="Times New Roman"/>
-                          <w:i/>
-                          <w:szCs w:val="21"/>
-                        </w:rPr>
-                      </m:ctrlPr>
-                    </m:sSupPr>
-                    <m:e>
-                      <m:d>
-                        <m:dPr>
-                          <m:ctrlPr>
-                            <w:rPr>
-                              <w:rFonts w:ascii="Cambria Math" w:eastAsia="仿宋" w:hAnsi="Cambria Math" w:cs="Times New Roman"/>
-                              <w:i/>
-                              <w:iCs/>
-                              <w:szCs w:val="21"/>
-                            </w:rPr>
-                          </m:ctrlPr>
-                        </m:dPr>
-                        <m:e>
-                          <m:f>
-                            <m:fPr>
-                              <m:ctrlPr>
-                                <w:rPr>
-                                  <w:rFonts w:ascii="Cambria Math" w:eastAsia="仿宋" w:hAnsi="Cambria Math" w:cs="Times New Roman"/>
-                                  <w:i/>
-                                  <w:szCs w:val="21"/>
-                                </w:rPr>
-                              </m:ctrlPr>
-                            </m:fPr>
-                            <m:num>
-                              <m:r>
-                                <w:rPr>
-                                  <w:rFonts w:ascii="Cambria Math" w:eastAsia="仿宋" w:hAnsi="Cambria Math" w:cs="Times New Roman"/>
-                                  <w:szCs w:val="21"/>
-                                </w:rPr>
-                                <m:t>ρRθ</m:t>
-                              </m:r>
-                            </m:num>
-                            <m:den>
-                              <m:sSub>
-                                <m:sSubPr>
-                                  <m:ctrlPr>
-                                    <w:rPr>
-                                      <w:rFonts w:ascii="Cambria Math" w:eastAsia="仿宋" w:hAnsi="Cambria Math" w:cs="Times New Roman"/>
-                                      <w:i/>
-                                      <w:szCs w:val="21"/>
-                                    </w:rPr>
-                                  </m:ctrlPr>
-                                </m:sSubPr>
-                                <m:e>
-                                  <m:r>
-                                    <w:rPr>
-                                      <w:rFonts w:ascii="Cambria Math" w:eastAsia="仿宋" w:hAnsi="Cambria Math" w:cs="Times New Roman"/>
-                                      <w:szCs w:val="21"/>
-                                    </w:rPr>
-                                    <m:t>p</m:t>
-                                  </m:r>
-                                </m:e>
-                                <m:sub>
-                                  <m:r>
-                                    <w:rPr>
-                                      <w:rFonts w:ascii="Cambria Math" w:eastAsia="仿宋" w:hAnsi="Cambria Math" w:cs="Times New Roman"/>
-                                      <w:szCs w:val="21"/>
-                                    </w:rPr>
-                                    <m:t>0</m:t>
-                                  </m:r>
-                                </m:sub>
-                              </m:sSub>
-                            </m:den>
-                          </m:f>
-                        </m:e>
-                      </m:d>
-                    </m:e>
-                    <m:sup>
-                      <m:r>
-                        <w:rPr>
-                          <w:rFonts w:ascii="Cambria Math" w:eastAsia="仿宋" w:hAnsi="Cambria Math" w:cs="Times New Roman"/>
-                          <w:szCs w:val="21"/>
-                        </w:rPr>
-                        <m:t>κ</m:t>
-                      </m:r>
-                    </m:sup>
-                  </m:sSup>
-                </m:e>
-              </m:eqArr>
-            </m:e>
-          </m:d>
-        </m:oMath>
-      </m:oMathPara>
-    </w:p>
-    <w:p>
-      <w:pPr>
-        <w:spacing w:line="360" w:lineRule="auto"/>
-        <w:rPr>
-          <w:rFonts w:ascii="Times New Roman" w:eastAsia="仿宋" w:hAnsi="Times New Roman" w:cs="Times New Roman"/>
-          <w:sz w:val="18"/>
-          <w:szCs w:val="18"/>
-        </w:rPr>
-      </w:pPr>
-      <m:oMathPara>
-        <m:oMath>
-          <m:r>
-            <m:rPr>
-              <m:sty m:val="bi"/>
-            </m:rPr>
-            <w:rPr>
-              <w:rFonts w:ascii="Cambria Math" w:eastAsia="仿宋" w:hAnsi="Cambria Math" w:cs="Times New Roman"/>
-              <w:sz w:val="18"/>
-              <w:szCs w:val="18"/>
-            </w:rPr>
-            <m:t>q</m:t>
-          </m:r>
-          <m:r>
-            <w:rPr>
-              <w:rFonts w:ascii="Cambria Math" w:eastAsia="仿宋" w:hAnsi="Cambria Math" w:cs="Times New Roman"/>
-              <w:sz w:val="18"/>
-              <w:szCs w:val="18"/>
-            </w:rPr>
-            <m:t>=</m:t>
-          </m:r>
-          <m:d>
-            <m:dPr>
-              <m:ctrlPr>
-                <w:rPr>
-                  <w:rFonts w:ascii="Cambria Math" w:eastAsia="仿宋" w:hAnsi="Cambria Math" w:cs="Times New Roman"/>
-                  <w:i/>
-                  <w:sz w:val="18"/>
-                  <w:szCs w:val="18"/>
-                </w:rPr>
-              </m:ctrlPr>
-            </m:dPr>
-            <m:e>
-              <m:eqArr>
-                <m:eqArrPr>
-                  <m:ctrlPr>
-                    <w:rPr>
-                      <w:rFonts w:ascii="Cambria Math" w:eastAsia="仿宋" w:hAnsi="Cambria Math" w:cs="Times New Roman"/>
-                      <w:i/>
-                      <w:sz w:val="18"/>
-                      <w:szCs w:val="18"/>
-                    </w:rPr>
-                  </m:ctrlPr>
-                </m:eqArrPr>
-                <m:e>
-                  <m:rad>
-                    <m:radPr>
-                      <m:degHide m:val="1"/>
-                      <m:ctrlPr>
-                        <w:rPr>
-                          <w:rFonts w:ascii="Cambria Math" w:eastAsia="仿宋" w:hAnsi="Cambria Math" w:cs="Times New Roman"/>
-                          <w:i/>
-                          <w:szCs w:val="21"/>
-                        </w:rPr>
-                      </m:ctrlPr>
-                    </m:radPr>
-                    <m:deg/>
-                    <m:e>
-                      <m:r>
-                        <w:rPr>
-                          <w:rFonts w:ascii="Cambria Math" w:eastAsia="仿宋" w:hAnsi="Cambria Math" w:cs="Times New Roman"/>
-                          <w:szCs w:val="21"/>
-                        </w:rPr>
-                        <m:t>G</m:t>
-                      </m:r>
-                    </m:e>
-                  </m:rad>
-                  <m:sSub>
-                    <m:sSubPr>
-                      <m:ctrlPr>
-                        <w:rPr>
-                          <w:rFonts w:ascii="Cambria Math" w:eastAsia="仿宋" w:hAnsi="Cambria Math" w:cs="Times New Roman"/>
-                          <w:i/>
-                          <w:szCs w:val="21"/>
-                        </w:rPr>
-                      </m:ctrlPr>
-                    </m:sSubPr>
-                    <m:e>
-                      <m:r>
-                        <w:rPr>
-                          <w:rFonts w:ascii="Cambria Math" w:eastAsia="仿宋" w:hAnsi="Cambria Math" w:cs="Times New Roman"/>
-                          <w:szCs w:val="21"/>
-                        </w:rPr>
-                        <m:t>ρ</m:t>
-                      </m:r>
-                    </m:e>
-                    <m:sub>
-                      <m:r>
-                        <w:rPr>
-                          <w:rFonts w:ascii="Cambria Math" w:eastAsia="仿宋" w:hAnsi="Cambria Math" w:cs="Times New Roman"/>
-                          <w:szCs w:val="21"/>
-                        </w:rPr>
-                        <m:t>d</m:t>
-                      </m:r>
-                    </m:sub>
-                  </m:sSub>
-                  <m:ctrlPr>
-                    <w:rPr>
-                      <w:rFonts w:ascii="Cambria Math" w:eastAsia="仿宋" w:hAnsi="Cambria Math" w:cs="Times New Roman"/>
-                      <w:i/>
-                      <w:szCs w:val="21"/>
-                    </w:rPr>
-                  </m:ctrlPr>
-                </m:e>
-                <m:e>
-                  <m:rad>
-                    <m:radPr>
-                      <m:degHide m:val="1"/>
-                      <m:ctrlPr>
-                        <w:rPr>
-                          <w:rFonts w:ascii="Cambria Math" w:eastAsia="仿宋" w:hAnsi="Cambria Math" w:cs="Times New Roman"/>
-                          <w:i/>
-                          <w:szCs w:val="21"/>
-                        </w:rPr>
-                      </m:ctrlPr>
-                    </m:radPr>
-                    <m:deg/>
-                    <m:e>
-                      <m:r>
-                        <w:rPr>
-                          <w:rFonts w:ascii="Cambria Math" w:eastAsia="仿宋" w:hAnsi="Cambria Math" w:cs="Times New Roman"/>
-                          <w:szCs w:val="21"/>
-                        </w:rPr>
-                        <m:t>G</m:t>
-                      </m:r>
-                    </m:e>
-                  </m:rad>
-                  <m:r>
-                    <w:rPr>
-                      <w:rFonts w:ascii="Cambria Math" w:eastAsia="仿宋" w:hAnsi="Cambria Math" w:cs="Times New Roman"/>
-                      <w:szCs w:val="21"/>
-                    </w:rPr>
-                    <m:t>ρu</m:t>
-                  </m:r>
-                  <m:ctrlPr>
-                    <w:rPr>
-                      <w:rFonts w:ascii="Cambria Math" w:eastAsia="Cambria Math" w:hAnsi="Cambria Math" w:cs="Cambria Math"/>
-                      <w:i/>
-                      <w:szCs w:val="21"/>
-                    </w:rPr>
-                  </m:ctrlPr>
-                </m:e>
-                <m:e>
-                  <m:rad>
-                    <m:radPr>
-                      <m:degHide m:val="1"/>
-                      <m:ctrlPr>
-                        <w:rPr>
-                          <w:rFonts w:ascii="Cambria Math" w:eastAsia="仿宋" w:hAnsi="Cambria Math" w:cs="Times New Roman"/>
-                          <w:i/>
-                          <w:szCs w:val="21"/>
-                        </w:rPr>
-                      </m:ctrlPr>
-                    </m:radPr>
-                    <m:deg/>
-                    <m:e>
-                      <m:r>
-                        <w:rPr>
-                          <w:rFonts w:ascii="Cambria Math" w:eastAsia="仿宋" w:hAnsi="Cambria Math" w:cs="Times New Roman"/>
-                          <w:szCs w:val="21"/>
-                        </w:rPr>
-                        <m:t>G</m:t>
-                      </m:r>
-                    </m:e>
-                  </m:rad>
-                  <m:r>
-                    <w:rPr>
-                      <w:rFonts w:ascii="Cambria Math" w:eastAsia="仿宋" w:hAnsi="Cambria Math" w:cs="Times New Roman"/>
-                      <w:szCs w:val="21"/>
-                    </w:rPr>
-                    <m:t>ρw</m:t>
-                  </m:r>
-                  <m:ctrlPr>
-                    <w:rPr>
-                      <w:rFonts w:ascii="Cambria Math" w:eastAsia="Cambria Math" w:hAnsi="Cambria Math" w:cs="Cambria Math"/>
-                      <w:i/>
-                      <w:szCs w:val="21"/>
-                    </w:rPr>
-                  </m:ctrlPr>
-                </m:e>
-                <m:e>
-                  <m:rad>
-                    <m:radPr>
-                      <m:degHide m:val="1"/>
-                      <m:ctrlPr>
-                        <w:rPr>
-                          <w:rFonts w:ascii="Cambria Math" w:eastAsia="仿宋" w:hAnsi="Cambria Math" w:cs="Times New Roman"/>
-                          <w:i/>
-                          <w:szCs w:val="21"/>
-                        </w:rPr>
-                      </m:ctrlPr>
-                    </m:radPr>
-                    <m:deg/>
-                    <m:e>
-                      <m:r>
-                        <w:rPr>
-                          <w:rFonts w:ascii="Cambria Math" w:eastAsia="仿宋" w:hAnsi="Cambria Math" w:cs="Times New Roman"/>
-                          <w:szCs w:val="21"/>
-                        </w:rPr>
-                        <m:t>G</m:t>
-                      </m:r>
-                    </m:e>
-                  </m:rad>
-                  <m:sSub>
-                    <m:sSubPr>
-                      <m:ctrlPr>
-                        <w:rPr>
-                          <w:rFonts w:ascii="Cambria Math" w:eastAsia="仿宋" w:hAnsi="Cambria Math" w:cs="Times New Roman"/>
-                          <w:i/>
-                          <w:szCs w:val="21"/>
-                        </w:rPr>
-                      </m:ctrlPr>
-                    </m:sSubPr>
-                    <m:e>
-                      <m:r>
-                        <w:rPr>
-                          <w:rFonts w:ascii="Cambria Math" w:eastAsia="仿宋" w:hAnsi="Cambria Math" w:cs="Times New Roman"/>
-                          <w:szCs w:val="21"/>
-                        </w:rPr>
-                        <m:t>ρ</m:t>
-                      </m:r>
-                    </m:e>
-                    <m:sub>
-                      <m:r>
-                        <w:rPr>
-                          <w:rFonts w:ascii="Cambria Math" w:eastAsia="仿宋" w:hAnsi="Cambria Math" w:cs="Times New Roman"/>
-                          <w:szCs w:val="21"/>
-                        </w:rPr>
-                        <m:t>d</m:t>
-                      </m:r>
-                    </m:sub>
-                  </m:sSub>
-                  <m:r>
-                    <w:rPr>
-                      <w:rFonts w:ascii="Cambria Math" w:eastAsia="仿宋" w:hAnsi="Cambria Math" w:cs="Times New Roman"/>
-                      <w:szCs w:val="21"/>
-                    </w:rPr>
-                    <m:t>θ</m:t>
-                  </m:r>
-                  <m:ctrlPr>
-                    <w:rPr>
-                      <w:rFonts w:ascii="Cambria Math" w:eastAsia="Cambria Math" w:hAnsi="Cambria Math" w:cs="Cambria Math"/>
-                      <w:i/>
-                      <w:szCs w:val="21"/>
-                    </w:rPr>
-                  </m:ctrlPr>
-                </m:e>
-                <m:e>
-                  <m:rad>
-                    <m:radPr>
-                      <m:degHide m:val="1"/>
-                      <m:ctrlPr>
-                        <w:rPr>
-                          <w:rFonts w:ascii="Cambria Math" w:eastAsia="仿宋" w:hAnsi="Cambria Math" w:cs="Times New Roman"/>
-                          <w:i/>
-                          <w:szCs w:val="21"/>
-                        </w:rPr>
-                      </m:ctrlPr>
-                    </m:radPr>
-                    <m:deg/>
-                    <m:e>
-                      <m:r>
-                        <w:rPr>
-                          <w:rFonts w:ascii="Cambria Math" w:eastAsia="仿宋" w:hAnsi="Cambria Math" w:cs="Times New Roman"/>
-                          <w:szCs w:val="21"/>
-                        </w:rPr>
-                        <m:t>G</m:t>
-                      </m:r>
-                    </m:e>
-                  </m:rad>
-                  <m:sSub>
-                    <m:sSubPr>
-                      <m:ctrlPr>
-                        <w:rPr>
-                          <w:rFonts w:ascii="Cambria Math" w:eastAsia="仿宋" w:hAnsi="Cambria Math" w:cs="Times New Roman"/>
-                          <w:i/>
-                          <w:szCs w:val="21"/>
-                        </w:rPr>
-                      </m:ctrlPr>
-                    </m:sSubPr>
-                    <m:e>
-                      <m:r>
-                        <w:rPr>
-                          <w:rFonts w:ascii="Cambria Math" w:eastAsia="仿宋" w:hAnsi="Cambria Math" w:cs="Times New Roman"/>
-                          <w:szCs w:val="21"/>
-                        </w:rPr>
-                        <m:t>ρ</m:t>
-                      </m:r>
-                    </m:e>
-                    <m:sub>
-                      <m:r>
-                        <w:rPr>
-                          <w:rFonts w:ascii="Cambria Math" w:eastAsia="仿宋" w:hAnsi="Cambria Math" w:cs="Times New Roman"/>
-                          <w:szCs w:val="21"/>
-                        </w:rPr>
-                        <m:t>d</m:t>
-                      </m:r>
-                    </m:sub>
-                  </m:sSub>
-                  <m:r>
-                    <w:rPr>
-                      <w:rFonts w:ascii="Cambria Math" w:eastAsia="仿宋" w:hAnsi="Cambria Math" w:cs="Times New Roman"/>
-                      <w:szCs w:val="21"/>
-                    </w:rPr>
-                    <m:t>γ</m:t>
-                  </m:r>
-                  <m:ctrlPr>
-                    <w:rPr>
-                      <w:rFonts w:ascii="Cambria Math" w:eastAsia="仿宋" w:hAnsi="Cambria Math" w:cs="Times New Roman"/>
-                      <w:i/>
-                      <w:szCs w:val="21"/>
-                    </w:rPr>
-                  </m:ctrlPr>
-                </m:e>
-              </m:eqArr>
-            </m:e>
-          </m:d>
-          <m:r>
-            <w:rPr>
-              <w:rFonts w:ascii="Cambria Math" w:eastAsia="仿宋" w:hAnsi="Cambria Math" w:cs="Times New Roman"/>
-              <w:sz w:val="18"/>
-              <w:szCs w:val="18"/>
-            </w:rPr>
-            <m:t>=</m:t>
-          </m:r>
-          <m:d>
-            <m:dPr>
-              <m:ctrlPr>
-                <w:rPr>
-                  <w:rFonts w:ascii="Cambria Math" w:eastAsia="仿宋" w:hAnsi="Cambria Math" w:cs="Times New Roman"/>
-                  <w:i/>
-                  <w:sz w:val="18"/>
-                  <w:szCs w:val="18"/>
-                </w:rPr>
-              </m:ctrlPr>
-            </m:dPr>
-            <m:e>
-              <m:eqArr>
-                <m:eqArrPr>
-                  <m:ctrlPr>
-                    <w:rPr>
-                      <w:rFonts w:ascii="Cambria Math" w:eastAsia="仿宋" w:hAnsi="Cambria Math" w:cs="Times New Roman"/>
-                      <w:i/>
-                      <w:sz w:val="18"/>
-                      <w:szCs w:val="18"/>
-                    </w:rPr>
-                  </m:ctrlPr>
-                </m:eqArrPr>
-                <m:e>
-                  <m:sSub>
-                    <m:sSubPr>
-                      <m:ctrlPr>
-                        <w:rPr>
-                          <w:rFonts w:ascii="Cambria Math" w:eastAsia="仿宋" w:hAnsi="Cambria Math" w:cs="Times New Roman"/>
-                          <w:i/>
-                          <w:szCs w:val="21"/>
-                        </w:rPr>
-                      </m:ctrlPr>
-                    </m:sSubPr>
-                    <m:e>
-                      <m:r>
-                        <w:rPr>
-                          <w:rFonts w:ascii="Cambria Math" w:eastAsia="仿宋" w:hAnsi="Cambria Math" w:cs="Times New Roman"/>
-                          <w:szCs w:val="21"/>
-                        </w:rPr>
-                        <m:t>w</m:t>
-                      </m:r>
-                    </m:e>
-                    <m:sub>
-                      <m:r>
-                        <w:rPr>
-                          <w:rFonts w:ascii="Cambria Math" w:eastAsia="仿宋" w:hAnsi="Cambria Math" w:cs="Times New Roman"/>
-                          <w:szCs w:val="21"/>
-                        </w:rPr>
-                        <m:t>1</m:t>
-                      </m:r>
-                    </m:sub>
-                  </m:sSub>
-                  <m:ctrlPr>
-                    <w:rPr>
-                      <w:rFonts w:ascii="Cambria Math" w:eastAsia="仿宋" w:hAnsi="Cambria Math" w:cs="Times New Roman"/>
-                      <w:i/>
-                      <w:szCs w:val="21"/>
-                    </w:rPr>
-                  </m:ctrlPr>
-                </m:e>
-                <m:e>
-                  <m:sSub>
-                    <m:sSubPr>
-                      <m:ctrlPr>
-                        <w:rPr>
-                          <w:rFonts w:ascii="Cambria Math" w:eastAsia="仿宋" w:hAnsi="Cambria Math" w:cs="Times New Roman"/>
-                          <w:i/>
-                          <w:szCs w:val="21"/>
-                        </w:rPr>
-                      </m:ctrlPr>
-                    </m:sSubPr>
-                    <m:e>
-                      <m:r>
-                        <w:rPr>
-                          <w:rFonts w:ascii="Cambria Math" w:eastAsia="仿宋" w:hAnsi="Cambria Math" w:cs="Times New Roman"/>
-                          <w:szCs w:val="21"/>
-                        </w:rPr>
-                        <m:t>w</m:t>
-                      </m:r>
-                    </m:e>
-                    <m:sub>
-                      <m:r>
-                        <w:rPr>
-                          <w:rFonts w:ascii="Cambria Math" w:eastAsia="仿宋" w:hAnsi="Cambria Math" w:cs="Times New Roman"/>
-                          <w:szCs w:val="21"/>
-                        </w:rPr>
-                        <m:t>2</m:t>
-                      </m:r>
-                    </m:sub>
-                  </m:sSub>
-                  <m:ctrlPr>
-                    <w:rPr>
-                      <w:rFonts w:ascii="Cambria Math" w:eastAsia="Cambria Math" w:hAnsi="Cambria Math" w:cs="Cambria Math"/>
-                      <w:i/>
-                      <w:szCs w:val="21"/>
-                    </w:rPr>
-                  </m:ctrlPr>
-                </m:e>
-                <m:e>
-                  <m:sSub>
-                    <m:sSubPr>
-                      <m:ctrlPr>
-                        <w:rPr>
-                          <w:rFonts w:ascii="Cambria Math" w:eastAsia="仿宋" w:hAnsi="Cambria Math" w:cs="Times New Roman"/>
-                          <w:i/>
-                          <w:szCs w:val="21"/>
-                        </w:rPr>
-                      </m:ctrlPr>
-                    </m:sSubPr>
-                    <m:e>
-                      <m:r>
-                        <w:rPr>
-                          <w:rFonts w:ascii="Cambria Math" w:eastAsia="仿宋" w:hAnsi="Cambria Math" w:cs="Times New Roman"/>
-                          <w:szCs w:val="21"/>
-                        </w:rPr>
-                        <m:t>w</m:t>
-                      </m:r>
-                    </m:e>
-                    <m:sub>
-                      <m:r>
-                        <w:rPr>
-                          <w:rFonts w:ascii="Cambria Math" w:eastAsia="仿宋" w:hAnsi="Cambria Math" w:cs="Times New Roman"/>
-                          <w:szCs w:val="21"/>
-                        </w:rPr>
-                        <m:t>3</m:t>
-                      </m:r>
-                    </m:sub>
-                  </m:sSub>
-                  <m:ctrlPr>
-                    <w:rPr>
-                      <w:rFonts w:ascii="Cambria Math" w:eastAsia="Cambria Math" w:hAnsi="Cambria Math" w:cs="Cambria Math"/>
-                      <w:i/>
-                      <w:szCs w:val="21"/>
-                    </w:rPr>
-                  </m:ctrlPr>
-                </m:e>
-                <m:e>
-                  <m:sSub>
-                    <m:sSubPr>
-                      <m:ctrlPr>
-                        <w:rPr>
-                          <w:rFonts w:ascii="Cambria Math" w:eastAsia="仿宋" w:hAnsi="Cambria Math" w:cs="Times New Roman"/>
-                          <w:i/>
-                          <w:szCs w:val="21"/>
-                        </w:rPr>
-                      </m:ctrlPr>
-                    </m:sSubPr>
-                    <m:e>
-                      <m:r>
-                        <w:rPr>
-                          <w:rFonts w:ascii="Cambria Math" w:eastAsia="仿宋" w:hAnsi="Cambria Math" w:cs="Times New Roman"/>
-                          <w:szCs w:val="21"/>
-                        </w:rPr>
-                        <m:t>w</m:t>
-                      </m:r>
-                    </m:e>
-                    <m:sub>
-                      <m:r>
-                        <w:rPr>
-                          <w:rFonts w:ascii="Cambria Math" w:eastAsia="仿宋" w:hAnsi="Cambria Math" w:cs="Times New Roman"/>
-                          <w:szCs w:val="21"/>
-                        </w:rPr>
-                        <m:t>4</m:t>
-                      </m:r>
-                    </m:sub>
-                  </m:sSub>
-                  <m:ctrlPr>
-                    <w:rPr>
-                      <w:rFonts w:ascii="Cambria Math" w:eastAsia="Cambria Math" w:hAnsi="Cambria Math" w:cs="Cambria Math"/>
-                      <w:i/>
-                      <w:szCs w:val="21"/>
-                    </w:rPr>
-                  </m:ctrlPr>
-                </m:e>
-                <m:e>
-                  <m:sSub>
-                    <m:sSubPr>
-                      <m:ctrlPr>
-                        <w:rPr>
-                          <w:rFonts w:ascii="Cambria Math" w:eastAsia="仿宋" w:hAnsi="Cambria Math" w:cs="Times New Roman"/>
-                          <w:i/>
-                          <w:szCs w:val="21"/>
-                        </w:rPr>
-                      </m:ctrlPr>
-                    </m:sSubPr>
-                    <m:e>
-                      <m:r>
-                        <w:rPr>
-                          <w:rFonts w:ascii="Cambria Math" w:eastAsia="仿宋" w:hAnsi="Cambria Math" w:cs="Times New Roman"/>
-                          <w:szCs w:val="21"/>
-                        </w:rPr>
-                        <m:t>w</m:t>
-                      </m:r>
-                    </m:e>
-                    <m:sub>
-                      <m:r>
-                        <w:rPr>
-                          <w:rFonts w:ascii="Cambria Math" w:eastAsia="仿宋" w:hAnsi="Cambria Math" w:cs="Times New Roman"/>
-                          <w:szCs w:val="21"/>
-                        </w:rPr>
-                        <m:t>5</m:t>
-                      </m:r>
-                    </m:sub>
-                  </m:sSub>
-                  <m:ctrlPr>
-                    <w:rPr>
-                      <w:rFonts w:ascii="Cambria Math" w:eastAsia="仿宋" w:hAnsi="Cambria Math" w:cs="Times New Roman"/>
-                      <w:i/>
-                      <w:szCs w:val="21"/>
-                    </w:rPr>
-                  </m:ctrlPr>
-                </m:e>
-              </m:eqArr>
-            </m:e>
-          </m:d>
-        </m:oMath>
-      </m:oMathPara>
-    </w:p>
-    <w:p>
-      <w:pPr>
-        <w:spacing w:line="360" w:lineRule="auto"/>
-        <w:rPr>
-          <w:rFonts w:ascii="Cambria Math" w:eastAsia="仿宋" w:hAnsi="Cambria Math" w:cs="Times New Roman"/>
-          <w:iCs/>
-          <w:szCs w:val="21"/>
-        </w:rPr>
-      </w:pPr>
-      <w:r>
-        <w:rPr>
-          <w:rFonts w:ascii="Cambria Math" w:eastAsia="仿宋" w:hAnsi="Cambria Math" w:cs="Times New Roman" w:hint="eastAsia"/>
-          <w:iCs/>
-          <w:szCs w:val="21"/>
-        </w:rPr>
-        <w:t>地表</w:t>
-      </w:r>
-      <w:r>
-        <w:rPr>
-          <w:rFonts w:ascii="Cambria Math" w:eastAsia="仿宋" w:hAnsi="Cambria Math" w:cs="Times New Roman" w:hint="eastAsia"/>
-          <w:iCs/>
-          <w:szCs w:val="21"/>
-        </w:rPr>
-        <w:t>无通量边界要求</w:t>
-      </w:r>
-      <m:oMath>
-        <m:acc>
-          <m:accPr>
-            <m:chr m:val="̇"/>
-            <m:ctrlPr>
-              <w:rPr>
-                <w:rFonts w:ascii="Cambria Math" w:eastAsia="仿宋" w:hAnsi="Cambria Math" w:cs="Times New Roman"/>
-                <w:i/>
-                <w:szCs w:val="21"/>
-              </w:rPr>
-            </m:ctrlPr>
-          </m:accPr>
-          <m:e>
-            <m:r>
-              <w:rPr>
-                <w:rFonts w:ascii="Cambria Math" w:eastAsia="仿宋" w:hAnsi="Cambria Math" w:cs="Times New Roman"/>
-                <w:szCs w:val="21"/>
-              </w:rPr>
-              <m:t>η</m:t>
-            </m:r>
-          </m:e>
-        </m:acc>
-        <m:sSub>
-          <m:sSubPr>
-            <m:ctrlPr>
-              <w:rPr>
-                <w:rFonts w:ascii="Cambria Math" w:eastAsia="仿宋" w:hAnsi="Cambria Math" w:cs="Times New Roman"/>
-                <w:i/>
-                <w:iCs/>
-                <w:szCs w:val="21"/>
-              </w:rPr>
-            </m:ctrlPr>
-          </m:sSubPr>
-          <m:e>
-            <m:d>
-              <m:dPr>
-                <m:begChr m:val=""/>
-                <m:endChr m:val="|"/>
-                <m:ctrlPr>
-                  <w:rPr>
-                    <w:rFonts w:ascii="Cambria Math" w:eastAsia="仿宋" w:hAnsi="Cambria Math" w:cs="Times New Roman"/>
-                    <w:i/>
-                    <w:iCs/>
-                    <w:szCs w:val="21"/>
-                  </w:rPr>
-                </m:ctrlPr>
-              </m:dPr>
-              <m:e>
-                <m:r>
-                  <w:rPr>
-                    <w:rFonts w:ascii="Cambria Math" w:eastAsia="仿宋" w:hAnsi="Cambria Math" w:cs="Times New Roman"/>
-                    <w:szCs w:val="21"/>
-                  </w:rPr>
-                  <m:t>​</m:t>
-                </m:r>
-              </m:e>
-            </m:d>
-          </m:e>
-          <m:sub>
-            <m:r>
-              <w:rPr>
-                <w:rFonts w:ascii="Cambria Math" w:eastAsia="仿宋" w:hAnsi="Cambria Math" w:cs="Times New Roman"/>
-                <w:szCs w:val="21"/>
-              </w:rPr>
-              <m:t>η=0</m:t>
-            </m:r>
-          </m:sub>
-        </m:sSub>
-        <m:r>
-          <w:rPr>
-            <w:rFonts w:ascii="Cambria Math" w:eastAsia="仿宋" w:hAnsi="Cambria Math" w:cs="Times New Roman"/>
-            <w:szCs w:val="21"/>
-          </w:rPr>
-          <m:t>=0</m:t>
-        </m:r>
-      </m:oMath>
-      <w:r>
-        <w:rPr>
-          <w:rFonts w:ascii="Cambria Math" w:eastAsia="仿宋" w:hAnsi="Cambria Math" w:cs="Times New Roman" w:hint="eastAsia"/>
-          <w:iCs/>
-          <w:szCs w:val="21"/>
-        </w:rPr>
-        <w:t>，即在进行重构时需要满足</w:t>
-      </w:r>
-      <m:oMath>
-        <m:sSub>
-          <m:sSubPr>
-            <m:ctrlPr>
-              <w:rPr>
-                <w:rFonts w:ascii="Cambria Math" w:eastAsia="仿宋" w:hAnsi="Cambria Math" w:cs="Times New Roman"/>
-                <w:i/>
-                <w:iCs/>
-                <w:szCs w:val="21"/>
-              </w:rPr>
-            </m:ctrlPr>
-          </m:sSubPr>
-          <m:e>
-            <m:acc>
-              <m:accPr>
-                <m:chr m:val="̇"/>
-                <m:ctrlPr>
-                  <w:rPr>
-                    <w:rFonts w:ascii="Cambria Math" w:eastAsia="仿宋" w:hAnsi="Cambria Math" w:cs="Times New Roman"/>
-                    <w:i/>
-                    <w:szCs w:val="21"/>
-                  </w:rPr>
-                </m:ctrlPr>
-              </m:accPr>
-              <m:e>
-                <m:r>
-                  <w:rPr>
-                    <w:rFonts w:ascii="Cambria Math" w:eastAsia="仿宋" w:hAnsi="Cambria Math" w:cs="Times New Roman"/>
-                    <w:szCs w:val="21"/>
-                  </w:rPr>
-                  <m:t>η</m:t>
-                </m:r>
-              </m:e>
-            </m:acc>
-          </m:e>
-          <m:sub>
-            <m:f>
-              <m:fPr>
-                <m:ctrlPr>
-                  <w:rPr>
-                    <w:rFonts w:ascii="Cambria Math" w:eastAsia="仿宋" w:hAnsi="Cambria Math" w:cs="Times New Roman"/>
-                    <w:i/>
-                    <w:iCs/>
-                    <w:szCs w:val="21"/>
-                  </w:rPr>
-                </m:ctrlPr>
-              </m:fPr>
-              <m:num>
-                <m:r>
-                  <w:rPr>
-                    <w:rFonts w:ascii="Cambria Math" w:eastAsia="仿宋" w:hAnsi="Cambria Math" w:cs="Times New Roman"/>
-                    <w:szCs w:val="21"/>
-                  </w:rPr>
-                  <m:t>1</m:t>
-                </m:r>
-              </m:num>
-              <m:den>
-                <m:r>
-                  <w:rPr>
-                    <w:rFonts w:ascii="Cambria Math" w:eastAsia="仿宋" w:hAnsi="Cambria Math" w:cs="Times New Roman"/>
-                    <w:szCs w:val="21"/>
-                  </w:rPr>
-                  <m:t>2</m:t>
-                </m:r>
-              </m:den>
-            </m:f>
-          </m:sub>
-        </m:sSub>
-        <m:r>
-          <w:rPr>
-            <w:rFonts w:ascii="Cambria Math" w:eastAsia="仿宋" w:hAnsi="Cambria Math" w:cs="Times New Roman"/>
-            <w:szCs w:val="21"/>
-          </w:rPr>
-          <m:t>=0</m:t>
-        </m:r>
-      </m:oMath>
-    </w:p>
-    <w:p>
-      <w:pPr>
-        <w:spacing w:line="360" w:lineRule="auto"/>
-        <w:rPr>
-          <w:rFonts w:ascii="Cambria Math" w:eastAsia="仿宋" w:hAnsi="Cambria Math" w:cs="Times New Roman"/>
-          <w:iCs/>
-          <w:szCs w:val="21"/>
-        </w:rPr>
-      </w:pPr>
-      <w:r>
-        <w:rPr>
-          <w:rFonts w:ascii="Cambria Math" w:eastAsia="仿宋" w:hAnsi="Cambria Math" w:cs="Times New Roman" w:hint="eastAsia"/>
-          <w:iCs/>
-          <w:szCs w:val="21"/>
-        </w:rPr>
-        <w:t>实际上</w:t>
-      </w:r>
-    </w:p>
-    <w:p>
-      <w:pPr>
-        <w:spacing w:line="360" w:lineRule="auto"/>
-        <w:rPr>
-          <w:rFonts w:ascii="Cambria Math" w:eastAsia="仿宋" w:hAnsi="Cambria Math" w:cs="Times New Roman"/>
-          <w:iCs/>
-          <w:szCs w:val="21"/>
-        </w:rPr>
-      </w:pPr>
-      <m:oMathPara>
-        <m:oMath>
-          <m:sSub>
-            <m:sSubPr>
-              <m:ctrlPr>
-                <w:rPr>
-                  <w:rFonts w:ascii="Cambria Math" w:eastAsia="仿宋" w:hAnsi="Cambria Math" w:cs="Times New Roman"/>
-                  <w:i/>
-                  <w:iCs/>
-                  <w:szCs w:val="21"/>
-                </w:rPr>
-              </m:ctrlPr>
-            </m:sSubPr>
-            <m:e>
-              <m:d>
-                <m:dPr>
-                  <m:ctrlPr>
-                    <w:rPr>
-                      <w:rFonts w:ascii="Cambria Math" w:eastAsia="仿宋" w:hAnsi="Cambria Math" w:cs="Times New Roman"/>
-                      <w:i/>
-                      <w:iCs/>
-                      <w:szCs w:val="21"/>
-                    </w:rPr>
-                  </m:ctrlPr>
-                </m:dPr>
-                <m:e>
-                  <m:rad>
-                    <m:radPr>
-                      <m:degHide m:val="1"/>
-                      <m:ctrlPr>
-                        <w:rPr>
-                          <w:rFonts w:ascii="Cambria Math" w:eastAsia="仿宋" w:hAnsi="Cambria Math" w:cs="Times New Roman"/>
-                          <w:i/>
-                          <w:szCs w:val="21"/>
-                        </w:rPr>
-                      </m:ctrlPr>
-                    </m:radPr>
-                    <m:deg/>
-                    <m:e>
-                      <m:r>
-                        <w:rPr>
-                          <w:rFonts w:ascii="Cambria Math" w:eastAsia="仿宋" w:hAnsi="Cambria Math" w:cs="Times New Roman"/>
-                          <w:szCs w:val="21"/>
-                        </w:rPr>
-                        <m:t>G</m:t>
-                      </m:r>
-                    </m:e>
-                  </m:rad>
-                  <m:sSub>
-                    <m:sSubPr>
-                      <m:ctrlPr>
-                        <w:rPr>
-                          <w:rFonts w:ascii="Cambria Math" w:eastAsia="仿宋" w:hAnsi="Cambria Math" w:cs="Times New Roman"/>
-                          <w:i/>
-                          <w:szCs w:val="21"/>
-                        </w:rPr>
-                      </m:ctrlPr>
-                    </m:sSubPr>
-                    <m:e>
-                      <m:r>
-                        <w:rPr>
-                          <w:rFonts w:ascii="Cambria Math" w:eastAsia="仿宋" w:hAnsi="Cambria Math" w:cs="Times New Roman"/>
-                          <w:szCs w:val="21"/>
-                        </w:rPr>
-                        <m:t>ρ</m:t>
-                      </m:r>
-                    </m:e>
-                    <m:sub>
-                      <m:r>
-                        <w:rPr>
-                          <w:rFonts w:ascii="Cambria Math" w:eastAsia="仿宋" w:hAnsi="Cambria Math" w:cs="Times New Roman"/>
-                          <w:szCs w:val="21"/>
-                        </w:rPr>
-                        <m:t>d</m:t>
-                      </m:r>
-                    </m:sub>
-                  </m:sSub>
-                  <m:acc>
-                    <m:accPr>
-                      <m:chr m:val="̇"/>
-                      <m:ctrlPr>
-                        <w:rPr>
-                          <w:rFonts w:ascii="Cambria Math" w:eastAsia="仿宋" w:hAnsi="Cambria Math" w:cs="Times New Roman"/>
-                          <w:i/>
-                          <w:szCs w:val="21"/>
-                        </w:rPr>
-                      </m:ctrlPr>
-                    </m:accPr>
-                    <m:e>
-                      <m:r>
-                        <w:rPr>
-                          <w:rFonts w:ascii="Cambria Math" w:eastAsia="仿宋" w:hAnsi="Cambria Math" w:cs="Times New Roman"/>
-                          <w:szCs w:val="21"/>
-                        </w:rPr>
-                        <m:t>η</m:t>
-                      </m:r>
-                    </m:e>
-                  </m:acc>
-                </m:e>
-              </m:d>
-            </m:e>
-            <m:sub>
-              <m:r>
-                <w:rPr>
-                  <w:rFonts w:ascii="Cambria Math" w:eastAsia="仿宋" w:hAnsi="Cambria Math" w:cs="Times New Roman"/>
-                  <w:szCs w:val="21"/>
-                </w:rPr>
-                <m:t>1-k</m:t>
-              </m:r>
-            </m:sub>
-          </m:sSub>
-          <m:r>
-            <w:rPr>
-              <w:rFonts w:ascii="Cambria Math" w:eastAsia="仿宋" w:hAnsi="Cambria Math" w:cs="Times New Roman"/>
-              <w:szCs w:val="21"/>
-            </w:rPr>
-            <m:t>=-</m:t>
-          </m:r>
-          <m:sSub>
-            <m:sSubPr>
-              <m:ctrlPr>
-                <w:rPr>
-                  <w:rFonts w:ascii="Cambria Math" w:eastAsia="仿宋" w:hAnsi="Cambria Math" w:cs="Times New Roman"/>
-                  <w:i/>
-                  <w:iCs/>
-                  <w:szCs w:val="21"/>
-                </w:rPr>
-              </m:ctrlPr>
-            </m:sSubPr>
-            <m:e>
-              <m:d>
-                <m:dPr>
-                  <m:ctrlPr>
-                    <w:rPr>
-                      <w:rFonts w:ascii="Cambria Math" w:eastAsia="仿宋" w:hAnsi="Cambria Math" w:cs="Times New Roman"/>
-                      <w:i/>
-                      <w:iCs/>
-                      <w:szCs w:val="21"/>
-                    </w:rPr>
-                  </m:ctrlPr>
-                </m:dPr>
-                <m:e>
-                  <m:rad>
-                    <m:radPr>
-                      <m:degHide m:val="1"/>
-                      <m:ctrlPr>
-                        <w:rPr>
-                          <w:rFonts w:ascii="Cambria Math" w:eastAsia="仿宋" w:hAnsi="Cambria Math" w:cs="Times New Roman"/>
-                          <w:i/>
-                          <w:szCs w:val="21"/>
-                        </w:rPr>
-                      </m:ctrlPr>
-                    </m:radPr>
-                    <m:deg/>
-                    <m:e>
-                      <m:r>
-                        <w:rPr>
-                          <w:rFonts w:ascii="Cambria Math" w:eastAsia="仿宋" w:hAnsi="Cambria Math" w:cs="Times New Roman"/>
-                          <w:szCs w:val="21"/>
-                        </w:rPr>
-                        <m:t>G</m:t>
-                      </m:r>
-                    </m:e>
-                  </m:rad>
-                  <m:sSub>
-                    <m:sSubPr>
-                      <m:ctrlPr>
-                        <w:rPr>
-                          <w:rFonts w:ascii="Cambria Math" w:eastAsia="仿宋" w:hAnsi="Cambria Math" w:cs="Times New Roman"/>
-                          <w:i/>
-                          <w:szCs w:val="21"/>
-                        </w:rPr>
-                      </m:ctrlPr>
-                    </m:sSubPr>
-                    <m:e>
-                      <m:r>
-                        <w:rPr>
-                          <w:rFonts w:ascii="Cambria Math" w:eastAsia="仿宋" w:hAnsi="Cambria Math" w:cs="Times New Roman"/>
-                          <w:szCs w:val="21"/>
-                        </w:rPr>
-                        <m:t>ρ</m:t>
-                      </m:r>
-                    </m:e>
-                    <m:sub>
-                      <m:r>
-                        <w:rPr>
-                          <w:rFonts w:ascii="Cambria Math" w:eastAsia="仿宋" w:hAnsi="Cambria Math" w:cs="Times New Roman"/>
-                          <w:szCs w:val="21"/>
-                        </w:rPr>
-                        <m:t>d</m:t>
-                      </m:r>
-                    </m:sub>
-                  </m:sSub>
-                  <m:acc>
-                    <m:accPr>
-                      <m:chr m:val="̇"/>
-                      <m:ctrlPr>
-                        <w:rPr>
-                          <w:rFonts w:ascii="Cambria Math" w:eastAsia="仿宋" w:hAnsi="Cambria Math" w:cs="Times New Roman"/>
-                          <w:i/>
-                          <w:szCs w:val="21"/>
-                        </w:rPr>
-                      </m:ctrlPr>
-                    </m:accPr>
-                    <m:e>
-                      <m:r>
-                        <w:rPr>
-                          <w:rFonts w:ascii="Cambria Math" w:eastAsia="仿宋" w:hAnsi="Cambria Math" w:cs="Times New Roman"/>
-                          <w:szCs w:val="21"/>
-                        </w:rPr>
-                        <m:t>η</m:t>
-                      </m:r>
-                    </m:e>
-                  </m:acc>
-                </m:e>
-              </m:d>
-            </m:e>
-            <m:sub>
-              <m:r>
-                <w:rPr>
-                  <w:rFonts w:ascii="Cambria Math" w:eastAsia="仿宋" w:hAnsi="Cambria Math" w:cs="Times New Roman"/>
-                  <w:szCs w:val="21"/>
-                </w:rPr>
-                <m:t>k</m:t>
-              </m:r>
-            </m:sub>
-          </m:sSub>
-        </m:oMath>
-      </m:oMathPara>
-    </w:p>
-    <w:p>
-      <w:pPr>
-        <w:spacing w:line="360" w:lineRule="auto"/>
-        <w:rPr>
-          <w:rFonts w:ascii="Cambria Math" w:eastAsia="仿宋" w:hAnsi="Cambria Math" w:cs="Times New Roman"/>
-          <w:iCs/>
-          <w:szCs w:val="21"/>
-        </w:rPr>
-      </w:pPr>
-      <m:oMathPara>
-        <m:oMath>
-          <m:sSub>
-            <m:sSubPr>
-              <m:ctrlPr>
-                <w:rPr>
-                  <w:rFonts w:ascii="Cambria Math" w:eastAsia="仿宋" w:hAnsi="Cambria Math" w:cs="Times New Roman"/>
-                  <w:i/>
-                  <w:iCs/>
-                  <w:szCs w:val="21"/>
-                </w:rPr>
-              </m:ctrlPr>
-            </m:sSubPr>
-            <m:e>
-              <m:d>
-                <m:dPr>
-                  <m:ctrlPr>
-                    <w:rPr>
-                      <w:rFonts w:ascii="Cambria Math" w:eastAsia="仿宋" w:hAnsi="Cambria Math" w:cs="Times New Roman"/>
-                      <w:i/>
-                      <w:iCs/>
-                      <w:szCs w:val="21"/>
-                    </w:rPr>
-                  </m:ctrlPr>
-                </m:dPr>
-                <m:e>
-                  <m:r>
-                    <w:rPr>
-                      <w:rFonts w:ascii="Cambria Math" w:eastAsia="仿宋" w:hAnsi="Cambria Math" w:cs="Times New Roman"/>
-                      <w:szCs w:val="21"/>
-                    </w:rPr>
-                    <m:t>γ</m:t>
-                  </m:r>
-                </m:e>
-              </m:d>
-            </m:e>
-            <m:sub>
-              <m:r>
-                <w:rPr>
-                  <w:rFonts w:ascii="Cambria Math" w:eastAsia="仿宋" w:hAnsi="Cambria Math" w:cs="Times New Roman"/>
-                  <w:szCs w:val="21"/>
-                </w:rPr>
-                <m:t>1-k</m:t>
-              </m:r>
-            </m:sub>
-          </m:sSub>
-          <m:r>
-            <w:rPr>
-              <w:rFonts w:ascii="Cambria Math" w:eastAsia="仿宋" w:hAnsi="Cambria Math" w:cs="Times New Roman"/>
-              <w:szCs w:val="21"/>
-            </w:rPr>
-            <m:t>=</m:t>
-          </m:r>
-          <m:sSub>
-            <m:sSubPr>
-              <m:ctrlPr>
-                <w:rPr>
-                  <w:rFonts w:ascii="Cambria Math" w:eastAsia="仿宋" w:hAnsi="Cambria Math" w:cs="Times New Roman"/>
-                  <w:i/>
-                  <w:iCs/>
-                  <w:szCs w:val="21"/>
-                </w:rPr>
-              </m:ctrlPr>
-            </m:sSubPr>
-            <m:e>
-              <m:d>
-                <m:dPr>
-                  <m:ctrlPr>
-                    <w:rPr>
-                      <w:rFonts w:ascii="Cambria Math" w:eastAsia="仿宋" w:hAnsi="Cambria Math" w:cs="Times New Roman"/>
-                      <w:i/>
-                      <w:iCs/>
-                      <w:szCs w:val="21"/>
-                    </w:rPr>
-                  </m:ctrlPr>
-                </m:dPr>
-                <m:e>
-                  <m:r>
-                    <w:rPr>
-                      <w:rFonts w:ascii="Cambria Math" w:eastAsia="仿宋" w:hAnsi="Cambria Math" w:cs="Times New Roman"/>
-                      <w:szCs w:val="21"/>
-                    </w:rPr>
-                    <m:t>γ</m:t>
-                  </m:r>
-                </m:e>
-              </m:d>
-            </m:e>
-            <m:sub>
-              <m:r>
-                <w:rPr>
-                  <w:rFonts w:ascii="Cambria Math" w:eastAsia="仿宋" w:hAnsi="Cambria Math" w:cs="Times New Roman"/>
-                  <w:szCs w:val="21"/>
-                </w:rPr>
-                <m:t>k</m:t>
-              </m:r>
-            </m:sub>
-          </m:sSub>
-        </m:oMath>
-      </m:oMathPara>
-    </w:p>
-    <w:p>
-      <w:pPr>
-        <w:spacing w:line="360" w:lineRule="auto"/>
-        <w:rPr>
-          <w:rFonts w:ascii="Cambria Math" w:eastAsia="仿宋" w:hAnsi="Cambria Math" w:cs="Times New Roman" w:hint="eastAsia"/>
-          <w:iCs/>
-          <w:szCs w:val="21"/>
-        </w:rPr>
-      </w:pPr>
-      <w:r>
-        <w:rPr>
-          <w:rFonts w:ascii="Cambria Math" w:eastAsia="仿宋" w:hAnsi="Cambria Math" w:cs="Times New Roman" w:hint="eastAsia"/>
-          <w:iCs/>
-          <w:szCs w:val="21"/>
-        </w:rPr>
-        <w:t>即可确保质量守恒，此外由</w:t>
-      </w:r>
-    </w:p>
-    <w:p>
-      <w:pPr>
-        <w:spacing w:line="360" w:lineRule="auto"/>
-        <w:rPr>
-          <w:rFonts w:ascii="Cambria Math" w:eastAsia="仿宋" w:hAnsi="Cambria Math" w:cs="Times New Roman"/>
-          <w:szCs w:val="21"/>
-        </w:rPr>
-      </w:pPr>
-      <m:oMathPara>
-        <m:oMath>
-          <m:sSub>
-            <m:sSubPr>
-              <m:ctrlPr>
-                <w:rPr>
-                  <w:rFonts w:ascii="Cambria Math" w:eastAsia="仿宋" w:hAnsi="Cambria Math" w:cs="Times New Roman"/>
-                  <w:i/>
-                  <w:szCs w:val="21"/>
-                </w:rPr>
-              </m:ctrlPr>
-            </m:sSubPr>
-            <m:e>
-              <m:d>
-                <m:dPr>
-                  <m:ctrlPr>
-                    <w:rPr>
-                      <w:rFonts w:ascii="Cambria Math" w:eastAsia="仿宋" w:hAnsi="Cambria Math" w:cs="Times New Roman"/>
-                      <w:i/>
-                      <w:szCs w:val="21"/>
-                    </w:rPr>
-                  </m:ctrlPr>
-                </m:dPr>
-                <m:e>
-                  <m:rad>
-                    <m:radPr>
-                      <m:degHide m:val="1"/>
-                      <m:ctrlPr>
-                        <w:rPr>
-                          <w:rFonts w:ascii="Cambria Math" w:eastAsia="仿宋" w:hAnsi="Cambria Math" w:cs="Times New Roman"/>
-                          <w:i/>
-                          <w:szCs w:val="21"/>
-                        </w:rPr>
-                      </m:ctrlPr>
-                    </m:radPr>
-                    <m:deg/>
-                    <m:e>
-                      <m:r>
-                        <w:rPr>
-                          <w:rFonts w:ascii="Cambria Math" w:eastAsia="仿宋" w:hAnsi="Cambria Math" w:cs="Times New Roman"/>
-                          <w:szCs w:val="21"/>
-                        </w:rPr>
-                        <m:t>G</m:t>
-                      </m:r>
-                    </m:e>
-                  </m:rad>
-                  <m:r>
-                    <w:rPr>
-                      <w:rFonts w:ascii="Cambria Math" w:eastAsia="仿宋" w:hAnsi="Cambria Math" w:cs="Times New Roman"/>
-                      <w:szCs w:val="21"/>
-                    </w:rPr>
-                    <m:t>ρu</m:t>
-                  </m:r>
-                  <m:acc>
-                    <m:accPr>
-                      <m:chr m:val="̇"/>
-                      <m:ctrlPr>
-                        <w:rPr>
-                          <w:rFonts w:ascii="Cambria Math" w:eastAsia="仿宋" w:hAnsi="Cambria Math" w:cs="Times New Roman"/>
-                          <w:i/>
-                          <w:szCs w:val="21"/>
-                        </w:rPr>
-                      </m:ctrlPr>
-                    </m:accPr>
-                    <m:e>
-                      <m:r>
-                        <w:rPr>
-                          <w:rFonts w:ascii="Cambria Math" w:eastAsia="仿宋" w:hAnsi="Cambria Math" w:cs="Times New Roman"/>
-                          <w:szCs w:val="21"/>
-                        </w:rPr>
-                        <m:t>η</m:t>
-                      </m:r>
-                    </m:e>
-                  </m:acc>
-                </m:e>
-              </m:d>
-            </m:e>
-            <m:sub>
-              <m:r>
-                <w:rPr>
-                  <w:rFonts w:ascii="Cambria Math" w:eastAsia="仿宋" w:hAnsi="Cambria Math" w:cs="Times New Roman"/>
-                  <w:szCs w:val="21"/>
-                </w:rPr>
-                <m:t>1-k</m:t>
-              </m:r>
-            </m:sub>
-          </m:sSub>
-          <m:r>
-            <w:rPr>
-              <w:rFonts w:ascii="Cambria Math" w:eastAsia="仿宋" w:hAnsi="Cambria Math" w:cs="Times New Roman"/>
-              <w:szCs w:val="21"/>
-            </w:rPr>
-            <m:t>=-</m:t>
-          </m:r>
-          <m:sSub>
-            <m:sSubPr>
-              <m:ctrlPr>
-                <w:rPr>
-                  <w:rFonts w:ascii="Cambria Math" w:eastAsia="仿宋" w:hAnsi="Cambria Math" w:cs="Times New Roman"/>
-                  <w:i/>
-                  <w:szCs w:val="21"/>
-                </w:rPr>
-              </m:ctrlPr>
-            </m:sSubPr>
-            <m:e>
-              <m:d>
-                <m:dPr>
-                  <m:ctrlPr>
-                    <w:rPr>
-                      <w:rFonts w:ascii="Cambria Math" w:eastAsia="仿宋" w:hAnsi="Cambria Math" w:cs="Times New Roman"/>
-                      <w:i/>
-                      <w:szCs w:val="21"/>
-                    </w:rPr>
-                  </m:ctrlPr>
-                </m:dPr>
-                <m:e>
-                  <m:rad>
-                    <m:radPr>
-                      <m:degHide m:val="1"/>
-                      <m:ctrlPr>
-                        <w:rPr>
-                          <w:rFonts w:ascii="Cambria Math" w:eastAsia="仿宋" w:hAnsi="Cambria Math" w:cs="Times New Roman"/>
-                          <w:i/>
-                          <w:szCs w:val="21"/>
-                        </w:rPr>
-                      </m:ctrlPr>
-                    </m:radPr>
-                    <m:deg/>
-                    <m:e>
-                      <m:r>
-                        <w:rPr>
-                          <w:rFonts w:ascii="Cambria Math" w:eastAsia="仿宋" w:hAnsi="Cambria Math" w:cs="Times New Roman"/>
-                          <w:szCs w:val="21"/>
-                        </w:rPr>
-                        <m:t>G</m:t>
-                      </m:r>
-                    </m:e>
-                  </m:rad>
-                  <m:r>
-                    <w:rPr>
-                      <w:rFonts w:ascii="Cambria Math" w:eastAsia="仿宋" w:hAnsi="Cambria Math" w:cs="Times New Roman"/>
-                      <w:szCs w:val="21"/>
-                    </w:rPr>
-                    <m:t>ρu</m:t>
-                  </m:r>
-                  <m:acc>
-                    <m:accPr>
-                      <m:chr m:val="̇"/>
-                      <m:ctrlPr>
-                        <w:rPr>
-                          <w:rFonts w:ascii="Cambria Math" w:eastAsia="仿宋" w:hAnsi="Cambria Math" w:cs="Times New Roman"/>
-                          <w:i/>
-                          <w:szCs w:val="21"/>
-                        </w:rPr>
-                      </m:ctrlPr>
-                    </m:accPr>
-                    <m:e>
-                      <m:r>
-                        <w:rPr>
-                          <w:rFonts w:ascii="Cambria Math" w:eastAsia="仿宋" w:hAnsi="Cambria Math" w:cs="Times New Roman"/>
-                          <w:szCs w:val="21"/>
-                        </w:rPr>
-                        <m:t>η</m:t>
-                      </m:r>
-                    </m:e>
-                  </m:acc>
-                </m:e>
-              </m:d>
-            </m:e>
-            <m:sub>
-              <m:r>
-                <w:rPr>
-                  <w:rFonts w:ascii="Cambria Math" w:eastAsia="仿宋" w:hAnsi="Cambria Math" w:cs="Times New Roman"/>
-                  <w:szCs w:val="21"/>
-                </w:rPr>
-                <m:t>k</m:t>
-              </m:r>
-            </m:sub>
-          </m:sSub>
-        </m:oMath>
-      </m:oMathPara>
-    </w:p>
-    <w:p>
-      <w:pPr>
-        <w:spacing w:line="360" w:lineRule="auto"/>
-        <w:rPr>
-          <w:rFonts w:ascii="Cambria Math" w:eastAsia="仿宋" w:hAnsi="Cambria Math" w:cs="Times New Roman"/>
-          <w:iCs/>
-          <w:szCs w:val="21"/>
-        </w:rPr>
-      </w:pPr>
-      <m:oMathPara>
-        <m:oMath>
-          <m:sSub>
-            <m:sSubPr>
-              <m:ctrlPr>
-                <w:rPr>
-                  <w:rFonts w:ascii="Cambria Math" w:eastAsia="仿宋" w:hAnsi="Cambria Math" w:cs="Times New Roman"/>
-                  <w:i/>
-                  <w:iCs/>
-                  <w:szCs w:val="21"/>
-                </w:rPr>
-              </m:ctrlPr>
-            </m:sSubPr>
-            <m:e>
-              <m:d>
-                <m:dPr>
-                  <m:ctrlPr>
-                    <w:rPr>
-                      <w:rFonts w:ascii="Cambria Math" w:eastAsia="仿宋" w:hAnsi="Cambria Math" w:cs="Times New Roman"/>
-                      <w:i/>
-                      <w:iCs/>
-                      <w:szCs w:val="21"/>
-                    </w:rPr>
-                  </m:ctrlPr>
-                </m:dPr>
-                <m:e>
-                  <m:rad>
-                    <m:radPr>
-                      <m:degHide m:val="1"/>
-                      <m:ctrlPr>
-                        <w:rPr>
-                          <w:rFonts w:ascii="Cambria Math" w:eastAsia="仿宋" w:hAnsi="Cambria Math" w:cs="Times New Roman"/>
-                          <w:i/>
-                          <w:szCs w:val="21"/>
-                        </w:rPr>
-                      </m:ctrlPr>
-                    </m:radPr>
-                    <m:deg/>
-                    <m:e>
-                      <m:r>
-                        <w:rPr>
-                          <w:rFonts w:ascii="Cambria Math" w:eastAsia="仿宋" w:hAnsi="Cambria Math" w:cs="Times New Roman"/>
-                          <w:szCs w:val="21"/>
-                        </w:rPr>
-                        <m:t>G</m:t>
-                      </m:r>
-                    </m:e>
-                  </m:rad>
-                  <m:r>
-                    <w:rPr>
-                      <w:rFonts w:ascii="Cambria Math" w:eastAsia="仿宋" w:hAnsi="Cambria Math" w:cs="Times New Roman"/>
-                      <w:szCs w:val="21"/>
-                    </w:rPr>
-                    <m:t>ρw</m:t>
-                  </m:r>
-                  <m:acc>
-                    <m:accPr>
-                      <m:chr m:val="̇"/>
-                      <m:ctrlPr>
-                        <w:rPr>
-                          <w:rFonts w:ascii="Cambria Math" w:eastAsia="仿宋" w:hAnsi="Cambria Math" w:cs="Times New Roman"/>
-                          <w:i/>
-                          <w:szCs w:val="21"/>
-                        </w:rPr>
-                      </m:ctrlPr>
-                    </m:accPr>
-                    <m:e>
-                      <m:r>
-                        <w:rPr>
-                          <w:rFonts w:ascii="Cambria Math" w:eastAsia="仿宋" w:hAnsi="Cambria Math" w:cs="Times New Roman"/>
-                          <w:szCs w:val="21"/>
-                        </w:rPr>
-                        <m:t>η</m:t>
-                      </m:r>
-                    </m:e>
-                  </m:acc>
-                </m:e>
-              </m:d>
-            </m:e>
-            <m:sub>
-              <m:r>
-                <w:rPr>
-                  <w:rFonts w:ascii="Cambria Math" w:eastAsia="仿宋" w:hAnsi="Cambria Math" w:cs="Times New Roman"/>
-                  <w:szCs w:val="21"/>
-                </w:rPr>
-                <m:t>1-k</m:t>
-              </m:r>
-            </m:sub>
-          </m:sSub>
-          <m:r>
-            <w:rPr>
-              <w:rFonts w:ascii="Cambria Math" w:eastAsia="仿宋" w:hAnsi="Cambria Math" w:cs="Times New Roman"/>
-              <w:szCs w:val="21"/>
-            </w:rPr>
-            <m:t>=-</m:t>
-          </m:r>
-          <m:sSub>
-            <m:sSubPr>
-              <m:ctrlPr>
-                <w:rPr>
-                  <w:rFonts w:ascii="Cambria Math" w:eastAsia="仿宋" w:hAnsi="Cambria Math" w:cs="Times New Roman"/>
-                  <w:i/>
-                  <w:iCs/>
-                  <w:szCs w:val="21"/>
-                </w:rPr>
-              </m:ctrlPr>
-            </m:sSubPr>
-            <m:e>
-              <m:d>
-                <m:dPr>
-                  <m:ctrlPr>
-                    <w:rPr>
-                      <w:rFonts w:ascii="Cambria Math" w:eastAsia="仿宋" w:hAnsi="Cambria Math" w:cs="Times New Roman"/>
-                      <w:i/>
-                      <w:iCs/>
-                      <w:szCs w:val="21"/>
-                    </w:rPr>
-                  </m:ctrlPr>
-                </m:dPr>
-                <m:e>
-                  <m:rad>
-                    <m:radPr>
-                      <m:degHide m:val="1"/>
-                      <m:ctrlPr>
-                        <w:rPr>
-                          <w:rFonts w:ascii="Cambria Math" w:eastAsia="仿宋" w:hAnsi="Cambria Math" w:cs="Times New Roman"/>
-                          <w:i/>
-                          <w:szCs w:val="21"/>
-                        </w:rPr>
-                      </m:ctrlPr>
-                    </m:radPr>
-                    <m:deg/>
-                    <m:e>
-                      <m:r>
-                        <w:rPr>
-                          <w:rFonts w:ascii="Cambria Math" w:eastAsia="仿宋" w:hAnsi="Cambria Math" w:cs="Times New Roman"/>
-                          <w:szCs w:val="21"/>
-                        </w:rPr>
-                        <m:t>G</m:t>
-                      </m:r>
-                    </m:e>
-                  </m:rad>
-                  <m:r>
-                    <w:rPr>
-                      <w:rFonts w:ascii="Cambria Math" w:eastAsia="仿宋" w:hAnsi="Cambria Math" w:cs="Times New Roman"/>
-                      <w:szCs w:val="21"/>
-                    </w:rPr>
-                    <m:t>ρw</m:t>
-                  </m:r>
-                  <m:acc>
-                    <m:accPr>
-                      <m:chr m:val="̇"/>
-                      <m:ctrlPr>
-                        <w:rPr>
-                          <w:rFonts w:ascii="Cambria Math" w:eastAsia="仿宋" w:hAnsi="Cambria Math" w:cs="Times New Roman"/>
-                          <w:i/>
-                          <w:szCs w:val="21"/>
-                        </w:rPr>
-                      </m:ctrlPr>
-                    </m:accPr>
-                    <m:e>
-                      <m:r>
-                        <w:rPr>
-                          <w:rFonts w:ascii="Cambria Math" w:eastAsia="仿宋" w:hAnsi="Cambria Math" w:cs="Times New Roman"/>
-                          <w:szCs w:val="21"/>
-                        </w:rPr>
-                        <m:t>η</m:t>
-                      </m:r>
-                    </m:e>
-                  </m:acc>
-                </m:e>
-              </m:d>
-            </m:e>
-            <m:sub>
-              <m:r>
-                <w:rPr>
-                  <w:rFonts w:ascii="Cambria Math" w:eastAsia="仿宋" w:hAnsi="Cambria Math" w:cs="Times New Roman"/>
-                  <w:szCs w:val="21"/>
-                </w:rPr>
-                <m:t>k</m:t>
-              </m:r>
-            </m:sub>
-          </m:sSub>
-        </m:oMath>
-      </m:oMathPara>
-    </w:p>
-    <w:p>
-      <w:pPr>
-        <w:spacing w:line="360" w:lineRule="auto"/>
-        <w:rPr>
-          <w:rFonts w:ascii="Cambria Math" w:eastAsia="仿宋" w:hAnsi="Cambria Math" w:cs="Times New Roman"/>
-          <w:iCs/>
-          <w:szCs w:val="21"/>
-        </w:rPr>
-      </w:pPr>
-      <m:oMathPara>
-        <m:oMath>
-          <m:sSub>
-            <m:sSubPr>
-              <m:ctrlPr>
-                <w:rPr>
-                  <w:rFonts w:ascii="Cambria Math" w:eastAsia="仿宋" w:hAnsi="Cambria Math" w:cs="Times New Roman"/>
-                  <w:i/>
-                  <w:iCs/>
-                  <w:szCs w:val="21"/>
-                </w:rPr>
-              </m:ctrlPr>
-            </m:sSubPr>
-            <m:e>
-              <m:d>
-                <m:dPr>
-                  <m:ctrlPr>
-                    <w:rPr>
-                      <w:rFonts w:ascii="Cambria Math" w:eastAsia="仿宋" w:hAnsi="Cambria Math" w:cs="Times New Roman"/>
-                      <w:i/>
-                      <w:iCs/>
-                      <w:szCs w:val="21"/>
-                    </w:rPr>
-                  </m:ctrlPr>
-                </m:dPr>
-                <m:e>
-                  <m:rad>
-                    <m:radPr>
-                      <m:degHide m:val="1"/>
-                      <m:ctrlPr>
-                        <w:rPr>
-                          <w:rFonts w:ascii="Cambria Math" w:eastAsia="仿宋" w:hAnsi="Cambria Math" w:cs="Times New Roman"/>
-                          <w:i/>
-                          <w:szCs w:val="21"/>
-                        </w:rPr>
-                      </m:ctrlPr>
-                    </m:radPr>
-                    <m:deg/>
-                    <m:e>
-                      <m:r>
-                        <w:rPr>
-                          <w:rFonts w:ascii="Cambria Math" w:eastAsia="仿宋" w:hAnsi="Cambria Math" w:cs="Times New Roman"/>
-                          <w:szCs w:val="21"/>
-                        </w:rPr>
-                        <m:t>G</m:t>
-                      </m:r>
-                    </m:e>
-                  </m:rad>
-                  <m:sSub>
-                    <m:sSubPr>
-                      <m:ctrlPr>
-                        <w:rPr>
-                          <w:rFonts w:ascii="Cambria Math" w:eastAsia="仿宋" w:hAnsi="Cambria Math" w:cs="Times New Roman"/>
-                          <w:i/>
-                          <w:szCs w:val="21"/>
-                        </w:rPr>
-                      </m:ctrlPr>
-                    </m:sSubPr>
-                    <m:e>
-                      <m:r>
-                        <w:rPr>
-                          <w:rFonts w:ascii="Cambria Math" w:eastAsia="仿宋" w:hAnsi="Cambria Math" w:cs="Times New Roman"/>
-                          <w:szCs w:val="21"/>
-                        </w:rPr>
-                        <m:t>ρ</m:t>
-                      </m:r>
-                    </m:e>
-                    <m:sub>
-                      <m:r>
-                        <w:rPr>
-                          <w:rFonts w:ascii="Cambria Math" w:eastAsia="仿宋" w:hAnsi="Cambria Math" w:cs="Times New Roman"/>
-                          <w:szCs w:val="21"/>
-                        </w:rPr>
-                        <m:t>d</m:t>
-                      </m:r>
-                    </m:sub>
-                  </m:sSub>
-                  <m:r>
-                    <w:rPr>
-                      <w:rFonts w:ascii="Cambria Math" w:eastAsia="仿宋" w:hAnsi="Cambria Math" w:cs="Times New Roman"/>
-                      <w:szCs w:val="21"/>
-                    </w:rPr>
-                    <m:t>θ</m:t>
-                  </m:r>
-                  <m:acc>
-                    <m:accPr>
-                      <m:chr m:val="̇"/>
-                      <m:ctrlPr>
-                        <w:rPr>
-                          <w:rFonts w:ascii="Cambria Math" w:eastAsia="仿宋" w:hAnsi="Cambria Math" w:cs="Times New Roman"/>
-                          <w:i/>
-                          <w:szCs w:val="21"/>
-                        </w:rPr>
-                      </m:ctrlPr>
-                    </m:accPr>
-                    <m:e>
-                      <m:r>
-                        <w:rPr>
-                          <w:rFonts w:ascii="Cambria Math" w:eastAsia="仿宋" w:hAnsi="Cambria Math" w:cs="Times New Roman"/>
-                          <w:szCs w:val="21"/>
-                        </w:rPr>
-                        <m:t>η</m:t>
-                      </m:r>
-                    </m:e>
-                  </m:acc>
-                </m:e>
-              </m:d>
-            </m:e>
-            <m:sub>
-              <m:r>
-                <w:rPr>
-                  <w:rFonts w:ascii="Cambria Math" w:eastAsia="仿宋" w:hAnsi="Cambria Math" w:cs="Times New Roman"/>
-                  <w:szCs w:val="21"/>
-                </w:rPr>
-                <m:t>1-k</m:t>
-              </m:r>
-            </m:sub>
-          </m:sSub>
-          <m:r>
-            <w:rPr>
-              <w:rFonts w:ascii="Cambria Math" w:eastAsia="仿宋" w:hAnsi="Cambria Math" w:cs="Times New Roman"/>
-              <w:szCs w:val="21"/>
-            </w:rPr>
-            <m:t>=-</m:t>
-          </m:r>
-          <m:sSub>
-            <m:sSubPr>
-              <m:ctrlPr>
-                <w:rPr>
-                  <w:rFonts w:ascii="Cambria Math" w:eastAsia="仿宋" w:hAnsi="Cambria Math" w:cs="Times New Roman"/>
-                  <w:i/>
-                  <w:iCs/>
-                  <w:szCs w:val="21"/>
-                </w:rPr>
-              </m:ctrlPr>
-            </m:sSubPr>
-            <m:e>
-              <m:d>
-                <m:dPr>
-                  <m:ctrlPr>
-                    <w:rPr>
-                      <w:rFonts w:ascii="Cambria Math" w:eastAsia="仿宋" w:hAnsi="Cambria Math" w:cs="Times New Roman"/>
-                      <w:i/>
-                      <w:iCs/>
-                      <w:szCs w:val="21"/>
-                    </w:rPr>
-                  </m:ctrlPr>
-                </m:dPr>
-                <m:e>
-                  <m:rad>
-                    <m:radPr>
-                      <m:degHide m:val="1"/>
-                      <m:ctrlPr>
-                        <w:rPr>
-                          <w:rFonts w:ascii="Cambria Math" w:eastAsia="仿宋" w:hAnsi="Cambria Math" w:cs="Times New Roman"/>
-                          <w:i/>
-                          <w:szCs w:val="21"/>
-                        </w:rPr>
-                      </m:ctrlPr>
-                    </m:radPr>
-                    <m:deg/>
-                    <m:e>
-                      <m:r>
-                        <w:rPr>
-                          <w:rFonts w:ascii="Cambria Math" w:eastAsia="仿宋" w:hAnsi="Cambria Math" w:cs="Times New Roman"/>
-                          <w:szCs w:val="21"/>
-                        </w:rPr>
-                        <m:t>G</m:t>
-                      </m:r>
-                    </m:e>
-                  </m:rad>
-                  <m:sSub>
-                    <m:sSubPr>
-                      <m:ctrlPr>
-                        <w:rPr>
-                          <w:rFonts w:ascii="Cambria Math" w:eastAsia="仿宋" w:hAnsi="Cambria Math" w:cs="Times New Roman"/>
-                          <w:i/>
-                          <w:szCs w:val="21"/>
-                        </w:rPr>
-                      </m:ctrlPr>
-                    </m:sSubPr>
-                    <m:e>
-                      <m:r>
-                        <w:rPr>
-                          <w:rFonts w:ascii="Cambria Math" w:eastAsia="仿宋" w:hAnsi="Cambria Math" w:cs="Times New Roman"/>
-                          <w:szCs w:val="21"/>
-                        </w:rPr>
-                        <m:t>ρ</m:t>
-                      </m:r>
-                    </m:e>
-                    <m:sub>
-                      <m:r>
-                        <w:rPr>
-                          <w:rFonts w:ascii="Cambria Math" w:eastAsia="仿宋" w:hAnsi="Cambria Math" w:cs="Times New Roman"/>
-                          <w:szCs w:val="21"/>
-                        </w:rPr>
-                        <m:t>d</m:t>
-                      </m:r>
-                    </m:sub>
-                  </m:sSub>
-                  <m:r>
-                    <w:rPr>
-                      <w:rFonts w:ascii="Cambria Math" w:eastAsia="仿宋" w:hAnsi="Cambria Math" w:cs="Times New Roman"/>
-                      <w:szCs w:val="21"/>
-                    </w:rPr>
-                    <m:t>θ</m:t>
-                  </m:r>
-                  <m:acc>
-                    <m:accPr>
-                      <m:chr m:val="̇"/>
-                      <m:ctrlPr>
-                        <w:rPr>
-                          <w:rFonts w:ascii="Cambria Math" w:eastAsia="仿宋" w:hAnsi="Cambria Math" w:cs="Times New Roman"/>
-                          <w:i/>
-                          <w:szCs w:val="21"/>
-                        </w:rPr>
-                      </m:ctrlPr>
-                    </m:accPr>
-                    <m:e>
-                      <m:r>
-                        <w:rPr>
-                          <w:rFonts w:ascii="Cambria Math" w:eastAsia="仿宋" w:hAnsi="Cambria Math" w:cs="Times New Roman"/>
-                          <w:szCs w:val="21"/>
-                        </w:rPr>
-                        <m:t>η</m:t>
-                      </m:r>
-                    </m:e>
-                  </m:acc>
-                </m:e>
-              </m:d>
-            </m:e>
-            <m:sub>
-              <m:r>
-                <w:rPr>
-                  <w:rFonts w:ascii="Cambria Math" w:eastAsia="仿宋" w:hAnsi="Cambria Math" w:cs="Times New Roman"/>
-                  <w:szCs w:val="21"/>
-                </w:rPr>
-                <m:t>k</m:t>
-              </m:r>
-            </m:sub>
-          </m:sSub>
-        </m:oMath>
-      </m:oMathPara>
-    </w:p>
-    <w:p>
-      <w:pPr>
-        <w:spacing w:line="360" w:lineRule="auto"/>
-        <w:rPr>
-          <w:rFonts w:ascii="Cambria Math" w:eastAsia="仿宋" w:hAnsi="Cambria Math" w:cs="Times New Roman"/>
-          <w:iCs/>
-          <w:szCs w:val="21"/>
-        </w:rPr>
-      </w:pPr>
-      <w:r>
-        <w:rPr>
-          <w:rFonts w:ascii="Cambria Math" w:eastAsia="仿宋" w:hAnsi="Cambria Math" w:cs="Times New Roman" w:hint="eastAsia"/>
-          <w:iCs/>
-          <w:szCs w:val="21"/>
-        </w:rPr>
-        <w:t>可知</w:t>
-      </w:r>
-    </w:p>
-    <w:p>
-      <w:pPr>
-        <w:spacing w:line="360" w:lineRule="auto"/>
-        <w:rPr>
-          <w:rFonts w:ascii="Cambria Math" w:eastAsia="仿宋" w:hAnsi="Cambria Math" w:cs="Times New Roman"/>
-          <w:szCs w:val="21"/>
-        </w:rPr>
-      </w:pPr>
-      <m:oMathPara>
-        <m:oMath>
-          <m:sSub>
-            <m:sSubPr>
-              <m:ctrlPr>
-                <w:rPr>
-                  <w:rFonts w:ascii="Cambria Math" w:eastAsia="仿宋" w:hAnsi="Cambria Math" w:cs="Times New Roman"/>
-                  <w:i/>
-                  <w:szCs w:val="21"/>
-                </w:rPr>
-              </m:ctrlPr>
-            </m:sSubPr>
-            <m:e>
-              <m:d>
-                <m:dPr>
-                  <m:ctrlPr>
-                    <w:rPr>
-                      <w:rFonts w:ascii="Cambria Math" w:eastAsia="仿宋" w:hAnsi="Cambria Math" w:cs="Times New Roman"/>
-                      <w:i/>
-                      <w:szCs w:val="21"/>
-                    </w:rPr>
-                  </m:ctrlPr>
-                </m:dPr>
-                <m:e>
-                  <m:r>
-                    <w:rPr>
-                      <w:rFonts w:ascii="Cambria Math" w:eastAsia="仿宋" w:hAnsi="Cambria Math" w:cs="Times New Roman"/>
-                      <w:szCs w:val="21"/>
-                    </w:rPr>
-                    <m:t>u</m:t>
-                  </m:r>
-                </m:e>
-              </m:d>
-            </m:e>
-            <m:sub>
-              <m:r>
-                <w:rPr>
-                  <w:rFonts w:ascii="Cambria Math" w:eastAsia="仿宋" w:hAnsi="Cambria Math" w:cs="Times New Roman"/>
-                  <w:szCs w:val="21"/>
-                </w:rPr>
-                <m:t>1-k</m:t>
-              </m:r>
-            </m:sub>
-          </m:sSub>
-          <m:r>
-            <w:rPr>
-              <w:rFonts w:ascii="Cambria Math" w:eastAsia="仿宋" w:hAnsi="Cambria Math" w:cs="Times New Roman"/>
-              <w:szCs w:val="21"/>
-            </w:rPr>
-            <m:t>=</m:t>
-          </m:r>
-          <m:sSub>
-            <m:sSubPr>
-              <m:ctrlPr>
-                <w:rPr>
-                  <w:rFonts w:ascii="Cambria Math" w:eastAsia="仿宋" w:hAnsi="Cambria Math" w:cs="Times New Roman"/>
-                  <w:i/>
-                  <w:szCs w:val="21"/>
-                </w:rPr>
-              </m:ctrlPr>
-            </m:sSubPr>
-            <m:e>
-              <m:d>
-                <m:dPr>
-                  <m:ctrlPr>
-                    <w:rPr>
-                      <w:rFonts w:ascii="Cambria Math" w:eastAsia="仿宋" w:hAnsi="Cambria Math" w:cs="Times New Roman"/>
-                      <w:i/>
-                      <w:szCs w:val="21"/>
-                    </w:rPr>
-                  </m:ctrlPr>
-                </m:dPr>
-                <m:e>
-                  <m:r>
-                    <w:rPr>
-                      <w:rFonts w:ascii="Cambria Math" w:eastAsia="仿宋" w:hAnsi="Cambria Math" w:cs="Times New Roman"/>
-                      <w:szCs w:val="21"/>
-                    </w:rPr>
-                    <m:t>u</m:t>
-                  </m:r>
-                </m:e>
-              </m:d>
-            </m:e>
-            <m:sub>
-              <m:r>
-                <w:rPr>
-                  <w:rFonts w:ascii="Cambria Math" w:eastAsia="仿宋" w:hAnsi="Cambria Math" w:cs="Times New Roman"/>
-                  <w:szCs w:val="21"/>
-                </w:rPr>
-                <m:t>k</m:t>
-              </m:r>
-            </m:sub>
-          </m:sSub>
-        </m:oMath>
-      </m:oMathPara>
-    </w:p>
-    <w:p>
-      <w:pPr>
-        <w:spacing w:line="360" w:lineRule="auto"/>
-        <w:rPr>
-          <w:rFonts w:ascii="Cambria Math" w:eastAsia="仿宋" w:hAnsi="Cambria Math" w:cs="Times New Roman"/>
-          <w:iCs/>
-          <w:szCs w:val="21"/>
-        </w:rPr>
-      </w:pPr>
-      <m:oMathPara>
-        <m:oMath>
-          <m:sSub>
-            <m:sSubPr>
-              <m:ctrlPr>
-                <w:rPr>
-                  <w:rFonts w:ascii="Cambria Math" w:eastAsia="仿宋" w:hAnsi="Cambria Math" w:cs="Times New Roman"/>
-                  <w:i/>
-                  <w:iCs/>
-                  <w:szCs w:val="21"/>
-                </w:rPr>
-              </m:ctrlPr>
-            </m:sSubPr>
-            <m:e>
-              <m:d>
-                <m:dPr>
-                  <m:ctrlPr>
-                    <w:rPr>
-                      <w:rFonts w:ascii="Cambria Math" w:eastAsia="仿宋" w:hAnsi="Cambria Math" w:cs="Times New Roman"/>
-                      <w:i/>
-                      <w:iCs/>
-                      <w:szCs w:val="21"/>
-                    </w:rPr>
-                  </m:ctrlPr>
-                </m:dPr>
-                <m:e>
-                  <m:r>
-                    <w:rPr>
-                      <w:rFonts w:ascii="Cambria Math" w:eastAsia="仿宋" w:hAnsi="Cambria Math" w:cs="Times New Roman"/>
-                      <w:szCs w:val="21"/>
-                    </w:rPr>
-                    <m:t>w</m:t>
-                  </m:r>
-                </m:e>
-              </m:d>
-            </m:e>
-            <m:sub>
-              <m:r>
-                <w:rPr>
-                  <w:rFonts w:ascii="Cambria Math" w:eastAsia="仿宋" w:hAnsi="Cambria Math" w:cs="Times New Roman"/>
-                  <w:szCs w:val="21"/>
-                </w:rPr>
-                <m:t>1-k</m:t>
-              </m:r>
-            </m:sub>
-          </m:sSub>
-          <m:r>
-            <w:rPr>
-              <w:rFonts w:ascii="Cambria Math" w:eastAsia="仿宋" w:hAnsi="Cambria Math" w:cs="Times New Roman"/>
-              <w:szCs w:val="21"/>
-            </w:rPr>
-            <m:t>=</m:t>
-          </m:r>
-          <m:sSub>
-            <m:sSubPr>
-              <m:ctrlPr>
-                <w:rPr>
-                  <w:rFonts w:ascii="Cambria Math" w:eastAsia="仿宋" w:hAnsi="Cambria Math" w:cs="Times New Roman"/>
-                  <w:i/>
-                  <w:iCs/>
-                  <w:szCs w:val="21"/>
-                </w:rPr>
-              </m:ctrlPr>
-            </m:sSubPr>
-            <m:e>
-              <m:d>
-                <m:dPr>
-                  <m:ctrlPr>
-                    <w:rPr>
-                      <w:rFonts w:ascii="Cambria Math" w:eastAsia="仿宋" w:hAnsi="Cambria Math" w:cs="Times New Roman"/>
-                      <w:i/>
-                      <w:iCs/>
-                      <w:szCs w:val="21"/>
-                    </w:rPr>
-                  </m:ctrlPr>
-                </m:dPr>
-                <m:e>
-                  <m:r>
-                    <w:rPr>
-                      <w:rFonts w:ascii="Cambria Math" w:eastAsia="仿宋" w:hAnsi="Cambria Math" w:cs="Times New Roman"/>
-                      <w:szCs w:val="21"/>
-                    </w:rPr>
-                    <m:t>w</m:t>
-                  </m:r>
-                </m:e>
-              </m:d>
-            </m:e>
-            <m:sub>
-              <m:r>
-                <w:rPr>
-                  <w:rFonts w:ascii="Cambria Math" w:eastAsia="仿宋" w:hAnsi="Cambria Math" w:cs="Times New Roman"/>
-                  <w:szCs w:val="21"/>
-                </w:rPr>
-                <m:t>k</m:t>
-              </m:r>
-            </m:sub>
-          </m:sSub>
-        </m:oMath>
-      </m:oMathPara>
-    </w:p>
-    <w:p>
-      <w:pPr>
-        <w:spacing w:line="360" w:lineRule="auto"/>
-        <w:rPr>
-          <w:rFonts w:ascii="Cambria Math" w:eastAsia="仿宋" w:hAnsi="Cambria Math" w:cs="Times New Roman"/>
-          <w:iCs/>
-          <w:szCs w:val="21"/>
-        </w:rPr>
-      </w:pPr>
-      <m:oMathPara>
-        <m:oMath>
-          <m:sSub>
-            <m:sSubPr>
-              <m:ctrlPr>
-                <w:rPr>
-                  <w:rFonts w:ascii="Cambria Math" w:eastAsia="仿宋" w:hAnsi="Cambria Math" w:cs="Times New Roman"/>
-                  <w:i/>
-                  <w:iCs/>
-                  <w:szCs w:val="21"/>
-                </w:rPr>
-              </m:ctrlPr>
-            </m:sSubPr>
-            <m:e>
-              <m:d>
-                <m:dPr>
-                  <m:ctrlPr>
-                    <w:rPr>
-                      <w:rFonts w:ascii="Cambria Math" w:eastAsia="仿宋" w:hAnsi="Cambria Math" w:cs="Times New Roman"/>
-                      <w:i/>
-                      <w:iCs/>
-                      <w:szCs w:val="21"/>
-                    </w:rPr>
-                  </m:ctrlPr>
-                </m:dPr>
-                <m:e>
-                  <m:r>
-                    <w:rPr>
-                      <w:rFonts w:ascii="Cambria Math" w:eastAsia="仿宋" w:hAnsi="Cambria Math" w:cs="Times New Roman"/>
-                      <w:szCs w:val="21"/>
-                    </w:rPr>
-                    <m:t>θ</m:t>
-                  </m:r>
-                </m:e>
-              </m:d>
-            </m:e>
-            <m:sub>
-              <m:r>
-                <w:rPr>
-                  <w:rFonts w:ascii="Cambria Math" w:eastAsia="仿宋" w:hAnsi="Cambria Math" w:cs="Times New Roman"/>
-                  <w:szCs w:val="21"/>
-                </w:rPr>
-                <m:t>1-k</m:t>
-              </m:r>
-            </m:sub>
-          </m:sSub>
-          <m:r>
-            <w:rPr>
-              <w:rFonts w:ascii="Cambria Math" w:eastAsia="仿宋" w:hAnsi="Cambria Math" w:cs="Times New Roman"/>
-              <w:szCs w:val="21"/>
-            </w:rPr>
-            <m:t>=</m:t>
-          </m:r>
-          <m:sSub>
-            <m:sSubPr>
-              <m:ctrlPr>
-                <w:rPr>
-                  <w:rFonts w:ascii="Cambria Math" w:eastAsia="仿宋" w:hAnsi="Cambria Math" w:cs="Times New Roman"/>
-                  <w:i/>
-                  <w:iCs/>
-                  <w:szCs w:val="21"/>
-                </w:rPr>
-              </m:ctrlPr>
-            </m:sSubPr>
-            <m:e>
-              <m:d>
-                <m:dPr>
-                  <m:ctrlPr>
-                    <w:rPr>
-                      <w:rFonts w:ascii="Cambria Math" w:eastAsia="仿宋" w:hAnsi="Cambria Math" w:cs="Times New Roman"/>
-                      <w:i/>
-                      <w:iCs/>
-                      <w:szCs w:val="21"/>
-                    </w:rPr>
-                  </m:ctrlPr>
-                </m:dPr>
-                <m:e>
-                  <m:r>
-                    <w:rPr>
-                      <w:rFonts w:ascii="Cambria Math" w:eastAsia="仿宋" w:hAnsi="Cambria Math" w:cs="Times New Roman"/>
-                      <w:szCs w:val="21"/>
-                    </w:rPr>
-                    <m:t>θ</m:t>
-                  </m:r>
-                </m:e>
-              </m:d>
-            </m:e>
-            <m:sub>
-              <m:r>
-                <w:rPr>
-                  <w:rFonts w:ascii="Cambria Math" w:eastAsia="仿宋" w:hAnsi="Cambria Math" w:cs="Times New Roman"/>
-                  <w:szCs w:val="21"/>
-                </w:rPr>
-                <m:t>k</m:t>
-              </m:r>
-            </m:sub>
-          </m:sSub>
-        </m:oMath>
-      </m:oMathPara>
-    </w:p>
-    <w:p>
-      <w:pPr>
-        <w:spacing w:line="360" w:lineRule="auto"/>
-        <w:rPr>
-          <w:rFonts w:ascii="Cambria Math" w:eastAsia="仿宋" w:hAnsi="Cambria Math" w:cs="Times New Roman" w:hint="eastAsia"/>
-          <w:iCs/>
-          <w:szCs w:val="21"/>
-        </w:rPr>
-      </w:pPr>
-    </w:p>
     <w:sectPr>
       <w:pgSz w:w="11906" w:h="16838"/>
       <w:pgMar w:top="720" w:right="720" w:bottom="720" w:left="720" w:header="851" w:footer="992" w:gutter="0"/>

</xml_diff>

<commit_message>
Attempt to add IRK2
</commit_message>
<xml_diff>
--- a/doc/xz.docx
+++ b/doc/xz.docx
@@ -1,6 +1,6 @@
 
 <file path=word/document.xml><?xml version="1.0" encoding="utf-8"?>
-<w:document xmlns:wpc="http://schemas.microsoft.com/office/word/2010/wordprocessingCanvas" xmlns:cx="http://schemas.microsoft.com/office/drawing/2014/chartex" xmlns:cx1="http://schemas.microsoft.com/office/drawing/2015/9/8/chartex" xmlns:cx2="http://schemas.microsoft.com/office/drawing/2015/10/21/chartex" xmlns:cx3="http://schemas.microsoft.com/office/drawing/2016/5/9/chartex" xmlns:cx4="http://schemas.microsoft.com/office/drawing/2016/5/10/chartex" xmlns:cx5="http://schemas.microsoft.com/office/drawing/2016/5/11/chartex" xmlns:cx6="http://schemas.microsoft.com/office/drawing/2016/5/12/chartex" xmlns:cx7="http://schemas.microsoft.com/office/drawing/2016/5/13/chartex" xmlns:cx8="http://schemas.microsoft.com/office/drawing/2016/5/14/chartex" xmlns:mc="http://schemas.openxmlformats.org/markup-compatibility/2006" xmlns:aink="http://schemas.microsoft.com/office/drawing/2016/ink" xmlns:am3d="http://schemas.microsoft.com/office/drawing/2017/model3d" xmlns:o="urn:schemas-microsoft-com:office:office" xmlns:r="http://schemas.openxmlformats.org/officeDocument/2006/relationships" xmlns:m="http://schemas.openxmlformats.org/officeDocument/2006/math" xmlns:v="urn:schemas-microsoft-com:vml" xmlns:wp14="http://schemas.microsoft.com/office/word/2010/wordprocessingDrawing" xmlns:wp="http://schemas.openxmlformats.org/drawingml/2006/wordprocessingDrawing" xmlns:w10="urn:schemas-microsoft-com:office:word" xmlns:w="http://schemas.openxmlformats.org/wordprocessingml/2006/main" xmlns:w14="http://schemas.microsoft.com/office/word/2010/wordml" xmlns:w15="http://schemas.microsoft.com/office/word/2012/wordml" xmlns:w16cex="http://schemas.microsoft.com/office/word/2018/wordml/cex" xmlns:w16cid="http://schemas.microsoft.com/office/word/2016/wordml/cid" xmlns:w16="http://schemas.microsoft.com/office/word/2018/wordml" xmlns:w16se="http://schemas.microsoft.com/office/word/2015/wordml/symex" xmlns:wpg="http://schemas.microsoft.com/office/word/2010/wordprocessingGroup" xmlns:wpi="http://schemas.microsoft.com/office/word/2010/wordprocessingInk" xmlns:wne="http://schemas.microsoft.com/office/word/2006/wordml" xmlns:wps="http://schemas.microsoft.com/office/word/2010/wordprocessingShape" mc:Ignorable="w14 w15 w16se w16cid w16 w16cex wp14">
+<w:document xmlns:wpc="http://schemas.microsoft.com/office/word/2010/wordprocessingCanvas" xmlns:cx="http://schemas.microsoft.com/office/drawing/2014/chartex" xmlns:cx1="http://schemas.microsoft.com/office/drawing/2015/9/8/chartex" xmlns:cx2="http://schemas.microsoft.com/office/drawing/2015/10/21/chartex" xmlns:cx3="http://schemas.microsoft.com/office/drawing/2016/5/9/chartex" xmlns:cx4="http://schemas.microsoft.com/office/drawing/2016/5/10/chartex" xmlns:cx5="http://schemas.microsoft.com/office/drawing/2016/5/11/chartex" xmlns:cx6="http://schemas.microsoft.com/office/drawing/2016/5/12/chartex" xmlns:cx7="http://schemas.microsoft.com/office/drawing/2016/5/13/chartex" xmlns:cx8="http://schemas.microsoft.com/office/drawing/2016/5/14/chartex" xmlns:mc="http://schemas.openxmlformats.org/markup-compatibility/2006" xmlns:aink="http://schemas.microsoft.com/office/drawing/2016/ink" xmlns:am3d="http://schemas.microsoft.com/office/drawing/2017/model3d" xmlns:o="urn:schemas-microsoft-com:office:office" xmlns:r="http://schemas.openxmlformats.org/officeDocument/2006/relationships" xmlns:m="http://schemas.openxmlformats.org/officeDocument/2006/math" xmlns:v="urn:schemas-microsoft-com:vml" xmlns:wp14="http://schemas.microsoft.com/office/word/2010/wordprocessingDrawing" xmlns:wp="http://schemas.openxmlformats.org/drawingml/2006/wordprocessingDrawing" xmlns:w10="urn:schemas-microsoft-com:office:word" xmlns:w="http://schemas.openxmlformats.org/wordprocessingml/2006/main" xmlns:w14="http://schemas.microsoft.com/office/word/2010/wordml" xmlns:w15="http://schemas.microsoft.com/office/word/2012/wordml" xmlns:w16cex="http://schemas.microsoft.com/office/word/2018/wordml/cex" xmlns:w16cid="http://schemas.microsoft.com/office/word/2016/wordml/cid" xmlns:w16="http://schemas.microsoft.com/office/word/2018/wordml" xmlns:w16sdtdh="http://schemas.microsoft.com/office/word/2020/wordml/sdtdatahash" xmlns:w16se="http://schemas.microsoft.com/office/word/2015/wordml/symex" xmlns:wpg="http://schemas.microsoft.com/office/word/2010/wordprocessingGroup" xmlns:wpi="http://schemas.microsoft.com/office/word/2010/wordprocessingInk" xmlns:wne="http://schemas.microsoft.com/office/word/2006/wordml" xmlns:wps="http://schemas.microsoft.com/office/word/2010/wordprocessingShape" mc:Ignorable="w14 w15 w16se w16cid w16 w16cex w16sdtdh wp14">
   <w:body>
     <w:p>
       <w:pPr>
@@ -14971,35 +14971,13 @@
                           </m:r>
                         </m:e>
                       </m:rad>
-                      <m:sSub>
-                        <m:sSubPr>
-                          <m:ctrlPr>
-                            <w:rPr>
-                              <w:rFonts w:ascii="Cambria Math" w:eastAsia="仿宋" w:hAnsi="Cambria Math" w:cs="Times New Roman"/>
-                              <w:i/>
-                              <w:szCs w:val="21"/>
-                            </w:rPr>
-                          </m:ctrlPr>
-                        </m:sSubPr>
-                        <m:e>
-                          <m:r>
-                            <w:rPr>
-                              <w:rFonts w:ascii="Cambria Math" w:eastAsia="仿宋" w:hAnsi="Cambria Math" w:cs="Times New Roman"/>
-                              <w:szCs w:val="21"/>
-                            </w:rPr>
-                            <m:t>ρ</m:t>
-                          </m:r>
-                        </m:e>
-                        <m:sub>
-                          <m:r>
-                            <w:rPr>
-                              <w:rFonts w:ascii="Cambria Math" w:eastAsia="仿宋" w:hAnsi="Cambria Math" w:cs="Times New Roman"/>
-                              <w:szCs w:val="21"/>
-                            </w:rPr>
-                            <m:t>d</m:t>
-                          </m:r>
-                        </m:sub>
-                      </m:sSub>
+                      <m:r>
+                        <w:rPr>
+                          <w:rFonts w:ascii="Cambria Math" w:eastAsia="仿宋" w:hAnsi="Cambria Math" w:cs="Times New Roman"/>
+                          <w:szCs w:val="21"/>
+                        </w:rPr>
+                        <m:t>ρ</m:t>
+                      </m:r>
                       <m:r>
                         <w:rPr>
                           <w:rFonts w:ascii="Cambria Math" w:eastAsia="仿宋" w:hAnsi="Cambria Math" w:cs="Times New Roman"/>
@@ -15065,35 +15043,13 @@
                           </m:r>
                         </m:e>
                       </m:rad>
-                      <m:sSub>
-                        <m:sSubPr>
-                          <m:ctrlPr>
-                            <w:rPr>
-                              <w:rFonts w:ascii="Cambria Math" w:eastAsia="仿宋" w:hAnsi="Cambria Math" w:cs="Times New Roman"/>
-                              <w:i/>
-                              <w:szCs w:val="21"/>
-                            </w:rPr>
-                          </m:ctrlPr>
-                        </m:sSubPr>
-                        <m:e>
-                          <m:r>
-                            <w:rPr>
-                              <w:rFonts w:ascii="Cambria Math" w:eastAsia="仿宋" w:hAnsi="Cambria Math" w:cs="Times New Roman"/>
-                              <w:szCs w:val="21"/>
-                            </w:rPr>
-                            <m:t>ρ</m:t>
-                          </m:r>
-                        </m:e>
-                        <m:sub>
-                          <m:r>
-                            <w:rPr>
-                              <w:rFonts w:ascii="Cambria Math" w:eastAsia="仿宋" w:hAnsi="Cambria Math" w:cs="Times New Roman"/>
-                              <w:szCs w:val="21"/>
-                            </w:rPr>
-                            <m:t>d</m:t>
-                          </m:r>
-                        </m:sub>
-                      </m:sSub>
+                      <m:r>
+                        <w:rPr>
+                          <w:rFonts w:ascii="Cambria Math" w:eastAsia="仿宋" w:hAnsi="Cambria Math" w:cs="Times New Roman"/>
+                          <w:szCs w:val="21"/>
+                        </w:rPr>
+                        <m:t>ρ</m:t>
+                      </m:r>
                       <m:r>
                         <w:rPr>
                           <w:rFonts w:ascii="Cambria Math" w:eastAsia="仿宋" w:hAnsi="Cambria Math" w:cs="Times New Roman"/>
@@ -15159,35 +15115,13 @@
                           </m:r>
                         </m:e>
                       </m:rad>
-                      <m:sSub>
-                        <m:sSubPr>
-                          <m:ctrlPr>
-                            <w:rPr>
-                              <w:rFonts w:ascii="Cambria Math" w:eastAsia="仿宋" w:hAnsi="Cambria Math" w:cs="Times New Roman"/>
-                              <w:i/>
-                              <w:szCs w:val="21"/>
-                            </w:rPr>
-                          </m:ctrlPr>
-                        </m:sSubPr>
-                        <m:e>
-                          <m:r>
-                            <w:rPr>
-                              <w:rFonts w:ascii="Cambria Math" w:eastAsia="仿宋" w:hAnsi="Cambria Math" w:cs="Times New Roman"/>
-                              <w:szCs w:val="21"/>
-                            </w:rPr>
-                            <m:t>ρ</m:t>
-                          </m:r>
-                        </m:e>
-                        <m:sub>
-                          <m:r>
-                            <w:rPr>
-                              <w:rFonts w:ascii="Cambria Math" w:eastAsia="仿宋" w:hAnsi="Cambria Math" w:cs="Times New Roman"/>
-                              <w:szCs w:val="21"/>
-                            </w:rPr>
-                            <m:t>d</m:t>
-                          </m:r>
-                        </m:sub>
-                      </m:sSub>
+                      <m:r>
+                        <w:rPr>
+                          <w:rFonts w:ascii="Cambria Math" w:eastAsia="仿宋" w:hAnsi="Cambria Math" w:cs="Times New Roman"/>
+                          <w:szCs w:val="21"/>
+                        </w:rPr>
+                        <m:t>ρ</m:t>
+                      </m:r>
                       <m:r>
                         <w:rPr>
                           <w:rFonts w:ascii="Cambria Math" w:eastAsia="仿宋" w:hAnsi="Cambria Math" w:cs="Times New Roman"/>
@@ -15256,35 +15190,13 @@
                       </m:r>
                     </m:e>
                   </m:rad>
-                  <m:sSub>
-                    <m:sSubPr>
-                      <m:ctrlPr>
-                        <w:rPr>
-                          <w:rFonts w:ascii="Cambria Math" w:eastAsia="仿宋" w:hAnsi="Cambria Math" w:cs="Times New Roman"/>
-                          <w:i/>
-                          <w:szCs w:val="21"/>
-                        </w:rPr>
-                      </m:ctrlPr>
-                    </m:sSubPr>
-                    <m:e>
-                      <m:r>
-                        <w:rPr>
-                          <w:rFonts w:ascii="Cambria Math" w:eastAsia="仿宋" w:hAnsi="Cambria Math" w:cs="Times New Roman"/>
-                          <w:szCs w:val="21"/>
-                        </w:rPr>
-                        <m:t>ρ</m:t>
-                      </m:r>
-                    </m:e>
-                    <m:sub>
-                      <m:r>
-                        <w:rPr>
-                          <w:rFonts w:ascii="Cambria Math" w:eastAsia="仿宋" w:hAnsi="Cambria Math" w:cs="Times New Roman"/>
-                          <w:szCs w:val="21"/>
-                        </w:rPr>
-                        <m:t>d</m:t>
-                      </m:r>
-                    </m:sub>
-                  </m:sSub>
+                  <m:r>
+                    <w:rPr>
+                      <w:rFonts w:ascii="Cambria Math" w:eastAsia="仿宋" w:hAnsi="Cambria Math" w:cs="Times New Roman"/>
+                      <w:szCs w:val="21"/>
+                    </w:rPr>
+                    <m:t>ρ</m:t>
+                  </m:r>
                   <m:f>
                     <m:fPr>
                       <m:ctrlPr>
@@ -16231,17 +16143,8 @@
           <w:rFonts w:ascii="Times New Roman" w:eastAsia="仿宋" w:hAnsi="Times New Roman" w:cs="Times New Roman"/>
           <w:szCs w:val="21"/>
         </w:rPr>
-        <w:t>，即全密度为干空气密度与水汽密度之</w:t>
+        <w:t>，即全密度为干空气密度与水汽密度之和</w:t>
       </w:r>
-      <w:proofErr w:type="gramStart"/>
-      <w:r>
-        <w:rPr>
-          <w:rFonts w:ascii="Times New Roman" w:eastAsia="仿宋" w:hAnsi="Times New Roman" w:cs="Times New Roman"/>
-          <w:szCs w:val="21"/>
-        </w:rPr>
-        <w:t>和</w:t>
-      </w:r>
-      <w:proofErr w:type="gramEnd"/>
     </w:p>
     <w:p>
       <w:pPr>
@@ -27032,17 +26935,8 @@
           <w:rFonts w:ascii="Times New Roman" w:eastAsia="仿宋" w:hAnsi="Times New Roman" w:cs="Times New Roman"/>
           <w:szCs w:val="21"/>
         </w:rPr>
-        <w:t>，即全密度为干空气密度与水汽密度之</w:t>
+        <w:t>，即全密度为干空气密度与水汽密度之和</w:t>
       </w:r>
-      <w:proofErr w:type="gramStart"/>
-      <w:r>
-        <w:rPr>
-          <w:rFonts w:ascii="Times New Roman" w:eastAsia="仿宋" w:hAnsi="Times New Roman" w:cs="Times New Roman"/>
-          <w:szCs w:val="21"/>
-        </w:rPr>
-        <w:t>和</w:t>
-      </w:r>
-      <w:proofErr w:type="gramEnd"/>
     </w:p>
     <w:p>
       <w:pPr>
@@ -35381,7 +35275,6 @@
           <w:rFonts w:ascii="Times New Roman" w:eastAsia="仿宋" w:hAnsi="Times New Roman" w:cs="Times New Roman"/>
         </w:rPr>
       </w:pPr>
-      <w:proofErr w:type="gramStart"/>
       <w:r>
         <w:rPr>
           <w:rFonts w:ascii="Times New Roman" w:eastAsia="仿宋" w:hAnsi="Times New Roman" w:cs="Times New Roman"/>
@@ -35398,14 +35291,7 @@
         <w:rPr>
           <w:rFonts w:ascii="Times New Roman" w:eastAsia="仿宋" w:hAnsi="Times New Roman" w:cs="Times New Roman"/>
         </w:rPr>
-        <w:t>u(</w:t>
-      </w:r>
-      <w:proofErr w:type="gramEnd"/>
-      <w:r>
-        <w:rPr>
-          <w:rFonts w:ascii="Times New Roman" w:eastAsia="仿宋" w:hAnsi="Times New Roman" w:cs="Times New Roman"/>
-        </w:rPr>
-        <w:t>2006)</w:t>
+        <w:t>u(2006)</w:t>
       </w:r>
       <w:r>
         <w:rPr>
@@ -35441,19 +35327,11 @@
           <w:rFonts w:ascii="Times New Roman" w:eastAsia="仿宋" w:hAnsi="Times New Roman" w:cs="Times New Roman"/>
         </w:rPr>
       </w:pPr>
-      <w:proofErr w:type="gramStart"/>
       <w:r>
         <w:rPr>
           <w:rFonts w:ascii="Times New Roman" w:eastAsia="仿宋" w:hAnsi="Times New Roman" w:cs="Times New Roman"/>
         </w:rPr>
-        <w:t>Ullrich(</w:t>
-      </w:r>
-      <w:proofErr w:type="gramEnd"/>
-      <w:r>
-        <w:rPr>
-          <w:rFonts w:ascii="Times New Roman" w:eastAsia="仿宋" w:hAnsi="Times New Roman" w:cs="Times New Roman"/>
-        </w:rPr>
-        <w:t>2012) “</w:t>
+        <w:t>Ullrich(2012) “</w:t>
       </w:r>
       <w:r>
         <w:rPr>
@@ -35604,21 +35482,7 @@
         <w:rPr>
           <w:rFonts w:ascii="Times New Roman" w:eastAsia="仿宋" w:hAnsi="Times New Roman" w:cs="Times New Roman" w:hint="eastAsia"/>
         </w:rPr>
-        <w:t>可以写为</w:t>
-      </w:r>
-      <w:proofErr w:type="gramStart"/>
-      <w:r>
-        <w:rPr>
-          <w:rFonts w:ascii="Times New Roman" w:eastAsia="仿宋" w:hAnsi="Times New Roman" w:cs="Times New Roman" w:hint="eastAsia"/>
-        </w:rPr>
-        <w:t>左值和右值</w:t>
-      </w:r>
-      <w:proofErr w:type="gramEnd"/>
-      <w:r>
-        <w:rPr>
-          <w:rFonts w:ascii="Times New Roman" w:eastAsia="仿宋" w:hAnsi="Times New Roman" w:cs="Times New Roman" w:hint="eastAsia"/>
-        </w:rPr>
-        <w:t>的</w:t>
+        <w:t>可以写为左值和右值的</w:t>
       </w:r>
       <w:r>
         <w:rPr>
@@ -35870,13 +35734,7 @@
                     <w:rPr>
                       <w:rFonts w:ascii="Cambria Math" w:eastAsia="仿宋" w:hAnsi="Cambria Math" w:cs="Times New Roman"/>
                     </w:rPr>
-                    <m:t>&gt;</m:t>
-                  </m:r>
-                  <m:r>
-                    <w:rPr>
-                      <w:rFonts w:ascii="Cambria Math" w:eastAsia="仿宋" w:hAnsi="Cambria Math" w:cs="Times New Roman"/>
-                    </w:rPr>
-                    <m:t>0</m:t>
+                    <m:t>&gt;0</m:t>
                   </m:r>
                 </m:e>
                 <m:e>
@@ -35978,13 +35836,7 @@
                     <w:rPr>
                       <w:rFonts w:ascii="Cambria Math" w:eastAsia="仿宋" w:hAnsi="Cambria Math" w:cs="Times New Roman"/>
                     </w:rPr>
-                    <m:t>≤</m:t>
-                  </m:r>
-                  <m:r>
-                    <w:rPr>
-                      <w:rFonts w:ascii="Cambria Math" w:eastAsia="仿宋" w:hAnsi="Cambria Math" w:cs="Times New Roman"/>
-                    </w:rPr>
-                    <m:t>0</m:t>
+                    <m:t>≤0</m:t>
                   </m:r>
                 </m:e>
               </m:eqArr>
@@ -36052,7 +35904,7 @@
       <w:pPr>
         <w:spacing w:line="360" w:lineRule="auto"/>
         <w:rPr>
-          <w:rFonts w:ascii="Times New Roman" w:eastAsia="仿宋" w:hAnsi="Times New Roman" w:cs="Times New Roman" w:hint="eastAsia"/>
+          <w:rFonts w:ascii="Times New Roman" w:eastAsia="仿宋" w:hAnsi="Times New Roman" w:cs="Times New Roman"/>
         </w:rPr>
       </w:pPr>
       <w:r>
@@ -36663,7 +36515,7 @@
       <w:pPr>
         <w:spacing w:line="360" w:lineRule="auto"/>
         <w:rPr>
-          <w:rFonts w:ascii="Times New Roman" w:eastAsia="仿宋" w:hAnsi="Times New Roman" w:cs="Times New Roman" w:hint="eastAsia"/>
+          <w:rFonts w:ascii="Times New Roman" w:eastAsia="仿宋" w:hAnsi="Times New Roman" w:cs="Times New Roman"/>
         </w:rPr>
       </w:pPr>
       <m:oMathPara>
@@ -38025,7 +37877,7 @@
       <w:pPr>
         <w:spacing w:line="360" w:lineRule="auto"/>
         <w:rPr>
-          <w:rFonts w:ascii="Times New Roman" w:eastAsia="仿宋" w:hAnsi="Times New Roman" w:cs="Times New Roman" w:hint="eastAsia"/>
+          <w:rFonts w:ascii="Times New Roman" w:eastAsia="仿宋" w:hAnsi="Times New Roman" w:cs="Times New Roman"/>
         </w:rPr>
       </w:pPr>
       <m:oMathPara>
@@ -38174,7 +38026,7 @@
       <w:pPr>
         <w:spacing w:line="360" w:lineRule="auto"/>
         <w:rPr>
-          <w:rFonts w:ascii="Times New Roman" w:eastAsia="仿宋" w:hAnsi="Times New Roman" w:cs="Times New Roman" w:hint="eastAsia"/>
+          <w:rFonts w:ascii="Times New Roman" w:eastAsia="仿宋" w:hAnsi="Times New Roman" w:cs="Times New Roman"/>
         </w:rPr>
       </w:pPr>
       <w:r>
@@ -38872,7 +38724,7 @@
       <w:pPr>
         <w:spacing w:line="360" w:lineRule="auto"/>
         <w:rPr>
-          <w:rFonts w:ascii="Times New Roman" w:eastAsia="仿宋" w:hAnsi="Times New Roman" w:cs="Times New Roman" w:hint="eastAsia"/>
+          <w:rFonts w:ascii="Times New Roman" w:eastAsia="仿宋" w:hAnsi="Times New Roman" w:cs="Times New Roman"/>
         </w:rPr>
       </w:pPr>
       <m:oMathPara>
@@ -39952,7 +39804,7 @@
       <w:pPr>
         <w:spacing w:line="360" w:lineRule="auto"/>
         <w:rPr>
-          <w:rFonts w:ascii="Times New Roman" w:eastAsia="仿宋" w:hAnsi="Times New Roman" w:cs="Times New Roman" w:hint="eastAsia"/>
+          <w:rFonts w:ascii="Times New Roman" w:eastAsia="仿宋" w:hAnsi="Times New Roman" w:cs="Times New Roman"/>
           <w:iCs/>
         </w:rPr>
       </w:pPr>
@@ -40289,7 +40141,7 @@
       <w:pPr>
         <w:spacing w:line="360" w:lineRule="auto"/>
         <w:rPr>
-          <w:rFonts w:ascii="Times New Roman" w:eastAsia="仿宋" w:hAnsi="Times New Roman" w:cs="Times New Roman" w:hint="eastAsia"/>
+          <w:rFonts w:ascii="Times New Roman" w:eastAsia="仿宋" w:hAnsi="Times New Roman" w:cs="Times New Roman"/>
         </w:rPr>
       </w:pPr>
       <m:oMathPara>
@@ -40746,7 +40598,7 @@
       <w:pPr>
         <w:spacing w:line="360" w:lineRule="auto"/>
         <w:rPr>
-          <w:rFonts w:ascii="Times New Roman" w:eastAsia="仿宋" w:hAnsi="Times New Roman" w:cs="Times New Roman" w:hint="eastAsia"/>
+          <w:rFonts w:ascii="Times New Roman" w:eastAsia="仿宋" w:hAnsi="Times New Roman" w:cs="Times New Roman"/>
         </w:rPr>
       </w:pPr>
       <m:oMathPara>
@@ -41515,21 +41367,7 @@
         <w:rPr>
           <w:rFonts w:ascii="Times New Roman" w:eastAsia="仿宋" w:hAnsi="Times New Roman" w:cs="Times New Roman" w:hint="eastAsia"/>
         </w:rPr>
-        <w:t>坐标系</w:t>
-      </w:r>
-      <w:proofErr w:type="gramStart"/>
-      <w:r>
-        <w:rPr>
-          <w:rFonts w:ascii="Times New Roman" w:eastAsia="仿宋" w:hAnsi="Times New Roman" w:cs="Times New Roman" w:hint="eastAsia"/>
-        </w:rPr>
-        <w:t>下计算</w:t>
-      </w:r>
-      <w:proofErr w:type="gramEnd"/>
-      <w:r>
-        <w:rPr>
-          <w:rFonts w:ascii="Times New Roman" w:eastAsia="仿宋" w:hAnsi="Times New Roman" w:cs="Times New Roman" w:hint="eastAsia"/>
-        </w:rPr>
-        <w:t>得到的（即使用了</w:t>
+        <w:t>坐标系下计算得到的（即使用了</w:t>
       </w:r>
       <m:oMath>
         <m:r>
@@ -41769,7 +41607,7 @@
       <w:pPr>
         <w:spacing w:line="360" w:lineRule="auto"/>
         <w:rPr>
-          <w:rFonts w:ascii="Times New Roman" w:eastAsia="仿宋" w:hAnsi="Times New Roman" w:cs="Times New Roman" w:hint="eastAsia"/>
+          <w:rFonts w:ascii="Times New Roman" w:eastAsia="仿宋" w:hAnsi="Times New Roman" w:cs="Times New Roman"/>
         </w:rPr>
       </w:pPr>
       <m:oMathPara>
@@ -42142,7 +41980,7 @@
       <w:pPr>
         <w:spacing w:line="360" w:lineRule="auto"/>
         <w:rPr>
-          <w:rFonts w:ascii="Times New Roman" w:eastAsia="仿宋" w:hAnsi="Times New Roman" w:cs="Times New Roman" w:hint="eastAsia"/>
+          <w:rFonts w:ascii="Times New Roman" w:eastAsia="仿宋" w:hAnsi="Times New Roman" w:cs="Times New Roman"/>
         </w:rPr>
       </w:pPr>
       <m:oMathPara>
@@ -42469,7 +42307,7 @@
       <w:pPr>
         <w:spacing w:line="360" w:lineRule="auto"/>
         <w:rPr>
-          <w:rFonts w:ascii="Times New Roman" w:eastAsia="仿宋" w:hAnsi="Times New Roman" w:cs="Times New Roman" w:hint="eastAsia"/>
+          <w:rFonts w:ascii="Times New Roman" w:eastAsia="仿宋" w:hAnsi="Times New Roman" w:cs="Times New Roman"/>
         </w:rPr>
       </w:pPr>
       <m:oMath>
@@ -42573,7 +42411,7 @@
       <w:pPr>
         <w:spacing w:line="360" w:lineRule="auto"/>
         <w:rPr>
-          <w:rFonts w:ascii="Times New Roman" w:eastAsia="仿宋" w:hAnsi="Times New Roman" w:cs="Times New Roman" w:hint="eastAsia"/>
+          <w:rFonts w:ascii="Times New Roman" w:eastAsia="仿宋" w:hAnsi="Times New Roman" w:cs="Times New Roman"/>
           <w:sz w:val="18"/>
           <w:szCs w:val="18"/>
         </w:rPr>
@@ -43507,7 +43345,7 @@
       <w:pPr>
         <w:spacing w:line="360" w:lineRule="auto"/>
         <w:rPr>
-          <w:rFonts w:ascii="Times New Roman" w:eastAsia="仿宋" w:hAnsi="Times New Roman" w:cs="Times New Roman" w:hint="eastAsia"/>
+          <w:rFonts w:ascii="Times New Roman" w:eastAsia="仿宋" w:hAnsi="Times New Roman" w:cs="Times New Roman"/>
         </w:rPr>
       </w:pPr>
       <m:oMathPara>
@@ -44198,13 +44036,7 @@
                     <w:rPr>
                       <w:rFonts w:ascii="Cambria Math" w:eastAsia="仿宋" w:hAnsi="Cambria Math" w:cs="Times New Roman"/>
                     </w:rPr>
-                    <m:t>p</m:t>
-                  </m:r>
-                  <m:r>
-                    <w:rPr>
-                      <w:rFonts w:ascii="Cambria Math" w:eastAsia="仿宋" w:hAnsi="Cambria Math" w:cs="Times New Roman"/>
-                    </w:rPr>
-                    <m:t>-</m:t>
+                    <m:t>p-</m:t>
                   </m:r>
                   <m:sSub>
                     <m:sSubPr>
@@ -45533,7 +45365,7 @@
       <w:pPr>
         <w:spacing w:line="360" w:lineRule="auto"/>
         <w:rPr>
-          <w:rFonts w:ascii="Times New Roman" w:eastAsia="仿宋" w:hAnsi="Times New Roman" w:cs="Times New Roman" w:hint="eastAsia"/>
+          <w:rFonts w:ascii="Times New Roman" w:eastAsia="仿宋" w:hAnsi="Times New Roman" w:cs="Times New Roman"/>
         </w:rPr>
       </w:pPr>
       <m:oMathPara>
@@ -45764,7 +45596,7 @@
 </file>
 
 <file path=word/endnotes.xml><?xml version="1.0" encoding="utf-8"?>
-<w:endnotes xmlns:wpc="http://schemas.microsoft.com/office/word/2010/wordprocessingCanvas" xmlns:cx="http://schemas.microsoft.com/office/drawing/2014/chartex" xmlns:cx1="http://schemas.microsoft.com/office/drawing/2015/9/8/chartex" xmlns:cx2="http://schemas.microsoft.com/office/drawing/2015/10/21/chartex" xmlns:cx3="http://schemas.microsoft.com/office/drawing/2016/5/9/chartex" xmlns:cx4="http://schemas.microsoft.com/office/drawing/2016/5/10/chartex" xmlns:cx5="http://schemas.microsoft.com/office/drawing/2016/5/11/chartex" xmlns:cx6="http://schemas.microsoft.com/office/drawing/2016/5/12/chartex" xmlns:cx7="http://schemas.microsoft.com/office/drawing/2016/5/13/chartex" xmlns:cx8="http://schemas.microsoft.com/office/drawing/2016/5/14/chartex" xmlns:mc="http://schemas.openxmlformats.org/markup-compatibility/2006" xmlns:aink="http://schemas.microsoft.com/office/drawing/2016/ink" xmlns:am3d="http://schemas.microsoft.com/office/drawing/2017/model3d" xmlns:o="urn:schemas-microsoft-com:office:office" xmlns:r="http://schemas.openxmlformats.org/officeDocument/2006/relationships" xmlns:m="http://schemas.openxmlformats.org/officeDocument/2006/math" xmlns:v="urn:schemas-microsoft-com:vml" xmlns:wp14="http://schemas.microsoft.com/office/word/2010/wordprocessingDrawing" xmlns:wp="http://schemas.openxmlformats.org/drawingml/2006/wordprocessingDrawing" xmlns:w10="urn:schemas-microsoft-com:office:word" xmlns:w="http://schemas.openxmlformats.org/wordprocessingml/2006/main" xmlns:w14="http://schemas.microsoft.com/office/word/2010/wordml" xmlns:w15="http://schemas.microsoft.com/office/word/2012/wordml" xmlns:w16cex="http://schemas.microsoft.com/office/word/2018/wordml/cex" xmlns:w16cid="http://schemas.microsoft.com/office/word/2016/wordml/cid" xmlns:w16="http://schemas.microsoft.com/office/word/2018/wordml" xmlns:w16se="http://schemas.microsoft.com/office/word/2015/wordml/symex" xmlns:wpg="http://schemas.microsoft.com/office/word/2010/wordprocessingGroup" xmlns:wpi="http://schemas.microsoft.com/office/word/2010/wordprocessingInk" xmlns:wne="http://schemas.microsoft.com/office/word/2006/wordml" xmlns:wps="http://schemas.microsoft.com/office/word/2010/wordprocessingShape" mc:Ignorable="w14 w15 w16se w16cid w16 w16cex wp14">
+<w:endnotes xmlns:wpc="http://schemas.microsoft.com/office/word/2010/wordprocessingCanvas" xmlns:cx="http://schemas.microsoft.com/office/drawing/2014/chartex" xmlns:cx1="http://schemas.microsoft.com/office/drawing/2015/9/8/chartex" xmlns:cx2="http://schemas.microsoft.com/office/drawing/2015/10/21/chartex" xmlns:cx3="http://schemas.microsoft.com/office/drawing/2016/5/9/chartex" xmlns:cx4="http://schemas.microsoft.com/office/drawing/2016/5/10/chartex" xmlns:cx5="http://schemas.microsoft.com/office/drawing/2016/5/11/chartex" xmlns:cx6="http://schemas.microsoft.com/office/drawing/2016/5/12/chartex" xmlns:cx7="http://schemas.microsoft.com/office/drawing/2016/5/13/chartex" xmlns:cx8="http://schemas.microsoft.com/office/drawing/2016/5/14/chartex" xmlns:mc="http://schemas.openxmlformats.org/markup-compatibility/2006" xmlns:aink="http://schemas.microsoft.com/office/drawing/2016/ink" xmlns:am3d="http://schemas.microsoft.com/office/drawing/2017/model3d" xmlns:o="urn:schemas-microsoft-com:office:office" xmlns:r="http://schemas.openxmlformats.org/officeDocument/2006/relationships" xmlns:m="http://schemas.openxmlformats.org/officeDocument/2006/math" xmlns:v="urn:schemas-microsoft-com:vml" xmlns:wp14="http://schemas.microsoft.com/office/word/2010/wordprocessingDrawing" xmlns:wp="http://schemas.openxmlformats.org/drawingml/2006/wordprocessingDrawing" xmlns:w10="urn:schemas-microsoft-com:office:word" xmlns:w="http://schemas.openxmlformats.org/wordprocessingml/2006/main" xmlns:w14="http://schemas.microsoft.com/office/word/2010/wordml" xmlns:w15="http://schemas.microsoft.com/office/word/2012/wordml" xmlns:w16cex="http://schemas.microsoft.com/office/word/2018/wordml/cex" xmlns:w16cid="http://schemas.microsoft.com/office/word/2016/wordml/cid" xmlns:w16="http://schemas.microsoft.com/office/word/2018/wordml" xmlns:w16sdtdh="http://schemas.microsoft.com/office/word/2020/wordml/sdtdatahash" xmlns:w16se="http://schemas.microsoft.com/office/word/2015/wordml/symex" xmlns:wpg="http://schemas.microsoft.com/office/word/2010/wordprocessingGroup" xmlns:wpi="http://schemas.microsoft.com/office/word/2010/wordprocessingInk" xmlns:wne="http://schemas.microsoft.com/office/word/2006/wordml" xmlns:wps="http://schemas.microsoft.com/office/word/2010/wordprocessingShape" mc:Ignorable="w14 w15 w16se w16cid w16 w16cex w16sdtdh wp14">
   <w:endnote w:type="separator" w:id="-1">
     <w:p>
       <w:r>
@@ -45783,7 +45615,7 @@
 </file>
 
 <file path=word/footnotes.xml><?xml version="1.0" encoding="utf-8"?>
-<w:footnotes xmlns:wpc="http://schemas.microsoft.com/office/word/2010/wordprocessingCanvas" xmlns:cx="http://schemas.microsoft.com/office/drawing/2014/chartex" xmlns:cx1="http://schemas.microsoft.com/office/drawing/2015/9/8/chartex" xmlns:cx2="http://schemas.microsoft.com/office/drawing/2015/10/21/chartex" xmlns:cx3="http://schemas.microsoft.com/office/drawing/2016/5/9/chartex" xmlns:cx4="http://schemas.microsoft.com/office/drawing/2016/5/10/chartex" xmlns:cx5="http://schemas.microsoft.com/office/drawing/2016/5/11/chartex" xmlns:cx6="http://schemas.microsoft.com/office/drawing/2016/5/12/chartex" xmlns:cx7="http://schemas.microsoft.com/office/drawing/2016/5/13/chartex" xmlns:cx8="http://schemas.microsoft.com/office/drawing/2016/5/14/chartex" xmlns:mc="http://schemas.openxmlformats.org/markup-compatibility/2006" xmlns:aink="http://schemas.microsoft.com/office/drawing/2016/ink" xmlns:am3d="http://schemas.microsoft.com/office/drawing/2017/model3d" xmlns:o="urn:schemas-microsoft-com:office:office" xmlns:r="http://schemas.openxmlformats.org/officeDocument/2006/relationships" xmlns:m="http://schemas.openxmlformats.org/officeDocument/2006/math" xmlns:v="urn:schemas-microsoft-com:vml" xmlns:wp14="http://schemas.microsoft.com/office/word/2010/wordprocessingDrawing" xmlns:wp="http://schemas.openxmlformats.org/drawingml/2006/wordprocessingDrawing" xmlns:w10="urn:schemas-microsoft-com:office:word" xmlns:w="http://schemas.openxmlformats.org/wordprocessingml/2006/main" xmlns:w14="http://schemas.microsoft.com/office/word/2010/wordml" xmlns:w15="http://schemas.microsoft.com/office/word/2012/wordml" xmlns:w16cex="http://schemas.microsoft.com/office/word/2018/wordml/cex" xmlns:w16cid="http://schemas.microsoft.com/office/word/2016/wordml/cid" xmlns:w16="http://schemas.microsoft.com/office/word/2018/wordml" xmlns:w16se="http://schemas.microsoft.com/office/word/2015/wordml/symex" xmlns:wpg="http://schemas.microsoft.com/office/word/2010/wordprocessingGroup" xmlns:wpi="http://schemas.microsoft.com/office/word/2010/wordprocessingInk" xmlns:wne="http://schemas.microsoft.com/office/word/2006/wordml" xmlns:wps="http://schemas.microsoft.com/office/word/2010/wordprocessingShape" mc:Ignorable="w14 w15 w16se w16cid w16 w16cex wp14">
+<w:footnotes xmlns:wpc="http://schemas.microsoft.com/office/word/2010/wordprocessingCanvas" xmlns:cx="http://schemas.microsoft.com/office/drawing/2014/chartex" xmlns:cx1="http://schemas.microsoft.com/office/drawing/2015/9/8/chartex" xmlns:cx2="http://schemas.microsoft.com/office/drawing/2015/10/21/chartex" xmlns:cx3="http://schemas.microsoft.com/office/drawing/2016/5/9/chartex" xmlns:cx4="http://schemas.microsoft.com/office/drawing/2016/5/10/chartex" xmlns:cx5="http://schemas.microsoft.com/office/drawing/2016/5/11/chartex" xmlns:cx6="http://schemas.microsoft.com/office/drawing/2016/5/12/chartex" xmlns:cx7="http://schemas.microsoft.com/office/drawing/2016/5/13/chartex" xmlns:cx8="http://schemas.microsoft.com/office/drawing/2016/5/14/chartex" xmlns:mc="http://schemas.openxmlformats.org/markup-compatibility/2006" xmlns:aink="http://schemas.microsoft.com/office/drawing/2016/ink" xmlns:am3d="http://schemas.microsoft.com/office/drawing/2017/model3d" xmlns:o="urn:schemas-microsoft-com:office:office" xmlns:r="http://schemas.openxmlformats.org/officeDocument/2006/relationships" xmlns:m="http://schemas.openxmlformats.org/officeDocument/2006/math" xmlns:v="urn:schemas-microsoft-com:vml" xmlns:wp14="http://schemas.microsoft.com/office/word/2010/wordprocessingDrawing" xmlns:wp="http://schemas.openxmlformats.org/drawingml/2006/wordprocessingDrawing" xmlns:w10="urn:schemas-microsoft-com:office:word" xmlns:w="http://schemas.openxmlformats.org/wordprocessingml/2006/main" xmlns:w14="http://schemas.microsoft.com/office/word/2010/wordml" xmlns:w15="http://schemas.microsoft.com/office/word/2012/wordml" xmlns:w16cex="http://schemas.microsoft.com/office/word/2018/wordml/cex" xmlns:w16cid="http://schemas.microsoft.com/office/word/2016/wordml/cid" xmlns:w16="http://schemas.microsoft.com/office/word/2018/wordml" xmlns:w16sdtdh="http://schemas.microsoft.com/office/word/2020/wordml/sdtdatahash" xmlns:w16se="http://schemas.microsoft.com/office/word/2015/wordml/symex" xmlns:wpg="http://schemas.microsoft.com/office/word/2010/wordprocessingGroup" xmlns:wpi="http://schemas.microsoft.com/office/word/2010/wordprocessingInk" xmlns:wne="http://schemas.microsoft.com/office/word/2006/wordml" xmlns:wps="http://schemas.microsoft.com/office/word/2010/wordprocessingShape" mc:Ignorable="w14 w15 w16se w16cid w16 w16cex w16sdtdh wp14">
   <w:footnote w:type="separator" w:id="-1">
     <w:p>
       <w:r>
@@ -45802,7 +45634,7 @@
 </file>
 
 <file path=word/numbering.xml><?xml version="1.0" encoding="utf-8"?>
-<w:numbering xmlns:wpc="http://schemas.microsoft.com/office/word/2010/wordprocessingCanvas" xmlns:cx="http://schemas.microsoft.com/office/drawing/2014/chartex" xmlns:cx1="http://schemas.microsoft.com/office/drawing/2015/9/8/chartex" xmlns:cx2="http://schemas.microsoft.com/office/drawing/2015/10/21/chartex" xmlns:cx3="http://schemas.microsoft.com/office/drawing/2016/5/9/chartex" xmlns:cx4="http://schemas.microsoft.com/office/drawing/2016/5/10/chartex" xmlns:cx5="http://schemas.microsoft.com/office/drawing/2016/5/11/chartex" xmlns:cx6="http://schemas.microsoft.com/office/drawing/2016/5/12/chartex" xmlns:cx7="http://schemas.microsoft.com/office/drawing/2016/5/13/chartex" xmlns:cx8="http://schemas.microsoft.com/office/drawing/2016/5/14/chartex" xmlns:mc="http://schemas.openxmlformats.org/markup-compatibility/2006" xmlns:aink="http://schemas.microsoft.com/office/drawing/2016/ink" xmlns:am3d="http://schemas.microsoft.com/office/drawing/2017/model3d" xmlns:o="urn:schemas-microsoft-com:office:office" xmlns:r="http://schemas.openxmlformats.org/officeDocument/2006/relationships" xmlns:m="http://schemas.openxmlformats.org/officeDocument/2006/math" xmlns:v="urn:schemas-microsoft-com:vml" xmlns:wp14="http://schemas.microsoft.com/office/word/2010/wordprocessingDrawing" xmlns:wp="http://schemas.openxmlformats.org/drawingml/2006/wordprocessingDrawing" xmlns:w10="urn:schemas-microsoft-com:office:word" xmlns:w="http://schemas.openxmlformats.org/wordprocessingml/2006/main" xmlns:w14="http://schemas.microsoft.com/office/word/2010/wordml" xmlns:w15="http://schemas.microsoft.com/office/word/2012/wordml" xmlns:w16cex="http://schemas.microsoft.com/office/word/2018/wordml/cex" xmlns:w16cid="http://schemas.microsoft.com/office/word/2016/wordml/cid" xmlns:w16="http://schemas.microsoft.com/office/word/2018/wordml" xmlns:w16se="http://schemas.microsoft.com/office/word/2015/wordml/symex" xmlns:wpg="http://schemas.microsoft.com/office/word/2010/wordprocessingGroup" xmlns:wpi="http://schemas.microsoft.com/office/word/2010/wordprocessingInk" xmlns:wne="http://schemas.microsoft.com/office/word/2006/wordml" xmlns:wps="http://schemas.microsoft.com/office/word/2010/wordprocessingShape" mc:Ignorable="w14 w15 w16se w16cid w16 w16cex wp14">
+<w:numbering xmlns:wpc="http://schemas.microsoft.com/office/word/2010/wordprocessingCanvas" xmlns:cx="http://schemas.microsoft.com/office/drawing/2014/chartex" xmlns:cx1="http://schemas.microsoft.com/office/drawing/2015/9/8/chartex" xmlns:cx2="http://schemas.microsoft.com/office/drawing/2015/10/21/chartex" xmlns:cx3="http://schemas.microsoft.com/office/drawing/2016/5/9/chartex" xmlns:cx4="http://schemas.microsoft.com/office/drawing/2016/5/10/chartex" xmlns:cx5="http://schemas.microsoft.com/office/drawing/2016/5/11/chartex" xmlns:cx6="http://schemas.microsoft.com/office/drawing/2016/5/12/chartex" xmlns:cx7="http://schemas.microsoft.com/office/drawing/2016/5/13/chartex" xmlns:cx8="http://schemas.microsoft.com/office/drawing/2016/5/14/chartex" xmlns:mc="http://schemas.openxmlformats.org/markup-compatibility/2006" xmlns:aink="http://schemas.microsoft.com/office/drawing/2016/ink" xmlns:am3d="http://schemas.microsoft.com/office/drawing/2017/model3d" xmlns:o="urn:schemas-microsoft-com:office:office" xmlns:r="http://schemas.openxmlformats.org/officeDocument/2006/relationships" xmlns:m="http://schemas.openxmlformats.org/officeDocument/2006/math" xmlns:v="urn:schemas-microsoft-com:vml" xmlns:wp14="http://schemas.microsoft.com/office/word/2010/wordprocessingDrawing" xmlns:wp="http://schemas.openxmlformats.org/drawingml/2006/wordprocessingDrawing" xmlns:w10="urn:schemas-microsoft-com:office:word" xmlns:w="http://schemas.openxmlformats.org/wordprocessingml/2006/main" xmlns:w14="http://schemas.microsoft.com/office/word/2010/wordml" xmlns:w15="http://schemas.microsoft.com/office/word/2012/wordml" xmlns:w16cex="http://schemas.microsoft.com/office/word/2018/wordml/cex" xmlns:w16cid="http://schemas.microsoft.com/office/word/2016/wordml/cid" xmlns:w16="http://schemas.microsoft.com/office/word/2018/wordml" xmlns:w16sdtdh="http://schemas.microsoft.com/office/word/2020/wordml/sdtdatahash" xmlns:w16se="http://schemas.microsoft.com/office/word/2015/wordml/symex" xmlns:wpg="http://schemas.microsoft.com/office/word/2010/wordprocessingGroup" xmlns:wpi="http://schemas.microsoft.com/office/word/2010/wordprocessingInk" xmlns:wne="http://schemas.microsoft.com/office/word/2006/wordml" xmlns:wps="http://schemas.microsoft.com/office/word/2010/wordprocessingShape" mc:Ignorable="w14 w15 w16se w16cid w16 w16cex w16sdtdh wp14">
   <w:abstractNum w:abstractNumId="0" w15:restartNumberingAfterBreak="0">
     <w:nsid w:val="10594A20"/>
     <w:multiLevelType w:val="hybridMultilevel"/>
@@ -45926,7 +45758,7 @@
 </file>
 
 <file path=word/styles.xml><?xml version="1.0" encoding="utf-8"?>
-<w:styles xmlns:mc="http://schemas.openxmlformats.org/markup-compatibility/2006" xmlns:r="http://schemas.openxmlformats.org/officeDocument/2006/relationships" xmlns:w="http://schemas.openxmlformats.org/wordprocessingml/2006/main" xmlns:w14="http://schemas.microsoft.com/office/word/2010/wordml" xmlns:w15="http://schemas.microsoft.com/office/word/2012/wordml" xmlns:w16cex="http://schemas.microsoft.com/office/word/2018/wordml/cex" xmlns:w16cid="http://schemas.microsoft.com/office/word/2016/wordml/cid" xmlns:w16="http://schemas.microsoft.com/office/word/2018/wordml" xmlns:w16se="http://schemas.microsoft.com/office/word/2015/wordml/symex" mc:Ignorable="w14 w15 w16se w16cid w16 w16cex">
+<w:styles xmlns:mc="http://schemas.openxmlformats.org/markup-compatibility/2006" xmlns:r="http://schemas.openxmlformats.org/officeDocument/2006/relationships" xmlns:w="http://schemas.openxmlformats.org/wordprocessingml/2006/main" xmlns:w14="http://schemas.microsoft.com/office/word/2010/wordml" xmlns:w15="http://schemas.microsoft.com/office/word/2012/wordml" xmlns:w16cex="http://schemas.microsoft.com/office/word/2018/wordml/cex" xmlns:w16cid="http://schemas.microsoft.com/office/word/2016/wordml/cid" xmlns:w16="http://schemas.microsoft.com/office/word/2018/wordml" xmlns:w16sdtdh="http://schemas.microsoft.com/office/word/2020/wordml/sdtdatahash" xmlns:w16se="http://schemas.microsoft.com/office/word/2015/wordml/symex" mc:Ignorable="w14 w15 w16se w16cid w16 w16cex w16sdtdh">
   <w:docDefaults>
     <w:rPrDefault>
       <w:rPr>

</xml_diff>